<commit_message>
smá breyting á verkefni1 skjali
</commit_message>
<xml_diff>
--- a/Verkefni1HBV601G.docx
+++ b/Verkefni1HBV601G.docx
@@ -88,24 +88,45 @@
           <w:szCs w:val="24"/>
         </w:rPr>
       </w:pPr>
-      <w:r>
-        <w:rPr>
-          <w:b/>
-          <w:bCs/>
-          <w:sz w:val="24"/>
-          <w:szCs w:val="24"/>
-        </w:rPr>
-        <w:t xml:space="preserve">Sigurjón Ólafsson    </w:t>
-      </w:r>
-      <w:proofErr w:type="spellStart"/>
-      <w:r>
-        <w:rPr>
-          <w:b/>
-          <w:bCs/>
-          <w:sz w:val="24"/>
-          <w:szCs w:val="24"/>
-        </w:rPr>
-        <w:t>Þor</w:t>
+      <w:proofErr w:type="spellStart"/>
+      <w:r>
+        <w:rPr>
+          <w:b/>
+          <w:bCs/>
+          <w:sz w:val="24"/>
+          <w:szCs w:val="24"/>
+        </w:rPr>
+        <w:t>Sigurjón</w:t>
+      </w:r>
+      <w:proofErr w:type="spellEnd"/>
+      <w:r>
+        <w:rPr>
+          <w:b/>
+          <w:bCs/>
+          <w:sz w:val="24"/>
+          <w:szCs w:val="24"/>
+        </w:rPr>
+        <w:t xml:space="preserve"> </w:t>
+      </w:r>
+      <w:proofErr w:type="spellStart"/>
+      <w:r>
+        <w:rPr>
+          <w:b/>
+          <w:bCs/>
+          <w:sz w:val="24"/>
+          <w:szCs w:val="24"/>
+        </w:rPr>
+        <w:t>Ólafsson</w:t>
+      </w:r>
+      <w:proofErr w:type="spellEnd"/>
+      <w:r>
+        <w:rPr>
+          <w:b/>
+          <w:bCs/>
+          <w:sz w:val="24"/>
+          <w:szCs w:val="24"/>
+        </w:rPr>
+        <w:t xml:space="preserve">    Þor</w:t>
       </w:r>
       <w:r>
         <w:rPr>
@@ -123,37 +144,7 @@
           <w:sz w:val="24"/>
           <w:szCs w:val="24"/>
         </w:rPr>
-        <w:t>einn</w:t>
-      </w:r>
-      <w:proofErr w:type="spellEnd"/>
-      <w:r>
-        <w:rPr>
-          <w:b/>
-          <w:bCs/>
-          <w:sz w:val="24"/>
-          <w:szCs w:val="24"/>
-        </w:rPr>
-        <w:t xml:space="preserve"> </w:t>
-      </w:r>
-      <w:proofErr w:type="spellStart"/>
-      <w:r>
-        <w:rPr>
-          <w:b/>
-          <w:bCs/>
-          <w:sz w:val="24"/>
-          <w:szCs w:val="24"/>
-        </w:rPr>
-        <w:t>Sigurðsson</w:t>
-      </w:r>
-      <w:proofErr w:type="spellEnd"/>
-      <w:r>
-        <w:rPr>
-          <w:b/>
-          <w:bCs/>
-          <w:sz w:val="24"/>
-          <w:szCs w:val="24"/>
-        </w:rPr>
-        <w:t xml:space="preserve"> </w:t>
+        <w:t xml:space="preserve">einn Sigurðsson </w:t>
       </w:r>
       <w:r>
         <w:rPr>
@@ -1024,15 +1015,15 @@
           <w:sz w:val="24"/>
           <w:szCs w:val="24"/>
         </w:rPr>
-        <w:t xml:space="preserve"> o</w:t>
-      </w:r>
-      <w:proofErr w:type="spellStart"/>
-      <w:r>
-        <w:rPr>
-          <w:sz w:val="24"/>
-          <w:szCs w:val="24"/>
-        </w:rPr>
-        <w:t>g</w:t>
+        <w:t xml:space="preserve"> </w:t>
+      </w:r>
+      <w:proofErr w:type="spellStart"/>
+      <w:r>
+        <w:rPr>
+          <w:sz w:val="24"/>
+          <w:szCs w:val="24"/>
+        </w:rPr>
+        <w:t>og</w:t>
       </w:r>
       <w:proofErr w:type="spellEnd"/>
       <w:r>
@@ -1552,7 +1543,6 @@
         <w:t xml:space="preserve"> </w:t>
       </w:r>
       <w:proofErr w:type="spellStart"/>
-      <w:proofErr w:type="gramStart"/>
       <w:r>
         <w:rPr>
           <w:sz w:val="24"/>
@@ -1575,7 +1565,6 @@
         <w:t>Appið</w:t>
       </w:r>
       <w:proofErr w:type="spellEnd"/>
-      <w:proofErr w:type="gramEnd"/>
       <w:r>
         <w:rPr>
           <w:sz w:val="24"/>
@@ -2036,15 +2025,15 @@
           <w:sz w:val="24"/>
           <w:szCs w:val="24"/>
         </w:rPr>
-        <w:t xml:space="preserve"> b</w:t>
-      </w:r>
-      <w:proofErr w:type="spellStart"/>
-      <w:r>
-        <w:rPr>
-          <w:sz w:val="24"/>
-          <w:szCs w:val="24"/>
-        </w:rPr>
-        <w:t>irti</w:t>
+        <w:t xml:space="preserve"> </w:t>
+      </w:r>
+      <w:proofErr w:type="spellStart"/>
+      <w:r>
+        <w:rPr>
+          <w:sz w:val="24"/>
+          <w:szCs w:val="24"/>
+        </w:rPr>
+        <w:t>birti</w:t>
       </w:r>
       <w:proofErr w:type="spellEnd"/>
       <w:r>
@@ -4340,7 +4329,25 @@
           <w:sz w:val="24"/>
           <w:szCs w:val="24"/>
         </w:rPr>
-        <w:t>aðagng</w:t>
+        <w:t>að</w:t>
+      </w:r>
+      <w:r>
+        <w:rPr>
+          <w:b/>
+          <w:bCs/>
+          <w:sz w:val="24"/>
+          <w:szCs w:val="24"/>
+        </w:rPr>
+        <w:t>ga</w:t>
+      </w:r>
+      <w:r>
+        <w:rPr>
+          <w:b/>
+          <w:bCs/>
+          <w:sz w:val="24"/>
+          <w:szCs w:val="24"/>
+        </w:rPr>
+        <w:t>ng</w:t>
       </w:r>
       <w:proofErr w:type="spellEnd"/>
       <w:r>
@@ -4599,6 +4606,106 @@
         <w:t>síma</w:t>
       </w:r>
       <w:proofErr w:type="spellEnd"/>
+      <w:r>
+        <w:rPr>
+          <w:b/>
+          <w:bCs/>
+          <w:sz w:val="24"/>
+          <w:szCs w:val="24"/>
+        </w:rPr>
+        <w:t xml:space="preserve"> </w:t>
+      </w:r>
+      <w:proofErr w:type="spellStart"/>
+      <w:r>
+        <w:rPr>
+          <w:b/>
+          <w:bCs/>
+          <w:sz w:val="24"/>
+          <w:szCs w:val="24"/>
+        </w:rPr>
+        <w:t>til</w:t>
+      </w:r>
+      <w:proofErr w:type="spellEnd"/>
+      <w:r>
+        <w:rPr>
+          <w:b/>
+          <w:bCs/>
+          <w:sz w:val="24"/>
+          <w:szCs w:val="24"/>
+        </w:rPr>
+        <w:t xml:space="preserve"> </w:t>
+      </w:r>
+      <w:proofErr w:type="spellStart"/>
+      <w:r>
+        <w:rPr>
+          <w:b/>
+          <w:bCs/>
+          <w:sz w:val="24"/>
+          <w:szCs w:val="24"/>
+        </w:rPr>
+        <w:t>að</w:t>
+      </w:r>
+      <w:proofErr w:type="spellEnd"/>
+      <w:r>
+        <w:rPr>
+          <w:b/>
+          <w:bCs/>
+          <w:sz w:val="24"/>
+          <w:szCs w:val="24"/>
+        </w:rPr>
+        <w:t xml:space="preserve"> geta </w:t>
+      </w:r>
+      <w:proofErr w:type="spellStart"/>
+      <w:r>
+        <w:rPr>
+          <w:b/>
+          <w:bCs/>
+          <w:sz w:val="24"/>
+          <w:szCs w:val="24"/>
+        </w:rPr>
+        <w:t>skoðað</w:t>
+      </w:r>
+      <w:proofErr w:type="spellEnd"/>
+      <w:r>
+        <w:rPr>
+          <w:b/>
+          <w:bCs/>
+          <w:sz w:val="24"/>
+          <w:szCs w:val="24"/>
+        </w:rPr>
+        <w:t xml:space="preserve"> </w:t>
+      </w:r>
+      <w:proofErr w:type="spellStart"/>
+      <w:r>
+        <w:rPr>
+          <w:b/>
+          <w:bCs/>
+          <w:sz w:val="24"/>
+          <w:szCs w:val="24"/>
+        </w:rPr>
+        <w:t>spánna</w:t>
+      </w:r>
+      <w:proofErr w:type="spellEnd"/>
+      <w:r>
+        <w:rPr>
+          <w:b/>
+          <w:bCs/>
+          <w:sz w:val="24"/>
+          <w:szCs w:val="24"/>
+        </w:rPr>
+        <w:t xml:space="preserve"> í </w:t>
+      </w:r>
+      <w:proofErr w:type="spellStart"/>
+      <w:r>
+        <w:rPr>
+          <w:b/>
+          <w:bCs/>
+          <w:sz w:val="24"/>
+          <w:szCs w:val="24"/>
+        </w:rPr>
+        <w:t>síma</w:t>
+      </w:r>
+      <w:proofErr w:type="spellEnd"/>
     </w:p>
     <w:p>
       <w:pPr>
@@ -4953,17 +5060,117 @@
           <w:sz w:val="24"/>
           <w:szCs w:val="24"/>
         </w:rPr>
-        <w:t xml:space="preserve"> vina/</w:t>
-      </w:r>
-      <w:proofErr w:type="spellStart"/>
-      <w:r>
-        <w:rPr>
-          <w:b/>
-          <w:bCs/>
-          <w:sz w:val="24"/>
-          <w:szCs w:val="24"/>
-        </w:rPr>
-        <w:t>síma</w:t>
+        <w:t xml:space="preserve"> </w:t>
+      </w:r>
+      <w:proofErr w:type="spellStart"/>
+      <w:r>
+        <w:rPr>
+          <w:b/>
+          <w:bCs/>
+          <w:sz w:val="24"/>
+          <w:szCs w:val="24"/>
+        </w:rPr>
+        <w:t>tengiliða</w:t>
+      </w:r>
+      <w:proofErr w:type="spellEnd"/>
+      <w:r>
+        <w:rPr>
+          <w:b/>
+          <w:bCs/>
+          <w:sz w:val="24"/>
+          <w:szCs w:val="24"/>
+        </w:rPr>
+        <w:t xml:space="preserve"> í </w:t>
+      </w:r>
+      <w:proofErr w:type="spellStart"/>
+      <w:r>
+        <w:rPr>
+          <w:b/>
+          <w:bCs/>
+          <w:sz w:val="24"/>
+          <w:szCs w:val="24"/>
+        </w:rPr>
+        <w:t>símanum</w:t>
+      </w:r>
+      <w:proofErr w:type="spellEnd"/>
+      <w:r>
+        <w:rPr>
+          <w:b/>
+          <w:bCs/>
+          <w:sz w:val="24"/>
+          <w:szCs w:val="24"/>
+        </w:rPr>
+        <w:t xml:space="preserve"> </w:t>
+      </w:r>
+      <w:proofErr w:type="spellStart"/>
+      <w:r>
+        <w:rPr>
+          <w:b/>
+          <w:bCs/>
+          <w:sz w:val="24"/>
+          <w:szCs w:val="24"/>
+        </w:rPr>
+        <w:t>til</w:t>
+      </w:r>
+      <w:proofErr w:type="spellEnd"/>
+      <w:r>
+        <w:rPr>
+          <w:b/>
+          <w:bCs/>
+          <w:sz w:val="24"/>
+          <w:szCs w:val="24"/>
+        </w:rPr>
+        <w:t xml:space="preserve"> </w:t>
+      </w:r>
+      <w:proofErr w:type="spellStart"/>
+      <w:r>
+        <w:rPr>
+          <w:b/>
+          <w:bCs/>
+          <w:sz w:val="24"/>
+          <w:szCs w:val="24"/>
+        </w:rPr>
+        <w:t>að</w:t>
+      </w:r>
+      <w:proofErr w:type="spellEnd"/>
+      <w:r>
+        <w:rPr>
+          <w:b/>
+          <w:bCs/>
+          <w:sz w:val="24"/>
+          <w:szCs w:val="24"/>
+        </w:rPr>
+        <w:t xml:space="preserve"> geta </w:t>
+      </w:r>
+      <w:proofErr w:type="spellStart"/>
+      <w:r>
+        <w:rPr>
+          <w:b/>
+          <w:bCs/>
+          <w:sz w:val="24"/>
+          <w:szCs w:val="24"/>
+        </w:rPr>
+        <w:t>deilt</w:t>
+      </w:r>
+      <w:proofErr w:type="spellEnd"/>
+      <w:r>
+        <w:rPr>
+          <w:b/>
+          <w:bCs/>
+          <w:sz w:val="24"/>
+          <w:szCs w:val="24"/>
+        </w:rPr>
+        <w:t xml:space="preserve"> </w:t>
+      </w:r>
+      <w:proofErr w:type="spellStart"/>
+      <w:r>
+        <w:rPr>
+          <w:b/>
+          <w:bCs/>
+          <w:sz w:val="24"/>
+          <w:szCs w:val="24"/>
+        </w:rPr>
+        <w:t>spánni</w:t>
       </w:r>
       <w:proofErr w:type="spellEnd"/>
       <w:r>
@@ -5151,6 +5358,106 @@
           <w:sz w:val="24"/>
           <w:szCs w:val="24"/>
         </w:rPr>
+        <w:t xml:space="preserve"> </w:t>
+      </w:r>
+      <w:proofErr w:type="spellStart"/>
+      <w:r>
+        <w:rPr>
+          <w:b/>
+          <w:bCs/>
+          <w:sz w:val="24"/>
+          <w:szCs w:val="24"/>
+        </w:rPr>
+        <w:t>til</w:t>
+      </w:r>
+      <w:proofErr w:type="spellEnd"/>
+      <w:r>
+        <w:rPr>
+          <w:b/>
+          <w:bCs/>
+          <w:sz w:val="24"/>
+          <w:szCs w:val="24"/>
+        </w:rPr>
+        <w:t xml:space="preserve"> </w:t>
+      </w:r>
+      <w:proofErr w:type="spellStart"/>
+      <w:r>
+        <w:rPr>
+          <w:b/>
+          <w:bCs/>
+          <w:sz w:val="24"/>
+          <w:szCs w:val="24"/>
+        </w:rPr>
+        <w:t>að</w:t>
+      </w:r>
+      <w:proofErr w:type="spellEnd"/>
+      <w:r>
+        <w:rPr>
+          <w:b/>
+          <w:bCs/>
+          <w:sz w:val="24"/>
+          <w:szCs w:val="24"/>
+        </w:rPr>
+        <w:t xml:space="preserve"> geta </w:t>
+      </w:r>
+      <w:proofErr w:type="spellStart"/>
+      <w:r>
+        <w:rPr>
+          <w:b/>
+          <w:bCs/>
+          <w:sz w:val="24"/>
+          <w:szCs w:val="24"/>
+        </w:rPr>
+        <w:t>flett</w:t>
+      </w:r>
+      <w:proofErr w:type="spellEnd"/>
+      <w:r>
+        <w:rPr>
+          <w:b/>
+          <w:bCs/>
+          <w:sz w:val="24"/>
+          <w:szCs w:val="24"/>
+        </w:rPr>
+        <w:t xml:space="preserve"> í </w:t>
+      </w:r>
+      <w:proofErr w:type="spellStart"/>
+      <w:r>
+        <w:rPr>
+          <w:b/>
+          <w:bCs/>
+          <w:sz w:val="24"/>
+          <w:szCs w:val="24"/>
+        </w:rPr>
+        <w:t>gegnum</w:t>
+      </w:r>
+      <w:proofErr w:type="spellEnd"/>
+      <w:r>
+        <w:rPr>
+          <w:b/>
+          <w:bCs/>
+          <w:sz w:val="24"/>
+          <w:szCs w:val="24"/>
+        </w:rPr>
+        <w:t xml:space="preserve"> </w:t>
+      </w:r>
+      <w:proofErr w:type="spellStart"/>
+      <w:r>
+        <w:rPr>
+          <w:b/>
+          <w:bCs/>
+          <w:sz w:val="24"/>
+          <w:szCs w:val="24"/>
+        </w:rPr>
+        <w:t>forritið</w:t>
+      </w:r>
+      <w:proofErr w:type="spellEnd"/>
+      <w:r>
+        <w:rPr>
+          <w:b/>
+          <w:bCs/>
+          <w:sz w:val="24"/>
+          <w:szCs w:val="24"/>
+        </w:rPr>
         <w:t>.</w:t>
       </w:r>
     </w:p>
@@ -5786,26 +6093,6 @@
           <w:sz w:val="24"/>
           <w:szCs w:val="24"/>
         </w:rPr>
-        <w:t>þá</w:t>
-      </w:r>
-      <w:proofErr w:type="spellEnd"/>
-      <w:r>
-        <w:rPr>
-          <w:b/>
-          <w:bCs/>
-          <w:sz w:val="24"/>
-          <w:szCs w:val="24"/>
-        </w:rPr>
-        <w:t xml:space="preserve"> </w:t>
-      </w:r>
-      <w:proofErr w:type="spellStart"/>
-      <w:r>
-        <w:rPr>
-          <w:b/>
-          <w:bCs/>
-          <w:sz w:val="24"/>
-          <w:szCs w:val="24"/>
-        </w:rPr>
         <w:t>þarf</w:t>
       </w:r>
       <w:proofErr w:type="spellEnd"/>
@@ -5929,6 +6216,15 @@
         <w:t>út</w:t>
       </w:r>
       <w:proofErr w:type="spellEnd"/>
+      <w:r>
+        <w:rPr>
+          <w:b/>
+          <w:bCs/>
+          <w:sz w:val="24"/>
+          <w:szCs w:val="24"/>
+        </w:rPr>
+        <w:t xml:space="preserve">  </w:t>
+      </w:r>
     </w:p>
     <w:p>
       <w:pPr>
@@ -5947,6 +6243,775 @@
           <w:szCs w:val="24"/>
         </w:rPr>
       </w:pPr>
+      <w:r>
+        <w:rPr>
+          <w:b/>
+          <w:bCs/>
+          <w:sz w:val="24"/>
+          <w:szCs w:val="24"/>
+        </w:rPr>
+        <w:t xml:space="preserve">12. Sem notanda </w:t>
+      </w:r>
+      <w:proofErr w:type="spellStart"/>
+      <w:r>
+        <w:rPr>
+          <w:b/>
+          <w:bCs/>
+          <w:sz w:val="24"/>
+          <w:szCs w:val="24"/>
+        </w:rPr>
+        <w:t>þ</w:t>
+      </w:r>
+      <w:r>
+        <w:rPr>
+          <w:b/>
+          <w:bCs/>
+          <w:sz w:val="24"/>
+          <w:szCs w:val="24"/>
+        </w:rPr>
+        <w:t>arf</w:t>
+      </w:r>
+      <w:proofErr w:type="spellEnd"/>
+      <w:r>
+        <w:rPr>
+          <w:b/>
+          <w:bCs/>
+          <w:sz w:val="24"/>
+          <w:szCs w:val="24"/>
+        </w:rPr>
+        <w:t xml:space="preserve"> </w:t>
+      </w:r>
+      <w:proofErr w:type="spellStart"/>
+      <w:r>
+        <w:rPr>
+          <w:b/>
+          <w:bCs/>
+          <w:sz w:val="24"/>
+          <w:szCs w:val="24"/>
+        </w:rPr>
+        <w:t>ég</w:t>
+      </w:r>
+      <w:proofErr w:type="spellEnd"/>
+      <w:r>
+        <w:rPr>
+          <w:b/>
+          <w:bCs/>
+          <w:sz w:val="24"/>
+          <w:szCs w:val="24"/>
+        </w:rPr>
+        <w:t xml:space="preserve"> </w:t>
+      </w:r>
+      <w:proofErr w:type="spellStart"/>
+      <w:r>
+        <w:rPr>
+          <w:b/>
+          <w:bCs/>
+          <w:sz w:val="24"/>
+          <w:szCs w:val="24"/>
+        </w:rPr>
+        <w:t>að</w:t>
+      </w:r>
+      <w:proofErr w:type="spellEnd"/>
+      <w:r>
+        <w:rPr>
+          <w:b/>
+          <w:bCs/>
+          <w:sz w:val="24"/>
+          <w:szCs w:val="24"/>
+        </w:rPr>
+        <w:t xml:space="preserve"> geta haft </w:t>
+      </w:r>
+      <w:proofErr w:type="spellStart"/>
+      <w:r>
+        <w:rPr>
+          <w:b/>
+          <w:bCs/>
+          <w:sz w:val="24"/>
+          <w:szCs w:val="24"/>
+        </w:rPr>
+        <w:t>stjórn</w:t>
+      </w:r>
+      <w:proofErr w:type="spellEnd"/>
+      <w:r>
+        <w:rPr>
+          <w:b/>
+          <w:bCs/>
+          <w:sz w:val="24"/>
+          <w:szCs w:val="24"/>
+        </w:rPr>
+        <w:t xml:space="preserve"> á </w:t>
+      </w:r>
+      <w:proofErr w:type="spellStart"/>
+      <w:r>
+        <w:rPr>
+          <w:b/>
+          <w:bCs/>
+          <w:sz w:val="24"/>
+          <w:szCs w:val="24"/>
+        </w:rPr>
+        <w:t>aðgangi</w:t>
+      </w:r>
+      <w:proofErr w:type="spellEnd"/>
+      <w:r>
+        <w:rPr>
+          <w:b/>
+          <w:bCs/>
+          <w:sz w:val="24"/>
+          <w:szCs w:val="24"/>
+        </w:rPr>
+        <w:t xml:space="preserve"> </w:t>
+      </w:r>
+      <w:proofErr w:type="spellStart"/>
+      <w:r>
+        <w:rPr>
+          <w:b/>
+          <w:bCs/>
+          <w:sz w:val="24"/>
+          <w:szCs w:val="24"/>
+        </w:rPr>
+        <w:t>mínum</w:t>
+      </w:r>
+      <w:proofErr w:type="spellEnd"/>
+      <w:r>
+        <w:rPr>
+          <w:b/>
+          <w:bCs/>
+          <w:sz w:val="24"/>
+          <w:szCs w:val="24"/>
+        </w:rPr>
+        <w:t xml:space="preserve"> </w:t>
+      </w:r>
+      <w:proofErr w:type="spellStart"/>
+      <w:r>
+        <w:rPr>
+          <w:b/>
+          <w:bCs/>
+          <w:sz w:val="24"/>
+          <w:szCs w:val="24"/>
+        </w:rPr>
+        <w:t>til</w:t>
+      </w:r>
+      <w:proofErr w:type="spellEnd"/>
+      <w:r>
+        <w:rPr>
+          <w:b/>
+          <w:bCs/>
+          <w:sz w:val="24"/>
+          <w:szCs w:val="24"/>
+        </w:rPr>
+        <w:t xml:space="preserve"> </w:t>
+      </w:r>
+      <w:proofErr w:type="spellStart"/>
+      <w:r>
+        <w:rPr>
+          <w:b/>
+          <w:bCs/>
+          <w:sz w:val="24"/>
+          <w:szCs w:val="24"/>
+        </w:rPr>
+        <w:t>að</w:t>
+      </w:r>
+      <w:proofErr w:type="spellEnd"/>
+      <w:r>
+        <w:rPr>
+          <w:b/>
+          <w:bCs/>
+          <w:sz w:val="24"/>
+          <w:szCs w:val="24"/>
+        </w:rPr>
+        <w:t xml:space="preserve"> geta </w:t>
+      </w:r>
+      <w:proofErr w:type="spellStart"/>
+      <w:r>
+        <w:rPr>
+          <w:b/>
+          <w:bCs/>
+          <w:sz w:val="24"/>
+          <w:szCs w:val="24"/>
+        </w:rPr>
+        <w:t>breytt</w:t>
+      </w:r>
+      <w:proofErr w:type="spellEnd"/>
+      <w:r>
+        <w:rPr>
+          <w:b/>
+          <w:bCs/>
+          <w:sz w:val="24"/>
+          <w:szCs w:val="24"/>
+        </w:rPr>
+        <w:t xml:space="preserve"> </w:t>
+      </w:r>
+      <w:proofErr w:type="spellStart"/>
+      <w:r>
+        <w:rPr>
+          <w:b/>
+          <w:bCs/>
+          <w:sz w:val="24"/>
+          <w:szCs w:val="24"/>
+        </w:rPr>
+        <w:t>upplýsingum</w:t>
+      </w:r>
+      <w:proofErr w:type="spellEnd"/>
+      <w:r>
+        <w:rPr>
+          <w:b/>
+          <w:bCs/>
+          <w:sz w:val="24"/>
+          <w:szCs w:val="24"/>
+        </w:rPr>
+        <w:t xml:space="preserve"> </w:t>
+      </w:r>
+      <w:proofErr w:type="spellStart"/>
+      <w:r>
+        <w:rPr>
+          <w:b/>
+          <w:bCs/>
+          <w:sz w:val="24"/>
+          <w:szCs w:val="24"/>
+        </w:rPr>
+        <w:t>ef</w:t>
+      </w:r>
+      <w:proofErr w:type="spellEnd"/>
+      <w:r>
+        <w:rPr>
+          <w:b/>
+          <w:bCs/>
+          <w:sz w:val="24"/>
+          <w:szCs w:val="24"/>
+        </w:rPr>
+        <w:t xml:space="preserve"> </w:t>
+      </w:r>
+      <w:proofErr w:type="spellStart"/>
+      <w:r>
+        <w:rPr>
+          <w:b/>
+          <w:bCs/>
+          <w:sz w:val="24"/>
+          <w:szCs w:val="24"/>
+        </w:rPr>
+        <w:t>þörf</w:t>
+      </w:r>
+      <w:proofErr w:type="spellEnd"/>
+      <w:r>
+        <w:rPr>
+          <w:b/>
+          <w:bCs/>
+          <w:sz w:val="24"/>
+          <w:szCs w:val="24"/>
+        </w:rPr>
+        <w:t xml:space="preserve"> er </w:t>
+      </w:r>
+      <w:proofErr w:type="gramStart"/>
+      <w:r>
+        <w:rPr>
+          <w:b/>
+          <w:bCs/>
+          <w:sz w:val="24"/>
+          <w:szCs w:val="24"/>
+        </w:rPr>
+        <w:t>á  /</w:t>
+      </w:r>
+      <w:proofErr w:type="gramEnd"/>
+      <w:r>
+        <w:rPr>
+          <w:b/>
+          <w:bCs/>
+          <w:sz w:val="24"/>
+          <w:szCs w:val="24"/>
+        </w:rPr>
+        <w:t xml:space="preserve">/ </w:t>
+      </w:r>
+      <w:proofErr w:type="spellStart"/>
+      <w:r>
+        <w:rPr>
+          <w:sz w:val="24"/>
+          <w:szCs w:val="24"/>
+        </w:rPr>
+        <w:t>Mögulega</w:t>
+      </w:r>
+      <w:proofErr w:type="spellEnd"/>
+      <w:r>
+        <w:rPr>
+          <w:sz w:val="24"/>
+          <w:szCs w:val="24"/>
+        </w:rPr>
+        <w:t xml:space="preserve"> </w:t>
+      </w:r>
+      <w:proofErr w:type="spellStart"/>
+      <w:r>
+        <w:rPr>
+          <w:sz w:val="24"/>
+          <w:szCs w:val="24"/>
+        </w:rPr>
+        <w:t>hafa</w:t>
+      </w:r>
+      <w:proofErr w:type="spellEnd"/>
+      <w:r>
+        <w:rPr>
+          <w:sz w:val="24"/>
+          <w:szCs w:val="24"/>
+        </w:rPr>
+        <w:t xml:space="preserve"> </w:t>
+      </w:r>
+      <w:proofErr w:type="spellStart"/>
+      <w:r>
+        <w:rPr>
+          <w:sz w:val="24"/>
+          <w:szCs w:val="24"/>
+        </w:rPr>
+        <w:t>þetta</w:t>
+      </w:r>
+      <w:proofErr w:type="spellEnd"/>
+      <w:r>
+        <w:rPr>
+          <w:sz w:val="24"/>
+          <w:szCs w:val="24"/>
+        </w:rPr>
+        <w:t xml:space="preserve"> í </w:t>
+      </w:r>
+      <w:proofErr w:type="spellStart"/>
+      <w:r>
+        <w:rPr>
+          <w:sz w:val="24"/>
+          <w:szCs w:val="24"/>
+        </w:rPr>
+        <w:t>staðinn</w:t>
+      </w:r>
+      <w:proofErr w:type="spellEnd"/>
+      <w:r>
+        <w:rPr>
+          <w:sz w:val="24"/>
+          <w:szCs w:val="24"/>
+        </w:rPr>
+        <w:t xml:space="preserve"> </w:t>
+      </w:r>
+      <w:proofErr w:type="spellStart"/>
+      <w:r>
+        <w:rPr>
+          <w:sz w:val="24"/>
+          <w:szCs w:val="24"/>
+        </w:rPr>
+        <w:t>fyrir</w:t>
+      </w:r>
+      <w:proofErr w:type="spellEnd"/>
+      <w:r>
+        <w:rPr>
+          <w:sz w:val="24"/>
+          <w:szCs w:val="24"/>
+        </w:rPr>
+        <w:t xml:space="preserve"> user sto</w:t>
+      </w:r>
+      <w:r>
+        <w:rPr>
+          <w:sz w:val="24"/>
+          <w:szCs w:val="24"/>
+        </w:rPr>
+        <w:t>ry 11</w:t>
+      </w:r>
+    </w:p>
+    <w:p>
+      <w:pPr>
+        <w:rPr>
+          <w:sz w:val="24"/>
+          <w:szCs w:val="24"/>
+        </w:rPr>
+      </w:pPr>
+    </w:p>
+    <w:p>
+      <w:pPr>
+        <w:rPr>
+          <w:sz w:val="24"/>
+          <w:szCs w:val="24"/>
+        </w:rPr>
+      </w:pPr>
+      <w:r>
+        <w:rPr>
+          <w:sz w:val="24"/>
+          <w:szCs w:val="24"/>
+        </w:rPr>
+        <w:lastRenderedPageBreak/>
+        <w:t>//</w:t>
+      </w:r>
+      <w:proofErr w:type="spellStart"/>
+      <w:r>
+        <w:rPr>
+          <w:sz w:val="24"/>
+          <w:szCs w:val="24"/>
+        </w:rPr>
+        <w:t>Ef</w:t>
+      </w:r>
+      <w:proofErr w:type="spellEnd"/>
+      <w:r>
+        <w:rPr>
+          <w:sz w:val="24"/>
+          <w:szCs w:val="24"/>
+        </w:rPr>
+        <w:t xml:space="preserve"> </w:t>
+      </w:r>
+      <w:proofErr w:type="spellStart"/>
+      <w:r>
+        <w:rPr>
+          <w:sz w:val="24"/>
+          <w:szCs w:val="24"/>
+        </w:rPr>
+        <w:t>við</w:t>
+      </w:r>
+      <w:proofErr w:type="spellEnd"/>
+      <w:r>
+        <w:rPr>
+          <w:sz w:val="24"/>
+          <w:szCs w:val="24"/>
+        </w:rPr>
+        <w:t xml:space="preserve"> </w:t>
+      </w:r>
+      <w:proofErr w:type="spellStart"/>
+      <w:r>
+        <w:rPr>
+          <w:sz w:val="24"/>
+          <w:szCs w:val="24"/>
+        </w:rPr>
+        <w:t>viljum</w:t>
+      </w:r>
+      <w:proofErr w:type="spellEnd"/>
+      <w:r>
+        <w:rPr>
+          <w:sz w:val="24"/>
+          <w:szCs w:val="24"/>
+        </w:rPr>
+        <w:t xml:space="preserve"> </w:t>
+      </w:r>
+      <w:proofErr w:type="spellStart"/>
+      <w:r>
+        <w:rPr>
+          <w:sz w:val="24"/>
+          <w:szCs w:val="24"/>
+        </w:rPr>
+        <w:t>hafa</w:t>
+      </w:r>
+      <w:proofErr w:type="spellEnd"/>
+      <w:r>
+        <w:rPr>
+          <w:sz w:val="24"/>
+          <w:szCs w:val="24"/>
+        </w:rPr>
+        <w:t xml:space="preserve"> </w:t>
+      </w:r>
+      <w:proofErr w:type="spellStart"/>
+      <w:r>
+        <w:rPr>
+          <w:sz w:val="24"/>
+          <w:szCs w:val="24"/>
+        </w:rPr>
+        <w:t>tengingu</w:t>
+      </w:r>
+      <w:proofErr w:type="spellEnd"/>
+      <w:r>
+        <w:rPr>
+          <w:sz w:val="24"/>
+          <w:szCs w:val="24"/>
+        </w:rPr>
+        <w:t xml:space="preserve"> </w:t>
+      </w:r>
+      <w:proofErr w:type="spellStart"/>
+      <w:r>
+        <w:rPr>
+          <w:sz w:val="24"/>
+          <w:szCs w:val="24"/>
+        </w:rPr>
+        <w:t>við</w:t>
+      </w:r>
+      <w:proofErr w:type="spellEnd"/>
+      <w:r>
+        <w:rPr>
+          <w:sz w:val="24"/>
+          <w:szCs w:val="24"/>
+        </w:rPr>
+        <w:t xml:space="preserve"> </w:t>
+      </w:r>
+      <w:proofErr w:type="spellStart"/>
+      <w:r>
+        <w:rPr>
+          <w:sz w:val="24"/>
+          <w:szCs w:val="24"/>
+        </w:rPr>
+        <w:t>facebook</w:t>
+      </w:r>
+      <w:proofErr w:type="spellEnd"/>
+      <w:r>
+        <w:rPr>
+          <w:sz w:val="24"/>
+          <w:szCs w:val="24"/>
+        </w:rPr>
+        <w:t xml:space="preserve"> </w:t>
+      </w:r>
+      <w:proofErr w:type="spellStart"/>
+      <w:r>
+        <w:rPr>
+          <w:sz w:val="24"/>
+          <w:szCs w:val="24"/>
+        </w:rPr>
+        <w:t>t.d</w:t>
+      </w:r>
+      <w:proofErr w:type="spellEnd"/>
+    </w:p>
+    <w:p>
+      <w:pPr>
+        <w:rPr>
+          <w:b/>
+          <w:bCs/>
+          <w:sz w:val="24"/>
+          <w:szCs w:val="24"/>
+        </w:rPr>
+      </w:pPr>
+      <w:r>
+        <w:rPr>
+          <w:b/>
+          <w:bCs/>
+          <w:sz w:val="24"/>
+          <w:szCs w:val="24"/>
+        </w:rPr>
+        <w:t xml:space="preserve">13. Sem notanda </w:t>
+      </w:r>
+      <w:proofErr w:type="spellStart"/>
+      <w:r>
+        <w:rPr>
+          <w:b/>
+          <w:bCs/>
+          <w:sz w:val="24"/>
+          <w:szCs w:val="24"/>
+        </w:rPr>
+        <w:t>þarf</w:t>
+      </w:r>
+      <w:proofErr w:type="spellEnd"/>
+      <w:r>
+        <w:rPr>
+          <w:b/>
+          <w:bCs/>
+          <w:sz w:val="24"/>
+          <w:szCs w:val="24"/>
+        </w:rPr>
+        <w:t xml:space="preserve"> </w:t>
+      </w:r>
+      <w:proofErr w:type="spellStart"/>
+      <w:r>
+        <w:rPr>
+          <w:b/>
+          <w:bCs/>
+          <w:sz w:val="24"/>
+          <w:szCs w:val="24"/>
+        </w:rPr>
+        <w:t>ég</w:t>
+      </w:r>
+      <w:proofErr w:type="spellEnd"/>
+      <w:r>
+        <w:rPr>
+          <w:b/>
+          <w:bCs/>
+          <w:sz w:val="24"/>
+          <w:szCs w:val="24"/>
+        </w:rPr>
+        <w:t xml:space="preserve"> </w:t>
+      </w:r>
+      <w:proofErr w:type="spellStart"/>
+      <w:r>
+        <w:rPr>
+          <w:b/>
+          <w:bCs/>
+          <w:sz w:val="24"/>
+          <w:szCs w:val="24"/>
+        </w:rPr>
+        <w:t>að</w:t>
+      </w:r>
+      <w:proofErr w:type="spellEnd"/>
+      <w:r>
+        <w:rPr>
+          <w:b/>
+          <w:bCs/>
+          <w:sz w:val="24"/>
+          <w:szCs w:val="24"/>
+        </w:rPr>
+        <w:t xml:space="preserve"> geta </w:t>
+      </w:r>
+      <w:proofErr w:type="spellStart"/>
+      <w:r>
+        <w:rPr>
+          <w:b/>
+          <w:bCs/>
+          <w:sz w:val="24"/>
+          <w:szCs w:val="24"/>
+        </w:rPr>
+        <w:t>að</w:t>
+      </w:r>
+      <w:proofErr w:type="spellEnd"/>
+      <w:r>
+        <w:rPr>
+          <w:b/>
+          <w:bCs/>
+          <w:sz w:val="24"/>
+          <w:szCs w:val="24"/>
+        </w:rPr>
+        <w:t xml:space="preserve"> geta </w:t>
+      </w:r>
+      <w:proofErr w:type="spellStart"/>
+      <w:r>
+        <w:rPr>
+          <w:b/>
+          <w:bCs/>
+          <w:sz w:val="24"/>
+          <w:szCs w:val="24"/>
+        </w:rPr>
+        <w:t>deilt</w:t>
+      </w:r>
+      <w:proofErr w:type="spellEnd"/>
+      <w:r>
+        <w:rPr>
+          <w:b/>
+          <w:bCs/>
+          <w:sz w:val="24"/>
+          <w:szCs w:val="24"/>
+        </w:rPr>
+        <w:t xml:space="preserve"> </w:t>
+      </w:r>
+      <w:proofErr w:type="spellStart"/>
+      <w:r>
+        <w:rPr>
+          <w:b/>
+          <w:bCs/>
+          <w:sz w:val="24"/>
+          <w:szCs w:val="24"/>
+        </w:rPr>
+        <w:t>spám</w:t>
+      </w:r>
+      <w:proofErr w:type="spellEnd"/>
+      <w:r>
+        <w:rPr>
+          <w:b/>
+          <w:bCs/>
+          <w:sz w:val="24"/>
+          <w:szCs w:val="24"/>
+        </w:rPr>
+        <w:t xml:space="preserve"> í </w:t>
+      </w:r>
+      <w:proofErr w:type="spellStart"/>
+      <w:r>
+        <w:rPr>
+          <w:b/>
+          <w:bCs/>
+          <w:sz w:val="24"/>
+          <w:szCs w:val="24"/>
+        </w:rPr>
+        <w:t>gegnum</w:t>
+      </w:r>
+      <w:proofErr w:type="spellEnd"/>
+      <w:r>
+        <w:rPr>
+          <w:b/>
+          <w:bCs/>
+          <w:sz w:val="24"/>
+          <w:szCs w:val="24"/>
+        </w:rPr>
+        <w:t xml:space="preserve"> </w:t>
+      </w:r>
+      <w:proofErr w:type="spellStart"/>
+      <w:r>
+        <w:rPr>
+          <w:b/>
+          <w:bCs/>
+          <w:sz w:val="24"/>
+          <w:szCs w:val="24"/>
+        </w:rPr>
+        <w:t>samfélagsmiðil</w:t>
+      </w:r>
+      <w:proofErr w:type="spellEnd"/>
+      <w:r>
+        <w:rPr>
+          <w:b/>
+          <w:bCs/>
+          <w:sz w:val="24"/>
+          <w:szCs w:val="24"/>
+        </w:rPr>
+        <w:t>(</w:t>
+      </w:r>
+      <w:proofErr w:type="spellStart"/>
+      <w:r>
+        <w:rPr>
+          <w:b/>
+          <w:bCs/>
+          <w:sz w:val="24"/>
+          <w:szCs w:val="24"/>
+        </w:rPr>
+        <w:t>facebook</w:t>
+      </w:r>
+      <w:proofErr w:type="spellEnd"/>
+      <w:r>
+        <w:rPr>
+          <w:b/>
+          <w:bCs/>
+          <w:sz w:val="24"/>
+          <w:szCs w:val="24"/>
+        </w:rPr>
+        <w:t xml:space="preserve">) </w:t>
+      </w:r>
+      <w:proofErr w:type="spellStart"/>
+      <w:r>
+        <w:rPr>
+          <w:b/>
+          <w:bCs/>
+          <w:sz w:val="24"/>
+          <w:szCs w:val="24"/>
+        </w:rPr>
+        <w:t>til</w:t>
+      </w:r>
+      <w:proofErr w:type="spellEnd"/>
+      <w:r>
+        <w:rPr>
+          <w:b/>
+          <w:bCs/>
+          <w:sz w:val="24"/>
+          <w:szCs w:val="24"/>
+        </w:rPr>
+        <w:t xml:space="preserve"> </w:t>
+      </w:r>
+      <w:proofErr w:type="spellStart"/>
+      <w:r>
+        <w:rPr>
+          <w:b/>
+          <w:bCs/>
+          <w:sz w:val="24"/>
+          <w:szCs w:val="24"/>
+        </w:rPr>
+        <w:t>að</w:t>
+      </w:r>
+      <w:proofErr w:type="spellEnd"/>
+      <w:r>
+        <w:rPr>
+          <w:b/>
+          <w:bCs/>
+          <w:sz w:val="24"/>
+          <w:szCs w:val="24"/>
+        </w:rPr>
+        <w:t xml:space="preserve"> geta sent </w:t>
+      </w:r>
+      <w:proofErr w:type="spellStart"/>
+      <w:r>
+        <w:rPr>
+          <w:b/>
+          <w:bCs/>
+          <w:sz w:val="24"/>
+          <w:szCs w:val="24"/>
+        </w:rPr>
+        <w:t>til</w:t>
+      </w:r>
+      <w:proofErr w:type="spellEnd"/>
+      <w:r>
+        <w:rPr>
+          <w:b/>
+          <w:bCs/>
+          <w:sz w:val="24"/>
+          <w:szCs w:val="24"/>
+        </w:rPr>
+        <w:t xml:space="preserve"> vina.</w:t>
+      </w:r>
     </w:p>
     <w:p>
       <w:pPr>
@@ -6900,6 +7965,16 @@
               </w:rPr>
               <w:t>,11</w:t>
             </w:r>
+            <w:r>
+              <w:rPr>
+                <w:rFonts w:ascii="Helvetica" w:hAnsi="Helvetica" w:cs="Helvetica"/>
+                <w:b/>
+                <w:bCs/>
+                <w:color w:val="92D050"/>
+                <w:shd w:val="clear" w:color="auto" w:fill="FFFFFF"/>
+              </w:rPr>
+              <w:t>,12</w:t>
+            </w:r>
           </w:p>
         </w:tc>
       </w:tr>
@@ -6966,6 +8041,16 @@
                 <w:shd w:val="clear" w:color="auto" w:fill="FFFFFF"/>
               </w:rPr>
               <w:t>,10</w:t>
+            </w:r>
+            <w:r>
+              <w:rPr>
+                <w:rFonts w:ascii="Helvetica" w:hAnsi="Helvetica" w:cs="Helvetica"/>
+                <w:b/>
+                <w:bCs/>
+                <w:color w:val="FF0000"/>
+                <w:shd w:val="clear" w:color="auto" w:fill="FFFFFF"/>
+              </w:rPr>
+              <w:t>, 13</w:t>
             </w:r>
           </w:p>
         </w:tc>

</xml_diff>

<commit_message>
Bætti við nokkrum Ustories
</commit_message>
<xml_diff>
--- a/Verkefni1HBV601G.docx
+++ b/Verkefni1HBV601G.docx
@@ -43,54 +43,45 @@
           <w:szCs w:val="24"/>
         </w:rPr>
       </w:pPr>
-      <w:r>
-        <w:rPr>
-          <w:b/>
-          <w:bCs/>
-          <w:sz w:val="24"/>
-          <w:szCs w:val="24"/>
-        </w:rPr>
-        <w:t xml:space="preserve">Sigurjón Ólafsson    </w:t>
-      </w:r>
-      <w:proofErr w:type="spellStart"/>
-      <w:r>
-        <w:rPr>
-          <w:b/>
-          <w:bCs/>
-          <w:sz w:val="24"/>
-          <w:szCs w:val="24"/>
-        </w:rPr>
-        <w:t>Þorsteinn</w:t>
-      </w:r>
-      <w:proofErr w:type="spellEnd"/>
-      <w:r>
-        <w:rPr>
-          <w:b/>
-          <w:bCs/>
-          <w:sz w:val="24"/>
-          <w:szCs w:val="24"/>
-        </w:rPr>
-        <w:t xml:space="preserve"> </w:t>
-      </w:r>
-      <w:proofErr w:type="spellStart"/>
-      <w:r>
-        <w:rPr>
-          <w:b/>
-          <w:bCs/>
-          <w:sz w:val="24"/>
-          <w:szCs w:val="24"/>
-        </w:rPr>
-        <w:t>Sigurðsson</w:t>
-      </w:r>
-      <w:proofErr w:type="spellEnd"/>
-      <w:r>
-        <w:rPr>
-          <w:b/>
-          <w:bCs/>
-          <w:sz w:val="24"/>
-          <w:szCs w:val="24"/>
-        </w:rPr>
-        <w:t xml:space="preserve"> </w:t>
+      <w:proofErr w:type="spellStart"/>
+      <w:r>
+        <w:rPr>
+          <w:b/>
+          <w:bCs/>
+          <w:sz w:val="24"/>
+          <w:szCs w:val="24"/>
+        </w:rPr>
+        <w:t>Sigurjón</w:t>
+      </w:r>
+      <w:proofErr w:type="spellEnd"/>
+      <w:r>
+        <w:rPr>
+          <w:b/>
+          <w:bCs/>
+          <w:sz w:val="24"/>
+          <w:szCs w:val="24"/>
+        </w:rPr>
+        <w:t xml:space="preserve"> </w:t>
+      </w:r>
+      <w:proofErr w:type="spellStart"/>
+      <w:r>
+        <w:rPr>
+          <w:b/>
+          <w:bCs/>
+          <w:sz w:val="24"/>
+          <w:szCs w:val="24"/>
+        </w:rPr>
+        <w:t>Ólafsson</w:t>
+      </w:r>
+      <w:proofErr w:type="spellEnd"/>
+      <w:r>
+        <w:rPr>
+          <w:b/>
+          <w:bCs/>
+          <w:sz w:val="24"/>
+          <w:szCs w:val="24"/>
+        </w:rPr>
+        <w:t xml:space="preserve">    Þorsteinn Sigurðsson </w:t>
       </w:r>
       <w:r>
         <w:rPr>
@@ -9724,6 +9715,7 @@
     </w:p>
     <w:p>
       <w:pPr>
+        <w:ind w:left="720" w:hanging="720"/>
         <w:rPr>
           <w:rFonts w:ascii="Helvetica" w:hAnsi="Helvetica" w:cs="Helvetica"/>
           <w:b/>
@@ -9889,11 +9881,143 @@
           <w:bCs/>
           <w:shd w:val="clear" w:color="auto" w:fill="FFFFFF"/>
         </w:rPr>
-        <w:t>.</w:t>
-      </w:r>
+        <w:t xml:space="preserve"> </w:t>
+      </w:r>
+      <w:proofErr w:type="spellStart"/>
+      <w:r>
+        <w:rPr>
+          <w:rFonts w:ascii="Helvetica" w:hAnsi="Helvetica" w:cs="Helvetica"/>
+          <w:b/>
+          <w:bCs/>
+          <w:shd w:val="clear" w:color="auto" w:fill="FFFFFF"/>
+        </w:rPr>
+        <w:t>til</w:t>
+      </w:r>
+      <w:proofErr w:type="spellEnd"/>
+      <w:r>
+        <w:rPr>
+          <w:rFonts w:ascii="Helvetica" w:hAnsi="Helvetica" w:cs="Helvetica"/>
+          <w:b/>
+          <w:bCs/>
+          <w:shd w:val="clear" w:color="auto" w:fill="FFFFFF"/>
+        </w:rPr>
+        <w:t xml:space="preserve"> </w:t>
+      </w:r>
+      <w:proofErr w:type="spellStart"/>
+      <w:r>
+        <w:rPr>
+          <w:rFonts w:ascii="Helvetica" w:hAnsi="Helvetica" w:cs="Helvetica"/>
+          <w:b/>
+          <w:bCs/>
+          <w:shd w:val="clear" w:color="auto" w:fill="FFFFFF"/>
+        </w:rPr>
+        <w:t>þess</w:t>
+      </w:r>
+      <w:proofErr w:type="spellEnd"/>
+      <w:r>
+        <w:rPr>
+          <w:rFonts w:ascii="Helvetica" w:hAnsi="Helvetica" w:cs="Helvetica"/>
+          <w:b/>
+          <w:bCs/>
+          <w:shd w:val="clear" w:color="auto" w:fill="FFFFFF"/>
+        </w:rPr>
+        <w:t xml:space="preserve"> </w:t>
+      </w:r>
+      <w:proofErr w:type="spellStart"/>
+      <w:r>
+        <w:rPr>
+          <w:rFonts w:ascii="Helvetica" w:hAnsi="Helvetica" w:cs="Helvetica"/>
+          <w:b/>
+          <w:bCs/>
+          <w:shd w:val="clear" w:color="auto" w:fill="FFFFFF"/>
+        </w:rPr>
+        <w:t>að</w:t>
+      </w:r>
+      <w:proofErr w:type="spellEnd"/>
+      <w:r>
+        <w:rPr>
+          <w:rFonts w:ascii="Helvetica" w:hAnsi="Helvetica" w:cs="Helvetica"/>
+          <w:b/>
+          <w:bCs/>
+          <w:shd w:val="clear" w:color="auto" w:fill="FFFFFF"/>
+        </w:rPr>
+        <w:t xml:space="preserve"> </w:t>
+      </w:r>
+      <w:proofErr w:type="spellStart"/>
+      <w:r>
+        <w:rPr>
+          <w:rFonts w:ascii="Helvetica" w:hAnsi="Helvetica" w:cs="Helvetica"/>
+          <w:b/>
+          <w:bCs/>
+          <w:shd w:val="clear" w:color="auto" w:fill="FFFFFF"/>
+        </w:rPr>
+        <w:t>búa</w:t>
+      </w:r>
+      <w:proofErr w:type="spellEnd"/>
+      <w:r>
+        <w:rPr>
+          <w:rFonts w:ascii="Helvetica" w:hAnsi="Helvetica" w:cs="Helvetica"/>
+          <w:b/>
+          <w:bCs/>
+          <w:shd w:val="clear" w:color="auto" w:fill="FFFFFF"/>
+        </w:rPr>
+        <w:t xml:space="preserve"> </w:t>
+      </w:r>
+      <w:proofErr w:type="spellStart"/>
+      <w:r>
+        <w:rPr>
+          <w:rFonts w:ascii="Helvetica" w:hAnsi="Helvetica" w:cs="Helvetica"/>
+          <w:b/>
+          <w:bCs/>
+          <w:shd w:val="clear" w:color="auto" w:fill="FFFFFF"/>
+        </w:rPr>
+        <w:t>til</w:t>
+      </w:r>
+      <w:proofErr w:type="spellEnd"/>
+      <w:r>
+        <w:rPr>
+          <w:rFonts w:ascii="Helvetica" w:hAnsi="Helvetica" w:cs="Helvetica"/>
+          <w:b/>
+          <w:bCs/>
+          <w:shd w:val="clear" w:color="auto" w:fill="FFFFFF"/>
+        </w:rPr>
+        <w:t xml:space="preserve"> </w:t>
+      </w:r>
+      <w:proofErr w:type="spellStart"/>
+      <w:r>
+        <w:rPr>
+          <w:rFonts w:ascii="Helvetica" w:hAnsi="Helvetica" w:cs="Helvetica"/>
+          <w:b/>
+          <w:bCs/>
+          <w:shd w:val="clear" w:color="auto" w:fill="FFFFFF"/>
+        </w:rPr>
+        <w:t>fjölbreyttar</w:t>
+      </w:r>
+      <w:proofErr w:type="spellEnd"/>
+      <w:r>
+        <w:rPr>
+          <w:rFonts w:ascii="Helvetica" w:hAnsi="Helvetica" w:cs="Helvetica"/>
+          <w:b/>
+          <w:bCs/>
+          <w:shd w:val="clear" w:color="auto" w:fill="FFFFFF"/>
+        </w:rPr>
+        <w:t xml:space="preserve"> </w:t>
+      </w:r>
+      <w:proofErr w:type="spellStart"/>
+      <w:r>
+        <w:rPr>
+          <w:rFonts w:ascii="Helvetica" w:hAnsi="Helvetica" w:cs="Helvetica"/>
+          <w:b/>
+          <w:bCs/>
+          <w:shd w:val="clear" w:color="auto" w:fill="FFFFFF"/>
+        </w:rPr>
+        <w:t>spár</w:t>
+      </w:r>
+      <w:proofErr w:type="spellEnd"/>
     </w:p>
     <w:p>
       <w:pPr>
+        <w:ind w:left="720" w:hanging="720"/>
         <w:rPr>
           <w:rFonts w:ascii="Helvetica" w:hAnsi="Helvetica" w:cs="Helvetica"/>
           <w:b/>
@@ -10061,7 +10185,6 @@
         <w:t xml:space="preserve"> </w:t>
       </w:r>
       <w:proofErr w:type="spellStart"/>
-      <w:proofErr w:type="gramStart"/>
       <w:r>
         <w:rPr>
           <w:rFonts w:ascii="Helvetica" w:hAnsi="Helvetica" w:cs="Helvetica"/>
@@ -10079,7 +10202,7 @@
           <w:bCs/>
           <w:shd w:val="clear" w:color="auto" w:fill="FFFFFF"/>
         </w:rPr>
-        <w:t xml:space="preserve">  </w:t>
+        <w:t xml:space="preserve"> </w:t>
       </w:r>
       <w:proofErr w:type="spellStart"/>
       <w:r>
@@ -10092,7 +10215,6 @@
         <w:t>virki</w:t>
       </w:r>
       <w:proofErr w:type="spellEnd"/>
-      <w:proofErr w:type="gramEnd"/>
       <w:r>
         <w:rPr>
           <w:rFonts w:ascii="Helvetica" w:hAnsi="Helvetica" w:cs="Helvetica"/>
@@ -10111,6 +10233,106 @@
           <w:shd w:val="clear" w:color="auto" w:fill="FFFFFF"/>
         </w:rPr>
         <w:t>vel</w:t>
+      </w:r>
+      <w:proofErr w:type="spellEnd"/>
+      <w:r>
+        <w:rPr>
+          <w:rFonts w:ascii="Helvetica" w:hAnsi="Helvetica" w:cs="Helvetica"/>
+          <w:b/>
+          <w:bCs/>
+          <w:shd w:val="clear" w:color="auto" w:fill="FFFFFF"/>
+        </w:rPr>
+        <w:t xml:space="preserve"> </w:t>
+      </w:r>
+      <w:proofErr w:type="spellStart"/>
+      <w:r>
+        <w:rPr>
+          <w:rFonts w:ascii="Helvetica" w:hAnsi="Helvetica" w:cs="Helvetica"/>
+          <w:b/>
+          <w:bCs/>
+          <w:shd w:val="clear" w:color="auto" w:fill="FFFFFF"/>
+        </w:rPr>
+        <w:t>til</w:t>
+      </w:r>
+      <w:proofErr w:type="spellEnd"/>
+      <w:r>
+        <w:rPr>
+          <w:rFonts w:ascii="Helvetica" w:hAnsi="Helvetica" w:cs="Helvetica"/>
+          <w:b/>
+          <w:bCs/>
+          <w:shd w:val="clear" w:color="auto" w:fill="FFFFFF"/>
+        </w:rPr>
+        <w:t xml:space="preserve"> </w:t>
+      </w:r>
+      <w:proofErr w:type="spellStart"/>
+      <w:r>
+        <w:rPr>
+          <w:rFonts w:ascii="Helvetica" w:hAnsi="Helvetica" w:cs="Helvetica"/>
+          <w:b/>
+          <w:bCs/>
+          <w:shd w:val="clear" w:color="auto" w:fill="FFFFFF"/>
+        </w:rPr>
+        <w:t>að</w:t>
+      </w:r>
+      <w:proofErr w:type="spellEnd"/>
+      <w:r>
+        <w:rPr>
+          <w:rFonts w:ascii="Helvetica" w:hAnsi="Helvetica" w:cs="Helvetica"/>
+          <w:b/>
+          <w:bCs/>
+          <w:shd w:val="clear" w:color="auto" w:fill="FFFFFF"/>
+        </w:rPr>
+        <w:t xml:space="preserve"> </w:t>
+      </w:r>
+      <w:proofErr w:type="spellStart"/>
+      <w:r>
+        <w:rPr>
+          <w:rFonts w:ascii="Helvetica" w:hAnsi="Helvetica" w:cs="Helvetica"/>
+          <w:b/>
+          <w:bCs/>
+          <w:shd w:val="clear" w:color="auto" w:fill="FFFFFF"/>
+        </w:rPr>
+        <w:t>sjá</w:t>
+      </w:r>
+      <w:proofErr w:type="spellEnd"/>
+      <w:r>
+        <w:rPr>
+          <w:rFonts w:ascii="Helvetica" w:hAnsi="Helvetica" w:cs="Helvetica"/>
+          <w:b/>
+          <w:bCs/>
+          <w:shd w:val="clear" w:color="auto" w:fill="FFFFFF"/>
+        </w:rPr>
+        <w:t xml:space="preserve"> </w:t>
+      </w:r>
+      <w:proofErr w:type="spellStart"/>
+      <w:r>
+        <w:rPr>
+          <w:rFonts w:ascii="Helvetica" w:hAnsi="Helvetica" w:cs="Helvetica"/>
+          <w:b/>
+          <w:bCs/>
+          <w:shd w:val="clear" w:color="auto" w:fill="FFFFFF"/>
+        </w:rPr>
+        <w:t>góðar</w:t>
+      </w:r>
+      <w:proofErr w:type="spellEnd"/>
+      <w:r>
+        <w:rPr>
+          <w:rFonts w:ascii="Helvetica" w:hAnsi="Helvetica" w:cs="Helvetica"/>
+          <w:b/>
+          <w:bCs/>
+          <w:shd w:val="clear" w:color="auto" w:fill="FFFFFF"/>
+        </w:rPr>
+        <w:t xml:space="preserve"> </w:t>
+      </w:r>
+      <w:proofErr w:type="spellStart"/>
+      <w:r>
+        <w:rPr>
+          <w:rFonts w:ascii="Helvetica" w:hAnsi="Helvetica" w:cs="Helvetica"/>
+          <w:b/>
+          <w:bCs/>
+          <w:shd w:val="clear" w:color="auto" w:fill="FFFFFF"/>
+        </w:rPr>
+        <w:t>niðurstöður</w:t>
       </w:r>
       <w:proofErr w:type="spellEnd"/>
     </w:p>
@@ -10158,17 +10380,17 @@
           <w:bCs/>
           <w:shd w:val="clear" w:color="auto" w:fill="FFFFFF"/>
         </w:rPr>
-        <w:t xml:space="preserve"> n</w:t>
-      </w:r>
-      <w:proofErr w:type="spellStart"/>
-      <w:r>
-        <w:rPr>
-          <w:rFonts w:ascii="Helvetica" w:hAnsi="Helvetica" w:cs="Helvetica"/>
-          <w:b/>
-          <w:bCs/>
-          <w:shd w:val="clear" w:color="auto" w:fill="FFFFFF"/>
-        </w:rPr>
-        <w:t>otandi</w:t>
+        <w:t xml:space="preserve"> </w:t>
+      </w:r>
+      <w:proofErr w:type="spellStart"/>
+      <w:r>
+        <w:rPr>
+          <w:rFonts w:ascii="Helvetica" w:hAnsi="Helvetica" w:cs="Helvetica"/>
+          <w:b/>
+          <w:bCs/>
+          <w:shd w:val="clear" w:color="auto" w:fill="FFFFFF"/>
+        </w:rPr>
+        <w:t>notandi</w:t>
       </w:r>
       <w:proofErr w:type="spellEnd"/>
       <w:r>
@@ -10320,6 +10542,1307 @@
         <w:t>hraðvirkur</w:t>
       </w:r>
       <w:proofErr w:type="spellEnd"/>
+      <w:r>
+        <w:rPr>
+          <w:rFonts w:ascii="Helvetica" w:hAnsi="Helvetica" w:cs="Helvetica"/>
+          <w:b/>
+          <w:bCs/>
+          <w:shd w:val="clear" w:color="auto" w:fill="FFFFFF"/>
+        </w:rPr>
+        <w:t xml:space="preserve"> </w:t>
+      </w:r>
+      <w:proofErr w:type="spellStart"/>
+      <w:r>
+        <w:rPr>
+          <w:rFonts w:ascii="Helvetica" w:hAnsi="Helvetica" w:cs="Helvetica"/>
+          <w:b/>
+          <w:bCs/>
+          <w:shd w:val="clear" w:color="auto" w:fill="FFFFFF"/>
+        </w:rPr>
+        <w:t>til</w:t>
+      </w:r>
+      <w:proofErr w:type="spellEnd"/>
+      <w:r>
+        <w:rPr>
+          <w:rFonts w:ascii="Helvetica" w:hAnsi="Helvetica" w:cs="Helvetica"/>
+          <w:b/>
+          <w:bCs/>
+          <w:shd w:val="clear" w:color="auto" w:fill="FFFFFF"/>
+        </w:rPr>
+        <w:t xml:space="preserve"> </w:t>
+      </w:r>
+      <w:proofErr w:type="spellStart"/>
+      <w:r>
+        <w:rPr>
+          <w:rFonts w:ascii="Helvetica" w:hAnsi="Helvetica" w:cs="Helvetica"/>
+          <w:b/>
+          <w:bCs/>
+          <w:shd w:val="clear" w:color="auto" w:fill="FFFFFF"/>
+        </w:rPr>
+        <w:t>þess</w:t>
+      </w:r>
+      <w:proofErr w:type="spellEnd"/>
+      <w:r>
+        <w:rPr>
+          <w:rFonts w:ascii="Helvetica" w:hAnsi="Helvetica" w:cs="Helvetica"/>
+          <w:b/>
+          <w:bCs/>
+          <w:shd w:val="clear" w:color="auto" w:fill="FFFFFF"/>
+        </w:rPr>
+        <w:t xml:space="preserve"> </w:t>
+      </w:r>
+      <w:proofErr w:type="spellStart"/>
+      <w:r>
+        <w:rPr>
+          <w:rFonts w:ascii="Helvetica" w:hAnsi="Helvetica" w:cs="Helvetica"/>
+          <w:b/>
+          <w:bCs/>
+          <w:shd w:val="clear" w:color="auto" w:fill="FFFFFF"/>
+        </w:rPr>
+        <w:t>að</w:t>
+      </w:r>
+      <w:proofErr w:type="spellEnd"/>
+      <w:r>
+        <w:rPr>
+          <w:rFonts w:ascii="Helvetica" w:hAnsi="Helvetica" w:cs="Helvetica"/>
+          <w:b/>
+          <w:bCs/>
+          <w:shd w:val="clear" w:color="auto" w:fill="FFFFFF"/>
+        </w:rPr>
+        <w:t xml:space="preserve">… </w:t>
+      </w:r>
+    </w:p>
+    <w:p>
+      <w:pPr>
+        <w:ind w:left="720" w:hanging="720"/>
+        <w:rPr>
+          <w:rFonts w:ascii="Helvetica" w:hAnsi="Helvetica" w:cs="Helvetica"/>
+          <w:b/>
+          <w:bCs/>
+          <w:shd w:val="clear" w:color="auto" w:fill="FFFFFF"/>
+        </w:rPr>
+      </w:pPr>
+      <w:r>
+        <w:rPr>
+          <w:rFonts w:ascii="Helvetica" w:hAnsi="Helvetica" w:cs="Helvetica"/>
+          <w:b/>
+          <w:bCs/>
+          <w:shd w:val="clear" w:color="auto" w:fill="FFFFFF"/>
+        </w:rPr>
+        <w:t>P</w:t>
+      </w:r>
+      <w:r>
+        <w:rPr>
+          <w:rFonts w:ascii="Helvetica" w:hAnsi="Helvetica" w:cs="Helvetica"/>
+          <w:b/>
+          <w:bCs/>
+          <w:shd w:val="clear" w:color="auto" w:fill="FFFFFF"/>
+        </w:rPr>
+        <w:tab/>
+      </w:r>
+      <w:r>
+        <w:rPr>
+          <w:rFonts w:ascii="Helvetica" w:hAnsi="Helvetica" w:cs="Helvetica"/>
+          <w:b/>
+          <w:bCs/>
+          <w:shd w:val="clear" w:color="auto" w:fill="FFFFFF"/>
+        </w:rPr>
+        <w:t xml:space="preserve">Sem </w:t>
+      </w:r>
+      <w:proofErr w:type="spellStart"/>
+      <w:r>
+        <w:rPr>
+          <w:rFonts w:ascii="Helvetica" w:hAnsi="Helvetica" w:cs="Helvetica"/>
+          <w:b/>
+          <w:bCs/>
+          <w:shd w:val="clear" w:color="auto" w:fill="FFFFFF"/>
+        </w:rPr>
+        <w:t>notandi</w:t>
+      </w:r>
+      <w:proofErr w:type="spellEnd"/>
+      <w:r>
+        <w:rPr>
+          <w:rFonts w:ascii="Helvetica" w:hAnsi="Helvetica" w:cs="Helvetica"/>
+          <w:b/>
+          <w:bCs/>
+          <w:shd w:val="clear" w:color="auto" w:fill="FFFFFF"/>
+        </w:rPr>
+        <w:t xml:space="preserve"> </w:t>
+      </w:r>
+      <w:proofErr w:type="spellStart"/>
+      <w:r>
+        <w:rPr>
+          <w:rFonts w:ascii="Helvetica" w:hAnsi="Helvetica" w:cs="Helvetica"/>
+          <w:b/>
+          <w:bCs/>
+          <w:shd w:val="clear" w:color="auto" w:fill="FFFFFF"/>
+        </w:rPr>
+        <w:t>vill</w:t>
+      </w:r>
+      <w:proofErr w:type="spellEnd"/>
+      <w:r>
+        <w:rPr>
+          <w:rFonts w:ascii="Helvetica" w:hAnsi="Helvetica" w:cs="Helvetica"/>
+          <w:b/>
+          <w:bCs/>
+          <w:shd w:val="clear" w:color="auto" w:fill="FFFFFF"/>
+        </w:rPr>
+        <w:t xml:space="preserve"> </w:t>
+      </w:r>
+      <w:proofErr w:type="spellStart"/>
+      <w:r>
+        <w:rPr>
+          <w:rFonts w:ascii="Helvetica" w:hAnsi="Helvetica" w:cs="Helvetica"/>
+          <w:b/>
+          <w:bCs/>
+          <w:shd w:val="clear" w:color="auto" w:fill="FFFFFF"/>
+        </w:rPr>
+        <w:t>ég</w:t>
+      </w:r>
+      <w:proofErr w:type="spellEnd"/>
+      <w:r>
+        <w:rPr>
+          <w:rFonts w:ascii="Helvetica" w:hAnsi="Helvetica" w:cs="Helvetica"/>
+          <w:b/>
+          <w:bCs/>
+          <w:shd w:val="clear" w:color="auto" w:fill="FFFFFF"/>
+        </w:rPr>
+        <w:t xml:space="preserve"> geta </w:t>
+      </w:r>
+      <w:proofErr w:type="spellStart"/>
+      <w:r>
+        <w:rPr>
+          <w:rFonts w:ascii="Helvetica" w:hAnsi="Helvetica" w:cs="Helvetica"/>
+          <w:b/>
+          <w:bCs/>
+          <w:shd w:val="clear" w:color="auto" w:fill="FFFFFF"/>
+        </w:rPr>
+        <w:t>búið</w:t>
+      </w:r>
+      <w:proofErr w:type="spellEnd"/>
+      <w:r>
+        <w:rPr>
+          <w:rFonts w:ascii="Helvetica" w:hAnsi="Helvetica" w:cs="Helvetica"/>
+          <w:b/>
+          <w:bCs/>
+          <w:shd w:val="clear" w:color="auto" w:fill="FFFFFF"/>
+        </w:rPr>
+        <w:t xml:space="preserve"> </w:t>
+      </w:r>
+      <w:proofErr w:type="spellStart"/>
+      <w:r>
+        <w:rPr>
+          <w:rFonts w:ascii="Helvetica" w:hAnsi="Helvetica" w:cs="Helvetica"/>
+          <w:b/>
+          <w:bCs/>
+          <w:shd w:val="clear" w:color="auto" w:fill="FFFFFF"/>
+        </w:rPr>
+        <w:t>til</w:t>
+      </w:r>
+      <w:proofErr w:type="spellEnd"/>
+      <w:r>
+        <w:rPr>
+          <w:rFonts w:ascii="Helvetica" w:hAnsi="Helvetica" w:cs="Helvetica"/>
+          <w:b/>
+          <w:bCs/>
+          <w:shd w:val="clear" w:color="auto" w:fill="FFFFFF"/>
+        </w:rPr>
+        <w:t xml:space="preserve"> </w:t>
+      </w:r>
+      <w:proofErr w:type="spellStart"/>
+      <w:r>
+        <w:rPr>
+          <w:rFonts w:ascii="Helvetica" w:hAnsi="Helvetica" w:cs="Helvetica"/>
+          <w:b/>
+          <w:bCs/>
+          <w:shd w:val="clear" w:color="auto" w:fill="FFFFFF"/>
+        </w:rPr>
+        <w:t>mismunandi</w:t>
+      </w:r>
+      <w:proofErr w:type="spellEnd"/>
+      <w:r>
+        <w:rPr>
+          <w:rFonts w:ascii="Helvetica" w:hAnsi="Helvetica" w:cs="Helvetica"/>
+          <w:b/>
+          <w:bCs/>
+          <w:shd w:val="clear" w:color="auto" w:fill="FFFFFF"/>
+        </w:rPr>
+        <w:t xml:space="preserve"> </w:t>
+      </w:r>
+      <w:proofErr w:type="spellStart"/>
+      <w:r>
+        <w:rPr>
+          <w:rFonts w:ascii="Helvetica" w:hAnsi="Helvetica" w:cs="Helvetica"/>
+          <w:b/>
+          <w:bCs/>
+          <w:shd w:val="clear" w:color="auto" w:fill="FFFFFF"/>
+        </w:rPr>
+        <w:t>spálíkön</w:t>
+      </w:r>
+      <w:proofErr w:type="spellEnd"/>
+      <w:r>
+        <w:rPr>
+          <w:rFonts w:ascii="Helvetica" w:hAnsi="Helvetica" w:cs="Helvetica"/>
+          <w:b/>
+          <w:bCs/>
+          <w:shd w:val="clear" w:color="auto" w:fill="FFFFFF"/>
+        </w:rPr>
+        <w:t xml:space="preserve"> </w:t>
+      </w:r>
+      <w:proofErr w:type="spellStart"/>
+      <w:r>
+        <w:rPr>
+          <w:rFonts w:ascii="Helvetica" w:hAnsi="Helvetica" w:cs="Helvetica"/>
+          <w:b/>
+          <w:bCs/>
+          <w:shd w:val="clear" w:color="auto" w:fill="FFFFFF"/>
+        </w:rPr>
+        <w:t>til</w:t>
+      </w:r>
+      <w:proofErr w:type="spellEnd"/>
+      <w:r>
+        <w:rPr>
+          <w:rFonts w:ascii="Helvetica" w:hAnsi="Helvetica" w:cs="Helvetica"/>
+          <w:b/>
+          <w:bCs/>
+          <w:shd w:val="clear" w:color="auto" w:fill="FFFFFF"/>
+        </w:rPr>
+        <w:t xml:space="preserve"> </w:t>
+      </w:r>
+      <w:proofErr w:type="spellStart"/>
+      <w:r>
+        <w:rPr>
+          <w:rFonts w:ascii="Helvetica" w:hAnsi="Helvetica" w:cs="Helvetica"/>
+          <w:b/>
+          <w:bCs/>
+          <w:shd w:val="clear" w:color="auto" w:fill="FFFFFF"/>
+        </w:rPr>
+        <w:t>að</w:t>
+      </w:r>
+      <w:proofErr w:type="spellEnd"/>
+      <w:r>
+        <w:rPr>
+          <w:rFonts w:ascii="Helvetica" w:hAnsi="Helvetica" w:cs="Helvetica"/>
+          <w:b/>
+          <w:bCs/>
+          <w:shd w:val="clear" w:color="auto" w:fill="FFFFFF"/>
+        </w:rPr>
+        <w:t xml:space="preserve"> geta </w:t>
+      </w:r>
+      <w:proofErr w:type="spellStart"/>
+      <w:r>
+        <w:rPr>
+          <w:rFonts w:ascii="Helvetica" w:hAnsi="Helvetica" w:cs="Helvetica"/>
+          <w:b/>
+          <w:bCs/>
+          <w:shd w:val="clear" w:color="auto" w:fill="FFFFFF"/>
+        </w:rPr>
+        <w:t>séð</w:t>
+      </w:r>
+      <w:proofErr w:type="spellEnd"/>
+      <w:r>
+        <w:rPr>
+          <w:rFonts w:ascii="Helvetica" w:hAnsi="Helvetica" w:cs="Helvetica"/>
+          <w:b/>
+          <w:bCs/>
+          <w:shd w:val="clear" w:color="auto" w:fill="FFFFFF"/>
+        </w:rPr>
+        <w:t xml:space="preserve"> </w:t>
+      </w:r>
+      <w:proofErr w:type="spellStart"/>
+      <w:r>
+        <w:rPr>
+          <w:rFonts w:ascii="Helvetica" w:hAnsi="Helvetica" w:cs="Helvetica"/>
+          <w:b/>
+          <w:bCs/>
+          <w:shd w:val="clear" w:color="auto" w:fill="FFFFFF"/>
+        </w:rPr>
+        <w:t>muninn</w:t>
+      </w:r>
+      <w:proofErr w:type="spellEnd"/>
+      <w:r>
+        <w:rPr>
+          <w:rFonts w:ascii="Helvetica" w:hAnsi="Helvetica" w:cs="Helvetica"/>
+          <w:b/>
+          <w:bCs/>
+          <w:shd w:val="clear" w:color="auto" w:fill="FFFFFF"/>
+        </w:rPr>
+        <w:t xml:space="preserve"> á </w:t>
+      </w:r>
+      <w:proofErr w:type="spellStart"/>
+      <w:r>
+        <w:rPr>
+          <w:rFonts w:ascii="Helvetica" w:hAnsi="Helvetica" w:cs="Helvetica"/>
+          <w:b/>
+          <w:bCs/>
+          <w:shd w:val="clear" w:color="auto" w:fill="FFFFFF"/>
+        </w:rPr>
+        <w:t>þeim</w:t>
+      </w:r>
+      <w:proofErr w:type="spellEnd"/>
+      <w:r>
+        <w:rPr>
+          <w:rFonts w:ascii="Helvetica" w:hAnsi="Helvetica" w:cs="Helvetica"/>
+          <w:b/>
+          <w:bCs/>
+          <w:shd w:val="clear" w:color="auto" w:fill="FFFFFF"/>
+        </w:rPr>
+        <w:t>.</w:t>
+      </w:r>
+    </w:p>
+    <w:p>
+      <w:pPr>
+        <w:ind w:left="720" w:hanging="720"/>
+        <w:rPr>
+          <w:rFonts w:ascii="Helvetica" w:hAnsi="Helvetica" w:cs="Helvetica"/>
+          <w:b/>
+          <w:bCs/>
+          <w:shd w:val="clear" w:color="auto" w:fill="FFFFFF"/>
+        </w:rPr>
+      </w:pPr>
+      <w:r>
+        <w:rPr>
+          <w:rFonts w:ascii="Helvetica" w:hAnsi="Helvetica" w:cs="Helvetica"/>
+          <w:b/>
+          <w:bCs/>
+          <w:shd w:val="clear" w:color="auto" w:fill="FFFFFF"/>
+        </w:rPr>
+        <w:t>Q</w:t>
+      </w:r>
+      <w:r>
+        <w:rPr>
+          <w:rFonts w:ascii="Helvetica" w:hAnsi="Helvetica" w:cs="Helvetica"/>
+          <w:b/>
+          <w:bCs/>
+          <w:shd w:val="clear" w:color="auto" w:fill="FFFFFF"/>
+        </w:rPr>
+        <w:tab/>
+      </w:r>
+      <w:r>
+        <w:rPr>
+          <w:rFonts w:ascii="Helvetica" w:hAnsi="Helvetica" w:cs="Helvetica"/>
+          <w:b/>
+          <w:bCs/>
+          <w:shd w:val="clear" w:color="auto" w:fill="FFFFFF"/>
+        </w:rPr>
+        <w:t xml:space="preserve">Sem </w:t>
+      </w:r>
+      <w:proofErr w:type="spellStart"/>
+      <w:r>
+        <w:rPr>
+          <w:rFonts w:ascii="Helvetica" w:hAnsi="Helvetica" w:cs="Helvetica"/>
+          <w:b/>
+          <w:bCs/>
+          <w:shd w:val="clear" w:color="auto" w:fill="FFFFFF"/>
+        </w:rPr>
+        <w:t>notandi</w:t>
+      </w:r>
+      <w:proofErr w:type="spellEnd"/>
+      <w:r>
+        <w:rPr>
+          <w:rFonts w:ascii="Helvetica" w:hAnsi="Helvetica" w:cs="Helvetica"/>
+          <w:b/>
+          <w:bCs/>
+          <w:shd w:val="clear" w:color="auto" w:fill="FFFFFF"/>
+        </w:rPr>
+        <w:t xml:space="preserve"> </w:t>
+      </w:r>
+      <w:proofErr w:type="spellStart"/>
+      <w:r>
+        <w:rPr>
+          <w:rFonts w:ascii="Helvetica" w:hAnsi="Helvetica" w:cs="Helvetica"/>
+          <w:b/>
+          <w:bCs/>
+          <w:shd w:val="clear" w:color="auto" w:fill="FFFFFF"/>
+        </w:rPr>
+        <w:t>vill</w:t>
+      </w:r>
+      <w:proofErr w:type="spellEnd"/>
+      <w:r>
+        <w:rPr>
+          <w:rFonts w:ascii="Helvetica" w:hAnsi="Helvetica" w:cs="Helvetica"/>
+          <w:b/>
+          <w:bCs/>
+          <w:shd w:val="clear" w:color="auto" w:fill="FFFFFF"/>
+        </w:rPr>
+        <w:t xml:space="preserve"> </w:t>
+      </w:r>
+      <w:proofErr w:type="spellStart"/>
+      <w:r>
+        <w:rPr>
+          <w:rFonts w:ascii="Helvetica" w:hAnsi="Helvetica" w:cs="Helvetica"/>
+          <w:b/>
+          <w:bCs/>
+          <w:shd w:val="clear" w:color="auto" w:fill="FFFFFF"/>
+        </w:rPr>
+        <w:t>ég</w:t>
+      </w:r>
+      <w:proofErr w:type="spellEnd"/>
+      <w:r>
+        <w:rPr>
+          <w:rFonts w:ascii="Helvetica" w:hAnsi="Helvetica" w:cs="Helvetica"/>
+          <w:b/>
+          <w:bCs/>
+          <w:shd w:val="clear" w:color="auto" w:fill="FFFFFF"/>
+        </w:rPr>
+        <w:t xml:space="preserve"> geta </w:t>
+      </w:r>
+      <w:proofErr w:type="spellStart"/>
+      <w:r>
+        <w:rPr>
+          <w:rFonts w:ascii="Helvetica" w:hAnsi="Helvetica" w:cs="Helvetica"/>
+          <w:b/>
+          <w:bCs/>
+          <w:shd w:val="clear" w:color="auto" w:fill="FFFFFF"/>
+        </w:rPr>
+        <w:t>búið</w:t>
+      </w:r>
+      <w:proofErr w:type="spellEnd"/>
+      <w:r>
+        <w:rPr>
+          <w:rFonts w:ascii="Helvetica" w:hAnsi="Helvetica" w:cs="Helvetica"/>
+          <w:b/>
+          <w:bCs/>
+          <w:shd w:val="clear" w:color="auto" w:fill="FFFFFF"/>
+        </w:rPr>
+        <w:t xml:space="preserve"> </w:t>
+      </w:r>
+      <w:proofErr w:type="spellStart"/>
+      <w:r>
+        <w:rPr>
+          <w:rFonts w:ascii="Helvetica" w:hAnsi="Helvetica" w:cs="Helvetica"/>
+          <w:b/>
+          <w:bCs/>
+          <w:shd w:val="clear" w:color="auto" w:fill="FFFFFF"/>
+        </w:rPr>
+        <w:t>til</w:t>
+      </w:r>
+      <w:proofErr w:type="spellEnd"/>
+      <w:r>
+        <w:rPr>
+          <w:rFonts w:ascii="Helvetica" w:hAnsi="Helvetica" w:cs="Helvetica"/>
+          <w:b/>
+          <w:bCs/>
+          <w:shd w:val="clear" w:color="auto" w:fill="FFFFFF"/>
+        </w:rPr>
+        <w:t xml:space="preserve"> </w:t>
+      </w:r>
+      <w:proofErr w:type="spellStart"/>
+      <w:r>
+        <w:rPr>
+          <w:rFonts w:ascii="Helvetica" w:hAnsi="Helvetica" w:cs="Helvetica"/>
+          <w:b/>
+          <w:bCs/>
+          <w:shd w:val="clear" w:color="auto" w:fill="FFFFFF"/>
+        </w:rPr>
+        <w:t>spá</w:t>
+      </w:r>
+      <w:proofErr w:type="spellEnd"/>
+      <w:r>
+        <w:rPr>
+          <w:rFonts w:ascii="Helvetica" w:hAnsi="Helvetica" w:cs="Helvetica"/>
+          <w:b/>
+          <w:bCs/>
+          <w:shd w:val="clear" w:color="auto" w:fill="FFFFFF"/>
+        </w:rPr>
+        <w:t xml:space="preserve"> </w:t>
+      </w:r>
+      <w:proofErr w:type="spellStart"/>
+      <w:r>
+        <w:rPr>
+          <w:rFonts w:ascii="Helvetica" w:hAnsi="Helvetica" w:cs="Helvetica"/>
+          <w:b/>
+          <w:bCs/>
+          <w:shd w:val="clear" w:color="auto" w:fill="FFFFFF"/>
+        </w:rPr>
+        <w:t>með</w:t>
+      </w:r>
+      <w:proofErr w:type="spellEnd"/>
+      <w:r>
+        <w:rPr>
+          <w:rFonts w:ascii="Helvetica" w:hAnsi="Helvetica" w:cs="Helvetica"/>
+          <w:b/>
+          <w:bCs/>
+          <w:shd w:val="clear" w:color="auto" w:fill="FFFFFF"/>
+        </w:rPr>
+        <w:t xml:space="preserve"> </w:t>
+      </w:r>
+      <w:proofErr w:type="spellStart"/>
+      <w:r>
+        <w:rPr>
+          <w:rFonts w:ascii="Helvetica" w:hAnsi="Helvetica" w:cs="Helvetica"/>
+          <w:b/>
+          <w:bCs/>
+          <w:shd w:val="clear" w:color="auto" w:fill="FFFFFF"/>
+        </w:rPr>
+        <w:t>mismunandi</w:t>
+      </w:r>
+      <w:proofErr w:type="spellEnd"/>
+      <w:r>
+        <w:rPr>
+          <w:rFonts w:ascii="Helvetica" w:hAnsi="Helvetica" w:cs="Helvetica"/>
+          <w:b/>
+          <w:bCs/>
+          <w:shd w:val="clear" w:color="auto" w:fill="FFFFFF"/>
+        </w:rPr>
+        <w:t xml:space="preserve"> </w:t>
+      </w:r>
+      <w:proofErr w:type="spellStart"/>
+      <w:r>
+        <w:rPr>
+          <w:rFonts w:ascii="Helvetica" w:hAnsi="Helvetica" w:cs="Helvetica"/>
+          <w:b/>
+          <w:bCs/>
+          <w:shd w:val="clear" w:color="auto" w:fill="FFFFFF"/>
+        </w:rPr>
+        <w:t>tölfræðibreytum</w:t>
+      </w:r>
+      <w:proofErr w:type="spellEnd"/>
+      <w:r>
+        <w:rPr>
+          <w:rFonts w:ascii="Helvetica" w:hAnsi="Helvetica" w:cs="Helvetica"/>
+          <w:b/>
+          <w:bCs/>
+          <w:shd w:val="clear" w:color="auto" w:fill="FFFFFF"/>
+        </w:rPr>
+        <w:t xml:space="preserve"> </w:t>
+      </w:r>
+      <w:proofErr w:type="spellStart"/>
+      <w:r>
+        <w:rPr>
+          <w:rFonts w:ascii="Helvetica" w:hAnsi="Helvetica" w:cs="Helvetica"/>
+          <w:b/>
+          <w:bCs/>
+          <w:shd w:val="clear" w:color="auto" w:fill="FFFFFF"/>
+        </w:rPr>
+        <w:t>til</w:t>
+      </w:r>
+      <w:proofErr w:type="spellEnd"/>
+      <w:r>
+        <w:rPr>
+          <w:rFonts w:ascii="Helvetica" w:hAnsi="Helvetica" w:cs="Helvetica"/>
+          <w:b/>
+          <w:bCs/>
+          <w:shd w:val="clear" w:color="auto" w:fill="FFFFFF"/>
+        </w:rPr>
+        <w:t xml:space="preserve"> </w:t>
+      </w:r>
+      <w:proofErr w:type="spellStart"/>
+      <w:r>
+        <w:rPr>
+          <w:rFonts w:ascii="Helvetica" w:hAnsi="Helvetica" w:cs="Helvetica"/>
+          <w:b/>
+          <w:bCs/>
+          <w:shd w:val="clear" w:color="auto" w:fill="FFFFFF"/>
+        </w:rPr>
+        <w:t>að</w:t>
+      </w:r>
+      <w:proofErr w:type="spellEnd"/>
+      <w:r>
+        <w:rPr>
+          <w:rFonts w:ascii="Helvetica" w:hAnsi="Helvetica" w:cs="Helvetica"/>
+          <w:b/>
+          <w:bCs/>
+          <w:shd w:val="clear" w:color="auto" w:fill="FFFFFF"/>
+        </w:rPr>
+        <w:t xml:space="preserve"> </w:t>
+      </w:r>
+      <w:proofErr w:type="spellStart"/>
+      <w:r>
+        <w:rPr>
+          <w:rFonts w:ascii="Helvetica" w:hAnsi="Helvetica" w:cs="Helvetica"/>
+          <w:b/>
+          <w:bCs/>
+          <w:shd w:val="clear" w:color="auto" w:fill="FFFFFF"/>
+        </w:rPr>
+        <w:t>henta</w:t>
+      </w:r>
+      <w:proofErr w:type="spellEnd"/>
+      <w:r>
+        <w:rPr>
+          <w:rFonts w:ascii="Helvetica" w:hAnsi="Helvetica" w:cs="Helvetica"/>
+          <w:b/>
+          <w:bCs/>
+          <w:shd w:val="clear" w:color="auto" w:fill="FFFFFF"/>
+        </w:rPr>
+        <w:t xml:space="preserve"> </w:t>
+      </w:r>
+      <w:proofErr w:type="spellStart"/>
+      <w:r>
+        <w:rPr>
+          <w:rFonts w:ascii="Helvetica" w:hAnsi="Helvetica" w:cs="Helvetica"/>
+          <w:b/>
+          <w:bCs/>
+          <w:shd w:val="clear" w:color="auto" w:fill="FFFFFF"/>
+        </w:rPr>
+        <w:t>mínum</w:t>
+      </w:r>
+      <w:proofErr w:type="spellEnd"/>
+      <w:r>
+        <w:rPr>
+          <w:rFonts w:ascii="Helvetica" w:hAnsi="Helvetica" w:cs="Helvetica"/>
+          <w:b/>
+          <w:bCs/>
+          <w:shd w:val="clear" w:color="auto" w:fill="FFFFFF"/>
+        </w:rPr>
+        <w:t xml:space="preserve"> </w:t>
+      </w:r>
+      <w:proofErr w:type="spellStart"/>
+      <w:r>
+        <w:rPr>
+          <w:rFonts w:ascii="Helvetica" w:hAnsi="Helvetica" w:cs="Helvetica"/>
+          <w:b/>
+          <w:bCs/>
+          <w:shd w:val="clear" w:color="auto" w:fill="FFFFFF"/>
+        </w:rPr>
+        <w:t>þörfum</w:t>
+      </w:r>
+      <w:proofErr w:type="spellEnd"/>
+      <w:r>
+        <w:rPr>
+          <w:rFonts w:ascii="Helvetica" w:hAnsi="Helvetica" w:cs="Helvetica"/>
+          <w:b/>
+          <w:bCs/>
+          <w:shd w:val="clear" w:color="auto" w:fill="FFFFFF"/>
+        </w:rPr>
+        <w:t>.</w:t>
+      </w:r>
+    </w:p>
+    <w:p>
+      <w:pPr>
+        <w:ind w:left="720" w:hanging="720"/>
+        <w:rPr>
+          <w:rFonts w:ascii="Helvetica" w:hAnsi="Helvetica" w:cs="Helvetica"/>
+          <w:b/>
+          <w:bCs/>
+          <w:shd w:val="clear" w:color="auto" w:fill="FFFFFF"/>
+        </w:rPr>
+      </w:pPr>
+      <w:r>
+        <w:rPr>
+          <w:rFonts w:ascii="Helvetica" w:hAnsi="Helvetica" w:cs="Helvetica"/>
+          <w:b/>
+          <w:bCs/>
+          <w:shd w:val="clear" w:color="auto" w:fill="FFFFFF"/>
+        </w:rPr>
+        <w:t>R</w:t>
+      </w:r>
+      <w:r>
+        <w:rPr>
+          <w:rFonts w:ascii="Helvetica" w:hAnsi="Helvetica" w:cs="Helvetica"/>
+          <w:b/>
+          <w:bCs/>
+          <w:shd w:val="clear" w:color="auto" w:fill="FFFFFF"/>
+        </w:rPr>
+        <w:tab/>
+      </w:r>
+      <w:r>
+        <w:rPr>
+          <w:rFonts w:ascii="Helvetica" w:hAnsi="Helvetica" w:cs="Helvetica"/>
+          <w:b/>
+          <w:bCs/>
+          <w:shd w:val="clear" w:color="auto" w:fill="FFFFFF"/>
+        </w:rPr>
+        <w:t xml:space="preserve">Sem </w:t>
+      </w:r>
+      <w:proofErr w:type="spellStart"/>
+      <w:r>
+        <w:rPr>
+          <w:rFonts w:ascii="Helvetica" w:hAnsi="Helvetica" w:cs="Helvetica"/>
+          <w:b/>
+          <w:bCs/>
+          <w:shd w:val="clear" w:color="auto" w:fill="FFFFFF"/>
+        </w:rPr>
+        <w:t>notandi</w:t>
+      </w:r>
+      <w:proofErr w:type="spellEnd"/>
+      <w:r>
+        <w:rPr>
+          <w:rFonts w:ascii="Helvetica" w:hAnsi="Helvetica" w:cs="Helvetica"/>
+          <w:b/>
+          <w:bCs/>
+          <w:shd w:val="clear" w:color="auto" w:fill="FFFFFF"/>
+        </w:rPr>
+        <w:t xml:space="preserve"> </w:t>
+      </w:r>
+      <w:proofErr w:type="spellStart"/>
+      <w:r>
+        <w:rPr>
+          <w:rFonts w:ascii="Helvetica" w:hAnsi="Helvetica" w:cs="Helvetica"/>
+          <w:b/>
+          <w:bCs/>
+          <w:shd w:val="clear" w:color="auto" w:fill="FFFFFF"/>
+        </w:rPr>
+        <w:t>vill</w:t>
+      </w:r>
+      <w:proofErr w:type="spellEnd"/>
+      <w:r>
+        <w:rPr>
+          <w:rFonts w:ascii="Helvetica" w:hAnsi="Helvetica" w:cs="Helvetica"/>
+          <w:b/>
+          <w:bCs/>
+          <w:shd w:val="clear" w:color="auto" w:fill="FFFFFF"/>
+        </w:rPr>
+        <w:t xml:space="preserve"> </w:t>
+      </w:r>
+      <w:proofErr w:type="spellStart"/>
+      <w:r>
+        <w:rPr>
+          <w:rFonts w:ascii="Helvetica" w:hAnsi="Helvetica" w:cs="Helvetica"/>
+          <w:b/>
+          <w:bCs/>
+          <w:shd w:val="clear" w:color="auto" w:fill="FFFFFF"/>
+        </w:rPr>
+        <w:t>ég</w:t>
+      </w:r>
+      <w:proofErr w:type="spellEnd"/>
+      <w:r>
+        <w:rPr>
+          <w:rFonts w:ascii="Helvetica" w:hAnsi="Helvetica" w:cs="Helvetica"/>
+          <w:b/>
+          <w:bCs/>
+          <w:shd w:val="clear" w:color="auto" w:fill="FFFFFF"/>
+        </w:rPr>
+        <w:t xml:space="preserve"> geta </w:t>
+      </w:r>
+      <w:proofErr w:type="spellStart"/>
+      <w:r>
+        <w:rPr>
+          <w:rFonts w:ascii="Helvetica" w:hAnsi="Helvetica" w:cs="Helvetica"/>
+          <w:b/>
+          <w:bCs/>
+          <w:shd w:val="clear" w:color="auto" w:fill="FFFFFF"/>
+        </w:rPr>
+        <w:t>búið</w:t>
+      </w:r>
+      <w:proofErr w:type="spellEnd"/>
+      <w:r>
+        <w:rPr>
+          <w:rFonts w:ascii="Helvetica" w:hAnsi="Helvetica" w:cs="Helvetica"/>
+          <w:b/>
+          <w:bCs/>
+          <w:shd w:val="clear" w:color="auto" w:fill="FFFFFF"/>
+        </w:rPr>
+        <w:t xml:space="preserve"> </w:t>
+      </w:r>
+      <w:proofErr w:type="spellStart"/>
+      <w:r>
+        <w:rPr>
+          <w:rFonts w:ascii="Helvetica" w:hAnsi="Helvetica" w:cs="Helvetica"/>
+          <w:b/>
+          <w:bCs/>
+          <w:shd w:val="clear" w:color="auto" w:fill="FFFFFF"/>
+        </w:rPr>
+        <w:t>til</w:t>
+      </w:r>
+      <w:proofErr w:type="spellEnd"/>
+      <w:r>
+        <w:rPr>
+          <w:rFonts w:ascii="Helvetica" w:hAnsi="Helvetica" w:cs="Helvetica"/>
+          <w:b/>
+          <w:bCs/>
+          <w:shd w:val="clear" w:color="auto" w:fill="FFFFFF"/>
+        </w:rPr>
+        <w:t xml:space="preserve"> </w:t>
+      </w:r>
+      <w:proofErr w:type="spellStart"/>
+      <w:r>
+        <w:rPr>
+          <w:rFonts w:ascii="Helvetica" w:hAnsi="Helvetica" w:cs="Helvetica"/>
+          <w:b/>
+          <w:bCs/>
+          <w:shd w:val="clear" w:color="auto" w:fill="FFFFFF"/>
+        </w:rPr>
+        <w:t>spá</w:t>
+      </w:r>
+      <w:proofErr w:type="spellEnd"/>
+      <w:r>
+        <w:rPr>
+          <w:rFonts w:ascii="Helvetica" w:hAnsi="Helvetica" w:cs="Helvetica"/>
+          <w:b/>
+          <w:bCs/>
+          <w:shd w:val="clear" w:color="auto" w:fill="FFFFFF"/>
+        </w:rPr>
+        <w:t xml:space="preserve"> </w:t>
+      </w:r>
+      <w:proofErr w:type="spellStart"/>
+      <w:r>
+        <w:rPr>
+          <w:rFonts w:ascii="Helvetica" w:hAnsi="Helvetica" w:cs="Helvetica"/>
+          <w:b/>
+          <w:bCs/>
+          <w:shd w:val="clear" w:color="auto" w:fill="FFFFFF"/>
+        </w:rPr>
+        <w:t>með</w:t>
+      </w:r>
+      <w:proofErr w:type="spellEnd"/>
+      <w:r>
+        <w:rPr>
+          <w:rFonts w:ascii="Helvetica" w:hAnsi="Helvetica" w:cs="Helvetica"/>
+          <w:b/>
+          <w:bCs/>
+          <w:shd w:val="clear" w:color="auto" w:fill="FFFFFF"/>
+        </w:rPr>
+        <w:t xml:space="preserve"> </w:t>
+      </w:r>
+      <w:proofErr w:type="spellStart"/>
+      <w:r>
+        <w:rPr>
+          <w:rFonts w:ascii="Helvetica" w:hAnsi="Helvetica" w:cs="Helvetica"/>
+          <w:b/>
+          <w:bCs/>
+          <w:shd w:val="clear" w:color="auto" w:fill="FFFFFF"/>
+        </w:rPr>
+        <w:t>mismunandi</w:t>
+      </w:r>
+      <w:proofErr w:type="spellEnd"/>
+      <w:r>
+        <w:rPr>
+          <w:rFonts w:ascii="Helvetica" w:hAnsi="Helvetica" w:cs="Helvetica"/>
+          <w:b/>
+          <w:bCs/>
+          <w:shd w:val="clear" w:color="auto" w:fill="FFFFFF"/>
+        </w:rPr>
+        <w:t xml:space="preserve"> </w:t>
+      </w:r>
+      <w:proofErr w:type="spellStart"/>
+      <w:r>
+        <w:rPr>
+          <w:rFonts w:ascii="Helvetica" w:hAnsi="Helvetica" w:cs="Helvetica"/>
+          <w:b/>
+          <w:bCs/>
+          <w:shd w:val="clear" w:color="auto" w:fill="FFFFFF"/>
+        </w:rPr>
+        <w:t>tímabilum</w:t>
+      </w:r>
+      <w:proofErr w:type="spellEnd"/>
+      <w:r>
+        <w:rPr>
+          <w:rFonts w:ascii="Helvetica" w:hAnsi="Helvetica" w:cs="Helvetica"/>
+          <w:b/>
+          <w:bCs/>
+          <w:shd w:val="clear" w:color="auto" w:fill="FFFFFF"/>
+        </w:rPr>
+        <w:t xml:space="preserve"> </w:t>
+      </w:r>
+      <w:proofErr w:type="spellStart"/>
+      <w:r>
+        <w:rPr>
+          <w:rFonts w:ascii="Helvetica" w:hAnsi="Helvetica" w:cs="Helvetica"/>
+          <w:b/>
+          <w:bCs/>
+          <w:shd w:val="clear" w:color="auto" w:fill="FFFFFF"/>
+        </w:rPr>
+        <w:t>til</w:t>
+      </w:r>
+      <w:proofErr w:type="spellEnd"/>
+      <w:r>
+        <w:rPr>
+          <w:rFonts w:ascii="Helvetica" w:hAnsi="Helvetica" w:cs="Helvetica"/>
+          <w:b/>
+          <w:bCs/>
+          <w:shd w:val="clear" w:color="auto" w:fill="FFFFFF"/>
+        </w:rPr>
+        <w:t xml:space="preserve"> </w:t>
+      </w:r>
+      <w:proofErr w:type="spellStart"/>
+      <w:r>
+        <w:rPr>
+          <w:rFonts w:ascii="Helvetica" w:hAnsi="Helvetica" w:cs="Helvetica"/>
+          <w:b/>
+          <w:bCs/>
+          <w:shd w:val="clear" w:color="auto" w:fill="FFFFFF"/>
+        </w:rPr>
+        <w:t>að</w:t>
+      </w:r>
+      <w:proofErr w:type="spellEnd"/>
+      <w:r>
+        <w:rPr>
+          <w:rFonts w:ascii="Helvetica" w:hAnsi="Helvetica" w:cs="Helvetica"/>
+          <w:b/>
+          <w:bCs/>
+          <w:shd w:val="clear" w:color="auto" w:fill="FFFFFF"/>
+        </w:rPr>
+        <w:t xml:space="preserve"> </w:t>
+      </w:r>
+      <w:proofErr w:type="spellStart"/>
+      <w:r>
+        <w:rPr>
+          <w:rFonts w:ascii="Helvetica" w:hAnsi="Helvetica" w:cs="Helvetica"/>
+          <w:b/>
+          <w:bCs/>
+          <w:shd w:val="clear" w:color="auto" w:fill="FFFFFF"/>
+        </w:rPr>
+        <w:t>henta</w:t>
+      </w:r>
+      <w:proofErr w:type="spellEnd"/>
+      <w:r>
+        <w:rPr>
+          <w:rFonts w:ascii="Helvetica" w:hAnsi="Helvetica" w:cs="Helvetica"/>
+          <w:b/>
+          <w:bCs/>
+          <w:shd w:val="clear" w:color="auto" w:fill="FFFFFF"/>
+        </w:rPr>
+        <w:t xml:space="preserve"> </w:t>
+      </w:r>
+      <w:proofErr w:type="spellStart"/>
+      <w:r>
+        <w:rPr>
+          <w:rFonts w:ascii="Helvetica" w:hAnsi="Helvetica" w:cs="Helvetica"/>
+          <w:b/>
+          <w:bCs/>
+          <w:shd w:val="clear" w:color="auto" w:fill="FFFFFF"/>
+        </w:rPr>
+        <w:t>mínum</w:t>
+      </w:r>
+      <w:proofErr w:type="spellEnd"/>
+      <w:r>
+        <w:rPr>
+          <w:rFonts w:ascii="Helvetica" w:hAnsi="Helvetica" w:cs="Helvetica"/>
+          <w:b/>
+          <w:bCs/>
+          <w:shd w:val="clear" w:color="auto" w:fill="FFFFFF"/>
+        </w:rPr>
+        <w:t xml:space="preserve"> </w:t>
+      </w:r>
+      <w:proofErr w:type="spellStart"/>
+      <w:r>
+        <w:rPr>
+          <w:rFonts w:ascii="Helvetica" w:hAnsi="Helvetica" w:cs="Helvetica"/>
+          <w:b/>
+          <w:bCs/>
+          <w:shd w:val="clear" w:color="auto" w:fill="FFFFFF"/>
+        </w:rPr>
+        <w:t>þörfum</w:t>
+      </w:r>
+      <w:proofErr w:type="spellEnd"/>
+      <w:r>
+        <w:rPr>
+          <w:rFonts w:ascii="Helvetica" w:hAnsi="Helvetica" w:cs="Helvetica"/>
+          <w:b/>
+          <w:bCs/>
+          <w:shd w:val="clear" w:color="auto" w:fill="FFFFFF"/>
+        </w:rPr>
+        <w:t>.</w:t>
+      </w:r>
+    </w:p>
+    <w:p>
+      <w:pPr>
+        <w:ind w:left="720" w:hanging="720"/>
+        <w:rPr>
+          <w:rFonts w:ascii="Helvetica" w:hAnsi="Helvetica" w:cs="Helvetica"/>
+          <w:b/>
+          <w:bCs/>
+          <w:shd w:val="clear" w:color="auto" w:fill="FFFFFF"/>
+        </w:rPr>
+      </w:pPr>
+      <w:r>
+        <w:rPr>
+          <w:rFonts w:ascii="Helvetica" w:hAnsi="Helvetica" w:cs="Helvetica"/>
+          <w:b/>
+          <w:bCs/>
+          <w:shd w:val="clear" w:color="auto" w:fill="FFFFFF"/>
+        </w:rPr>
+        <w:t>S</w:t>
+      </w:r>
+      <w:r>
+        <w:rPr>
+          <w:rFonts w:ascii="Helvetica" w:hAnsi="Helvetica" w:cs="Helvetica"/>
+          <w:b/>
+          <w:bCs/>
+          <w:shd w:val="clear" w:color="auto" w:fill="FFFFFF"/>
+        </w:rPr>
+        <w:tab/>
+      </w:r>
+      <w:r>
+        <w:rPr>
+          <w:rFonts w:ascii="Helvetica" w:hAnsi="Helvetica" w:cs="Helvetica"/>
+          <w:b/>
+          <w:bCs/>
+          <w:shd w:val="clear" w:color="auto" w:fill="FFFFFF"/>
+        </w:rPr>
+        <w:t xml:space="preserve">Sem </w:t>
+      </w:r>
+      <w:proofErr w:type="spellStart"/>
+      <w:r>
+        <w:rPr>
+          <w:rFonts w:ascii="Helvetica" w:hAnsi="Helvetica" w:cs="Helvetica"/>
+          <w:b/>
+          <w:bCs/>
+          <w:shd w:val="clear" w:color="auto" w:fill="FFFFFF"/>
+        </w:rPr>
+        <w:t>notandi</w:t>
+      </w:r>
+      <w:proofErr w:type="spellEnd"/>
+      <w:r>
+        <w:rPr>
+          <w:rFonts w:ascii="Helvetica" w:hAnsi="Helvetica" w:cs="Helvetica"/>
+          <w:b/>
+          <w:bCs/>
+          <w:shd w:val="clear" w:color="auto" w:fill="FFFFFF"/>
+        </w:rPr>
+        <w:t xml:space="preserve"> </w:t>
+      </w:r>
+      <w:proofErr w:type="spellStart"/>
+      <w:r>
+        <w:rPr>
+          <w:rFonts w:ascii="Helvetica" w:hAnsi="Helvetica" w:cs="Helvetica"/>
+          <w:b/>
+          <w:bCs/>
+          <w:shd w:val="clear" w:color="auto" w:fill="FFFFFF"/>
+        </w:rPr>
+        <w:t>vill</w:t>
+      </w:r>
+      <w:proofErr w:type="spellEnd"/>
+      <w:r>
+        <w:rPr>
+          <w:rFonts w:ascii="Helvetica" w:hAnsi="Helvetica" w:cs="Helvetica"/>
+          <w:b/>
+          <w:bCs/>
+          <w:shd w:val="clear" w:color="auto" w:fill="FFFFFF"/>
+        </w:rPr>
+        <w:t xml:space="preserve"> </w:t>
+      </w:r>
+      <w:proofErr w:type="spellStart"/>
+      <w:r>
+        <w:rPr>
+          <w:rFonts w:ascii="Helvetica" w:hAnsi="Helvetica" w:cs="Helvetica"/>
+          <w:b/>
+          <w:bCs/>
+          <w:shd w:val="clear" w:color="auto" w:fill="FFFFFF"/>
+        </w:rPr>
+        <w:t>ég</w:t>
+      </w:r>
+      <w:proofErr w:type="spellEnd"/>
+      <w:r>
+        <w:rPr>
+          <w:rFonts w:ascii="Helvetica" w:hAnsi="Helvetica" w:cs="Helvetica"/>
+          <w:b/>
+          <w:bCs/>
+          <w:shd w:val="clear" w:color="auto" w:fill="FFFFFF"/>
+        </w:rPr>
+        <w:t xml:space="preserve"> </w:t>
+      </w:r>
+      <w:proofErr w:type="spellStart"/>
+      <w:r>
+        <w:rPr>
+          <w:rFonts w:ascii="Helvetica" w:hAnsi="Helvetica" w:cs="Helvetica"/>
+          <w:b/>
+          <w:bCs/>
+          <w:shd w:val="clear" w:color="auto" w:fill="FFFFFF"/>
+        </w:rPr>
+        <w:t>að</w:t>
+      </w:r>
+      <w:proofErr w:type="spellEnd"/>
+      <w:r>
+        <w:rPr>
+          <w:rFonts w:ascii="Helvetica" w:hAnsi="Helvetica" w:cs="Helvetica"/>
+          <w:b/>
+          <w:bCs/>
+          <w:shd w:val="clear" w:color="auto" w:fill="FFFFFF"/>
+        </w:rPr>
+        <w:t xml:space="preserve"> </w:t>
+      </w:r>
+      <w:proofErr w:type="spellStart"/>
+      <w:r>
+        <w:rPr>
+          <w:rFonts w:ascii="Helvetica" w:hAnsi="Helvetica" w:cs="Helvetica"/>
+          <w:b/>
+          <w:bCs/>
+          <w:shd w:val="clear" w:color="auto" w:fill="FFFFFF"/>
+        </w:rPr>
+        <w:t>spáin</w:t>
+      </w:r>
+      <w:proofErr w:type="spellEnd"/>
+      <w:r>
+        <w:rPr>
+          <w:rFonts w:ascii="Helvetica" w:hAnsi="Helvetica" w:cs="Helvetica"/>
+          <w:b/>
+          <w:bCs/>
+          <w:shd w:val="clear" w:color="auto" w:fill="FFFFFF"/>
+        </w:rPr>
+        <w:t xml:space="preserve"> </w:t>
+      </w:r>
+      <w:proofErr w:type="spellStart"/>
+      <w:r>
+        <w:rPr>
+          <w:rFonts w:ascii="Helvetica" w:hAnsi="Helvetica" w:cs="Helvetica"/>
+          <w:b/>
+          <w:bCs/>
+          <w:shd w:val="clear" w:color="auto" w:fill="FFFFFF"/>
+        </w:rPr>
+        <w:t>mín</w:t>
+      </w:r>
+      <w:proofErr w:type="spellEnd"/>
+      <w:r>
+        <w:rPr>
+          <w:rFonts w:ascii="Helvetica" w:hAnsi="Helvetica" w:cs="Helvetica"/>
+          <w:b/>
+          <w:bCs/>
+          <w:shd w:val="clear" w:color="auto" w:fill="FFFFFF"/>
+        </w:rPr>
+        <w:t xml:space="preserve"> </w:t>
+      </w:r>
+      <w:proofErr w:type="spellStart"/>
+      <w:r>
+        <w:rPr>
+          <w:rFonts w:ascii="Helvetica" w:hAnsi="Helvetica" w:cs="Helvetica"/>
+          <w:b/>
+          <w:bCs/>
+          <w:shd w:val="clear" w:color="auto" w:fill="FFFFFF"/>
+        </w:rPr>
+        <w:t>verður</w:t>
+      </w:r>
+      <w:proofErr w:type="spellEnd"/>
+      <w:r>
+        <w:rPr>
+          <w:rFonts w:ascii="Helvetica" w:hAnsi="Helvetica" w:cs="Helvetica"/>
+          <w:b/>
+          <w:bCs/>
+          <w:shd w:val="clear" w:color="auto" w:fill="FFFFFF"/>
+        </w:rPr>
+        <w:t xml:space="preserve"> </w:t>
+      </w:r>
+      <w:proofErr w:type="spellStart"/>
+      <w:r>
+        <w:rPr>
+          <w:rFonts w:ascii="Helvetica" w:hAnsi="Helvetica" w:cs="Helvetica"/>
+          <w:b/>
+          <w:bCs/>
+          <w:shd w:val="clear" w:color="auto" w:fill="FFFFFF"/>
+        </w:rPr>
+        <w:t>vistuð</w:t>
+      </w:r>
+      <w:proofErr w:type="spellEnd"/>
+      <w:r>
+        <w:rPr>
+          <w:rFonts w:ascii="Helvetica" w:hAnsi="Helvetica" w:cs="Helvetica"/>
+          <w:b/>
+          <w:bCs/>
+          <w:shd w:val="clear" w:color="auto" w:fill="FFFFFF"/>
+        </w:rPr>
+        <w:t xml:space="preserve"> </w:t>
+      </w:r>
+      <w:proofErr w:type="spellStart"/>
+      <w:r>
+        <w:rPr>
+          <w:rFonts w:ascii="Helvetica" w:hAnsi="Helvetica" w:cs="Helvetica"/>
+          <w:b/>
+          <w:bCs/>
+          <w:shd w:val="clear" w:color="auto" w:fill="FFFFFF"/>
+        </w:rPr>
+        <w:t>sjálfkrafa</w:t>
+      </w:r>
+      <w:proofErr w:type="spellEnd"/>
+      <w:r>
+        <w:rPr>
+          <w:rFonts w:ascii="Helvetica" w:hAnsi="Helvetica" w:cs="Helvetica"/>
+          <w:b/>
+          <w:bCs/>
+          <w:shd w:val="clear" w:color="auto" w:fill="FFFFFF"/>
+        </w:rPr>
+        <w:t xml:space="preserve"> </w:t>
+      </w:r>
+      <w:proofErr w:type="spellStart"/>
+      <w:r>
+        <w:rPr>
+          <w:rFonts w:ascii="Helvetica" w:hAnsi="Helvetica" w:cs="Helvetica"/>
+          <w:b/>
+          <w:bCs/>
+          <w:shd w:val="clear" w:color="auto" w:fill="FFFFFF"/>
+        </w:rPr>
+        <w:t>til</w:t>
+      </w:r>
+      <w:proofErr w:type="spellEnd"/>
+      <w:r>
+        <w:rPr>
+          <w:rFonts w:ascii="Helvetica" w:hAnsi="Helvetica" w:cs="Helvetica"/>
+          <w:b/>
+          <w:bCs/>
+          <w:shd w:val="clear" w:color="auto" w:fill="FFFFFF"/>
+        </w:rPr>
+        <w:t xml:space="preserve"> </w:t>
+      </w:r>
+      <w:proofErr w:type="spellStart"/>
+      <w:r>
+        <w:rPr>
+          <w:rFonts w:ascii="Helvetica" w:hAnsi="Helvetica" w:cs="Helvetica"/>
+          <w:b/>
+          <w:bCs/>
+          <w:shd w:val="clear" w:color="auto" w:fill="FFFFFF"/>
+        </w:rPr>
+        <w:t>að</w:t>
+      </w:r>
+      <w:proofErr w:type="spellEnd"/>
+      <w:r>
+        <w:rPr>
+          <w:rFonts w:ascii="Helvetica" w:hAnsi="Helvetica" w:cs="Helvetica"/>
+          <w:b/>
+          <w:bCs/>
+          <w:shd w:val="clear" w:color="auto" w:fill="FFFFFF"/>
+        </w:rPr>
+        <w:t xml:space="preserve"> geta </w:t>
+      </w:r>
+      <w:proofErr w:type="spellStart"/>
+      <w:r>
+        <w:rPr>
+          <w:rFonts w:ascii="Helvetica" w:hAnsi="Helvetica" w:cs="Helvetica"/>
+          <w:b/>
+          <w:bCs/>
+          <w:shd w:val="clear" w:color="auto" w:fill="FFFFFF"/>
+        </w:rPr>
+        <w:t>náð</w:t>
+      </w:r>
+      <w:proofErr w:type="spellEnd"/>
+      <w:r>
+        <w:rPr>
+          <w:rFonts w:ascii="Helvetica" w:hAnsi="Helvetica" w:cs="Helvetica"/>
+          <w:b/>
+          <w:bCs/>
+          <w:shd w:val="clear" w:color="auto" w:fill="FFFFFF"/>
+        </w:rPr>
+        <w:t xml:space="preserve"> í </w:t>
+      </w:r>
+      <w:proofErr w:type="spellStart"/>
+      <w:r>
+        <w:rPr>
+          <w:rFonts w:ascii="Helvetica" w:hAnsi="Helvetica" w:cs="Helvetica"/>
+          <w:b/>
+          <w:bCs/>
+          <w:shd w:val="clear" w:color="auto" w:fill="FFFFFF"/>
+        </w:rPr>
+        <w:t>spánna</w:t>
+      </w:r>
+      <w:proofErr w:type="spellEnd"/>
+      <w:r>
+        <w:rPr>
+          <w:rFonts w:ascii="Helvetica" w:hAnsi="Helvetica" w:cs="Helvetica"/>
+          <w:b/>
+          <w:bCs/>
+          <w:shd w:val="clear" w:color="auto" w:fill="FFFFFF"/>
+        </w:rPr>
+        <w:t xml:space="preserve"> </w:t>
+      </w:r>
+      <w:proofErr w:type="spellStart"/>
+      <w:r>
+        <w:rPr>
+          <w:rFonts w:ascii="Helvetica" w:hAnsi="Helvetica" w:cs="Helvetica"/>
+          <w:b/>
+          <w:bCs/>
+          <w:shd w:val="clear" w:color="auto" w:fill="FFFFFF"/>
+        </w:rPr>
+        <w:t>seinna</w:t>
+      </w:r>
+      <w:proofErr w:type="spellEnd"/>
+      <w:r>
+        <w:rPr>
+          <w:rFonts w:ascii="Helvetica" w:hAnsi="Helvetica" w:cs="Helvetica"/>
+          <w:b/>
+          <w:bCs/>
+          <w:shd w:val="clear" w:color="auto" w:fill="FFFFFF"/>
+        </w:rPr>
+        <w:t>.</w:t>
+      </w:r>
     </w:p>
     <w:p>
       <w:pPr>
@@ -11296,6 +12819,16 @@
               </w:rPr>
               <w:t>E</w:t>
             </w:r>
+            <w:r>
+              <w:rPr>
+                <w:rFonts w:ascii="Helvetica" w:hAnsi="Helvetica" w:cs="Helvetica"/>
+                <w:b/>
+                <w:bCs/>
+                <w:color w:val="92D050"/>
+                <w:shd w:val="clear" w:color="auto" w:fill="FFFFFF"/>
+              </w:rPr>
+              <w:t>, P, S</w:t>
+            </w:r>
           </w:p>
         </w:tc>
         <w:tc>
@@ -11393,7 +12926,27 @@
                 <w:color w:val="92D050"/>
                 <w:shd w:val="clear" w:color="auto" w:fill="FFFFFF"/>
               </w:rPr>
+              <w:t>,</w:t>
+            </w:r>
+            <w:r>
+              <w:rPr>
+                <w:rFonts w:ascii="Helvetica" w:hAnsi="Helvetica" w:cs="Helvetica"/>
+                <w:b/>
+                <w:bCs/>
+                <w:color w:val="92D050"/>
+                <w:shd w:val="clear" w:color="auto" w:fill="FFFFFF"/>
+              </w:rPr>
               <w:t xml:space="preserve"> M</w:t>
+            </w:r>
+            <w:r>
+              <w:rPr>
+                <w:rFonts w:ascii="Helvetica" w:hAnsi="Helvetica" w:cs="Helvetica"/>
+                <w:b/>
+                <w:bCs/>
+                <w:color w:val="92D050"/>
+                <w:shd w:val="clear" w:color="auto" w:fill="FFFFFF"/>
+              </w:rPr>
+              <w:t>, Q, R</w:t>
             </w:r>
           </w:p>
         </w:tc>
@@ -12288,6 +13841,7 @@
                 <w:shd w:val="clear" w:color="auto" w:fill="FFFFFF"/>
                 <w:lang w:val="is-IS"/>
               </w:rPr>
+              <w:lastRenderedPageBreak/>
               <w:t>C</w:t>
             </w:r>
           </w:p>
@@ -13805,6 +15359,530 @@
                 <w:lang w:val="is-IS"/>
               </w:rPr>
               <w:t>4</w:t>
+            </w:r>
+          </w:p>
+        </w:tc>
+        <w:tc>
+          <w:tcPr>
+            <w:tcW w:w="1134" w:type="dxa"/>
+          </w:tcPr>
+          <w:p>
+            <w:pPr>
+              <w:spacing w:after="0" w:line="240" w:lineRule="auto"/>
+              <w:rPr>
+                <w:rFonts w:ascii="Helvetica" w:hAnsi="Helvetica" w:cs="Helvetica"/>
+                <w:color w:val="2D3B45"/>
+                <w:shd w:val="clear" w:color="auto" w:fill="FFFFFF"/>
+                <w:lang w:val="is-IS"/>
+              </w:rPr>
+            </w:pPr>
+            <w:r>
+              <w:rPr>
+                <w:rFonts w:ascii="Helvetica" w:hAnsi="Helvetica" w:cs="Helvetica"/>
+                <w:color w:val="2D3B45"/>
+                <w:shd w:val="clear" w:color="auto" w:fill="FFFFFF"/>
+                <w:lang w:val="is-IS"/>
+              </w:rPr>
+              <w:t>1</w:t>
+            </w:r>
+          </w:p>
+        </w:tc>
+      </w:tr>
+      <w:tr>
+        <w:tc>
+          <w:tcPr>
+            <w:tcW w:w="1413" w:type="dxa"/>
+          </w:tcPr>
+          <w:p>
+            <w:pPr>
+              <w:spacing w:after="0" w:line="240" w:lineRule="auto"/>
+              <w:rPr>
+                <w:rFonts w:ascii="Helvetica" w:hAnsi="Helvetica" w:cs="Helvetica"/>
+                <w:b/>
+                <w:bCs/>
+                <w:color w:val="2D3B45"/>
+                <w:shd w:val="clear" w:color="auto" w:fill="FFFFFF"/>
+                <w:lang w:val="is-IS"/>
+              </w:rPr>
+            </w:pPr>
+            <w:r>
+              <w:rPr>
+                <w:rFonts w:ascii="Helvetica" w:hAnsi="Helvetica" w:cs="Helvetica"/>
+                <w:b/>
+                <w:bCs/>
+                <w:color w:val="2D3B45"/>
+                <w:shd w:val="clear" w:color="auto" w:fill="FFFFFF"/>
+                <w:lang w:val="is-IS"/>
+              </w:rPr>
+              <w:t>P</w:t>
+            </w:r>
+          </w:p>
+        </w:tc>
+        <w:tc>
+          <w:tcPr>
+            <w:tcW w:w="1134" w:type="dxa"/>
+          </w:tcPr>
+          <w:p>
+            <w:pPr>
+              <w:spacing w:after="0" w:line="240" w:lineRule="auto"/>
+              <w:rPr>
+                <w:rFonts w:ascii="Helvetica" w:hAnsi="Helvetica" w:cs="Helvetica"/>
+                <w:color w:val="2D3B45"/>
+                <w:shd w:val="clear" w:color="auto" w:fill="FFFFFF"/>
+                <w:lang w:val="is-IS"/>
+              </w:rPr>
+            </w:pPr>
+            <w:r>
+              <w:rPr>
+                <w:rFonts w:ascii="Helvetica" w:hAnsi="Helvetica" w:cs="Helvetica"/>
+                <w:color w:val="2D3B45"/>
+                <w:shd w:val="clear" w:color="auto" w:fill="FFFFFF"/>
+                <w:lang w:val="is-IS"/>
+              </w:rPr>
+              <w:t>1</w:t>
+            </w:r>
+          </w:p>
+        </w:tc>
+        <w:tc>
+          <w:tcPr>
+            <w:tcW w:w="1134" w:type="dxa"/>
+          </w:tcPr>
+          <w:p>
+            <w:pPr>
+              <w:spacing w:after="0" w:line="240" w:lineRule="auto"/>
+              <w:rPr>
+                <w:rFonts w:ascii="Helvetica" w:hAnsi="Helvetica" w:cs="Helvetica"/>
+                <w:color w:val="2D3B45"/>
+                <w:shd w:val="clear" w:color="auto" w:fill="FFFFFF"/>
+                <w:lang w:val="is-IS"/>
+              </w:rPr>
+            </w:pPr>
+            <w:r>
+              <w:rPr>
+                <w:rFonts w:ascii="Helvetica" w:hAnsi="Helvetica" w:cs="Helvetica"/>
+                <w:color w:val="2D3B45"/>
+                <w:shd w:val="clear" w:color="auto" w:fill="FFFFFF"/>
+                <w:lang w:val="is-IS"/>
+              </w:rPr>
+              <w:t>2</w:t>
+            </w:r>
+          </w:p>
+        </w:tc>
+        <w:tc>
+          <w:tcPr>
+            <w:tcW w:w="992" w:type="dxa"/>
+          </w:tcPr>
+          <w:p>
+            <w:pPr>
+              <w:spacing w:after="0" w:line="240" w:lineRule="auto"/>
+              <w:rPr>
+                <w:rFonts w:ascii="Helvetica" w:hAnsi="Helvetica" w:cs="Helvetica"/>
+                <w:color w:val="2D3B45"/>
+                <w:shd w:val="clear" w:color="auto" w:fill="FFFFFF"/>
+                <w:lang w:val="is-IS"/>
+              </w:rPr>
+            </w:pPr>
+            <w:r>
+              <w:rPr>
+                <w:rFonts w:ascii="Helvetica" w:hAnsi="Helvetica" w:cs="Helvetica"/>
+                <w:color w:val="2D3B45"/>
+                <w:shd w:val="clear" w:color="auto" w:fill="FFFFFF"/>
+                <w:lang w:val="is-IS"/>
+              </w:rPr>
+              <w:t>3</w:t>
+            </w:r>
+          </w:p>
+        </w:tc>
+        <w:tc>
+          <w:tcPr>
+            <w:tcW w:w="1134" w:type="dxa"/>
+          </w:tcPr>
+          <w:p>
+            <w:pPr>
+              <w:spacing w:after="0" w:line="240" w:lineRule="auto"/>
+              <w:rPr>
+                <w:rFonts w:ascii="Helvetica" w:hAnsi="Helvetica" w:cs="Helvetica"/>
+                <w:color w:val="2D3B45"/>
+                <w:shd w:val="clear" w:color="auto" w:fill="FFFFFF"/>
+                <w:lang w:val="is-IS"/>
+              </w:rPr>
+            </w:pPr>
+            <w:r>
+              <w:rPr>
+                <w:rFonts w:ascii="Helvetica" w:hAnsi="Helvetica" w:cs="Helvetica"/>
+                <w:color w:val="2D3B45"/>
+                <w:shd w:val="clear" w:color="auto" w:fill="FFFFFF"/>
+                <w:lang w:val="is-IS"/>
+              </w:rPr>
+              <w:t>2</w:t>
+            </w:r>
+          </w:p>
+        </w:tc>
+      </w:tr>
+      <w:tr>
+        <w:tc>
+          <w:tcPr>
+            <w:tcW w:w="1413" w:type="dxa"/>
+          </w:tcPr>
+          <w:p>
+            <w:pPr>
+              <w:spacing w:after="0" w:line="240" w:lineRule="auto"/>
+              <w:rPr>
+                <w:rFonts w:ascii="Helvetica" w:hAnsi="Helvetica" w:cs="Helvetica"/>
+                <w:b/>
+                <w:bCs/>
+                <w:color w:val="2D3B45"/>
+                <w:shd w:val="clear" w:color="auto" w:fill="FFFFFF"/>
+                <w:lang w:val="is-IS"/>
+              </w:rPr>
+            </w:pPr>
+            <w:r>
+              <w:rPr>
+                <w:rFonts w:ascii="Helvetica" w:hAnsi="Helvetica" w:cs="Helvetica"/>
+                <w:b/>
+                <w:bCs/>
+                <w:color w:val="2D3B45"/>
+                <w:shd w:val="clear" w:color="auto" w:fill="FFFFFF"/>
+                <w:lang w:val="is-IS"/>
+              </w:rPr>
+              <w:t>Q</w:t>
+            </w:r>
+          </w:p>
+        </w:tc>
+        <w:tc>
+          <w:tcPr>
+            <w:tcW w:w="1134" w:type="dxa"/>
+          </w:tcPr>
+          <w:p>
+            <w:pPr>
+              <w:spacing w:after="0" w:line="240" w:lineRule="auto"/>
+              <w:rPr>
+                <w:rFonts w:ascii="Helvetica" w:hAnsi="Helvetica" w:cs="Helvetica"/>
+                <w:color w:val="2D3B45"/>
+                <w:shd w:val="clear" w:color="auto" w:fill="FFFFFF"/>
+                <w:lang w:val="is-IS"/>
+              </w:rPr>
+            </w:pPr>
+            <w:r>
+              <w:rPr>
+                <w:rFonts w:ascii="Helvetica" w:hAnsi="Helvetica" w:cs="Helvetica"/>
+                <w:color w:val="2D3B45"/>
+                <w:shd w:val="clear" w:color="auto" w:fill="FFFFFF"/>
+                <w:lang w:val="is-IS"/>
+              </w:rPr>
+              <w:t>2</w:t>
+            </w:r>
+          </w:p>
+        </w:tc>
+        <w:tc>
+          <w:tcPr>
+            <w:tcW w:w="1134" w:type="dxa"/>
+          </w:tcPr>
+          <w:p>
+            <w:pPr>
+              <w:spacing w:after="0" w:line="240" w:lineRule="auto"/>
+              <w:rPr>
+                <w:rFonts w:ascii="Helvetica" w:hAnsi="Helvetica" w:cs="Helvetica"/>
+                <w:color w:val="2D3B45"/>
+                <w:shd w:val="clear" w:color="auto" w:fill="FFFFFF"/>
+                <w:lang w:val="is-IS"/>
+              </w:rPr>
+            </w:pPr>
+            <w:r>
+              <w:rPr>
+                <w:rFonts w:ascii="Helvetica" w:hAnsi="Helvetica" w:cs="Helvetica"/>
+                <w:color w:val="2D3B45"/>
+                <w:shd w:val="clear" w:color="auto" w:fill="FFFFFF"/>
+                <w:lang w:val="is-IS"/>
+              </w:rPr>
+              <w:t>3</w:t>
+            </w:r>
+          </w:p>
+        </w:tc>
+        <w:tc>
+          <w:tcPr>
+            <w:tcW w:w="992" w:type="dxa"/>
+          </w:tcPr>
+          <w:p>
+            <w:pPr>
+              <w:spacing w:after="0" w:line="240" w:lineRule="auto"/>
+              <w:rPr>
+                <w:rFonts w:ascii="Helvetica" w:hAnsi="Helvetica" w:cs="Helvetica"/>
+                <w:color w:val="2D3B45"/>
+                <w:shd w:val="clear" w:color="auto" w:fill="FFFFFF"/>
+                <w:lang w:val="is-IS"/>
+              </w:rPr>
+            </w:pPr>
+            <w:r>
+              <w:rPr>
+                <w:rFonts w:ascii="Helvetica" w:hAnsi="Helvetica" w:cs="Helvetica"/>
+                <w:color w:val="2D3B45"/>
+                <w:shd w:val="clear" w:color="auto" w:fill="FFFFFF"/>
+                <w:lang w:val="is-IS"/>
+              </w:rPr>
+              <w:t>5</w:t>
+            </w:r>
+          </w:p>
+        </w:tc>
+        <w:tc>
+          <w:tcPr>
+            <w:tcW w:w="1134" w:type="dxa"/>
+          </w:tcPr>
+          <w:p>
+            <w:pPr>
+              <w:spacing w:after="0" w:line="240" w:lineRule="auto"/>
+              <w:rPr>
+                <w:rFonts w:ascii="Helvetica" w:hAnsi="Helvetica" w:cs="Helvetica"/>
+                <w:color w:val="2D3B45"/>
+                <w:shd w:val="clear" w:color="auto" w:fill="FFFFFF"/>
+                <w:lang w:val="is-IS"/>
+              </w:rPr>
+            </w:pPr>
+            <w:r>
+              <w:rPr>
+                <w:rFonts w:ascii="Helvetica" w:hAnsi="Helvetica" w:cs="Helvetica"/>
+                <w:color w:val="2D3B45"/>
+                <w:shd w:val="clear" w:color="auto" w:fill="FFFFFF"/>
+                <w:lang w:val="is-IS"/>
+              </w:rPr>
+              <w:t>3</w:t>
+            </w:r>
+          </w:p>
+        </w:tc>
+      </w:tr>
+      <w:tr>
+        <w:tc>
+          <w:tcPr>
+            <w:tcW w:w="1413" w:type="dxa"/>
+          </w:tcPr>
+          <w:p>
+            <w:pPr>
+              <w:spacing w:after="0" w:line="240" w:lineRule="auto"/>
+              <w:rPr>
+                <w:rFonts w:ascii="Helvetica" w:hAnsi="Helvetica" w:cs="Helvetica"/>
+                <w:b/>
+                <w:bCs/>
+                <w:color w:val="2D3B45"/>
+                <w:shd w:val="clear" w:color="auto" w:fill="FFFFFF"/>
+                <w:lang w:val="is-IS"/>
+              </w:rPr>
+            </w:pPr>
+            <w:r>
+              <w:rPr>
+                <w:rFonts w:ascii="Helvetica" w:hAnsi="Helvetica" w:cs="Helvetica"/>
+                <w:b/>
+                <w:bCs/>
+                <w:color w:val="2D3B45"/>
+                <w:shd w:val="clear" w:color="auto" w:fill="FFFFFF"/>
+                <w:lang w:val="is-IS"/>
+              </w:rPr>
+              <w:t>R</w:t>
+            </w:r>
+          </w:p>
+        </w:tc>
+        <w:tc>
+          <w:tcPr>
+            <w:tcW w:w="1134" w:type="dxa"/>
+          </w:tcPr>
+          <w:p>
+            <w:pPr>
+              <w:spacing w:after="0" w:line="240" w:lineRule="auto"/>
+              <w:rPr>
+                <w:rFonts w:ascii="Helvetica" w:hAnsi="Helvetica" w:cs="Helvetica"/>
+                <w:color w:val="2D3B45"/>
+                <w:shd w:val="clear" w:color="auto" w:fill="FFFFFF"/>
+                <w:lang w:val="is-IS"/>
+              </w:rPr>
+            </w:pPr>
+            <w:r>
+              <w:rPr>
+                <w:rFonts w:ascii="Helvetica" w:hAnsi="Helvetica" w:cs="Helvetica"/>
+                <w:color w:val="2D3B45"/>
+                <w:shd w:val="clear" w:color="auto" w:fill="FFFFFF"/>
+                <w:lang w:val="is-IS"/>
+              </w:rPr>
+              <w:t>1</w:t>
+            </w:r>
+          </w:p>
+        </w:tc>
+        <w:tc>
+          <w:tcPr>
+            <w:tcW w:w="1134" w:type="dxa"/>
+          </w:tcPr>
+          <w:p>
+            <w:pPr>
+              <w:spacing w:after="0" w:line="240" w:lineRule="auto"/>
+              <w:rPr>
+                <w:rFonts w:ascii="Helvetica" w:hAnsi="Helvetica" w:cs="Helvetica"/>
+                <w:color w:val="2D3B45"/>
+                <w:shd w:val="clear" w:color="auto" w:fill="FFFFFF"/>
+                <w:lang w:val="is-IS"/>
+              </w:rPr>
+            </w:pPr>
+            <w:r>
+              <w:rPr>
+                <w:rFonts w:ascii="Helvetica" w:hAnsi="Helvetica" w:cs="Helvetica"/>
+                <w:color w:val="2D3B45"/>
+                <w:shd w:val="clear" w:color="auto" w:fill="FFFFFF"/>
+                <w:lang w:val="is-IS"/>
+              </w:rPr>
+              <w:t>2</w:t>
+            </w:r>
+          </w:p>
+        </w:tc>
+        <w:tc>
+          <w:tcPr>
+            <w:tcW w:w="992" w:type="dxa"/>
+          </w:tcPr>
+          <w:p>
+            <w:pPr>
+              <w:spacing w:after="0" w:line="240" w:lineRule="auto"/>
+              <w:rPr>
+                <w:rFonts w:ascii="Helvetica" w:hAnsi="Helvetica" w:cs="Helvetica"/>
+                <w:color w:val="2D3B45"/>
+                <w:shd w:val="clear" w:color="auto" w:fill="FFFFFF"/>
+                <w:lang w:val="is-IS"/>
+              </w:rPr>
+            </w:pPr>
+            <w:r>
+              <w:rPr>
+                <w:rFonts w:ascii="Helvetica" w:hAnsi="Helvetica" w:cs="Helvetica"/>
+                <w:color w:val="2D3B45"/>
+                <w:shd w:val="clear" w:color="auto" w:fill="FFFFFF"/>
+                <w:lang w:val="is-IS"/>
+              </w:rPr>
+              <w:t>3</w:t>
+            </w:r>
+          </w:p>
+        </w:tc>
+        <w:tc>
+          <w:tcPr>
+            <w:tcW w:w="1134" w:type="dxa"/>
+          </w:tcPr>
+          <w:p>
+            <w:pPr>
+              <w:spacing w:after="0" w:line="240" w:lineRule="auto"/>
+              <w:rPr>
+                <w:rFonts w:ascii="Helvetica" w:hAnsi="Helvetica" w:cs="Helvetica"/>
+                <w:color w:val="2D3B45"/>
+                <w:shd w:val="clear" w:color="auto" w:fill="FFFFFF"/>
+                <w:lang w:val="is-IS"/>
+              </w:rPr>
+            </w:pPr>
+            <w:r>
+              <w:rPr>
+                <w:rFonts w:ascii="Helvetica" w:hAnsi="Helvetica" w:cs="Helvetica"/>
+                <w:color w:val="2D3B45"/>
+                <w:shd w:val="clear" w:color="auto" w:fill="FFFFFF"/>
+                <w:lang w:val="is-IS"/>
+              </w:rPr>
+              <w:t>2</w:t>
+            </w:r>
+          </w:p>
+        </w:tc>
+      </w:tr>
+      <w:tr>
+        <w:tc>
+          <w:tcPr>
+            <w:tcW w:w="1413" w:type="dxa"/>
+          </w:tcPr>
+          <w:p>
+            <w:pPr>
+              <w:spacing w:after="0" w:line="240" w:lineRule="auto"/>
+              <w:rPr>
+                <w:rFonts w:ascii="Helvetica" w:hAnsi="Helvetica" w:cs="Helvetica"/>
+                <w:b/>
+                <w:bCs/>
+                <w:color w:val="2D3B45"/>
+                <w:shd w:val="clear" w:color="auto" w:fill="FFFFFF"/>
+                <w:lang w:val="is-IS"/>
+              </w:rPr>
+            </w:pPr>
+            <w:r>
+              <w:rPr>
+                <w:rFonts w:ascii="Helvetica" w:hAnsi="Helvetica" w:cs="Helvetica"/>
+                <w:b/>
+                <w:bCs/>
+                <w:color w:val="2D3B45"/>
+                <w:shd w:val="clear" w:color="auto" w:fill="FFFFFF"/>
+                <w:lang w:val="is-IS"/>
+              </w:rPr>
+              <w:t>S</w:t>
+            </w:r>
+          </w:p>
+        </w:tc>
+        <w:tc>
+          <w:tcPr>
+            <w:tcW w:w="1134" w:type="dxa"/>
+          </w:tcPr>
+          <w:p>
+            <w:pPr>
+              <w:spacing w:after="0" w:line="240" w:lineRule="auto"/>
+              <w:rPr>
+                <w:rFonts w:ascii="Helvetica" w:hAnsi="Helvetica" w:cs="Helvetica"/>
+                <w:color w:val="2D3B45"/>
+                <w:shd w:val="clear" w:color="auto" w:fill="FFFFFF"/>
+                <w:lang w:val="is-IS"/>
+              </w:rPr>
+            </w:pPr>
+            <w:r>
+              <w:rPr>
+                <w:rFonts w:ascii="Helvetica" w:hAnsi="Helvetica" w:cs="Helvetica"/>
+                <w:color w:val="2D3B45"/>
+                <w:shd w:val="clear" w:color="auto" w:fill="FFFFFF"/>
+                <w:lang w:val="is-IS"/>
+              </w:rPr>
+              <w:t>1</w:t>
+            </w:r>
+          </w:p>
+        </w:tc>
+        <w:tc>
+          <w:tcPr>
+            <w:tcW w:w="1134" w:type="dxa"/>
+          </w:tcPr>
+          <w:p>
+            <w:pPr>
+              <w:spacing w:after="0" w:line="240" w:lineRule="auto"/>
+              <w:rPr>
+                <w:rFonts w:ascii="Helvetica" w:hAnsi="Helvetica" w:cs="Helvetica"/>
+                <w:color w:val="2D3B45"/>
+                <w:shd w:val="clear" w:color="auto" w:fill="FFFFFF"/>
+                <w:lang w:val="is-IS"/>
+              </w:rPr>
+            </w:pPr>
+            <w:r>
+              <w:rPr>
+                <w:rFonts w:ascii="Helvetica" w:hAnsi="Helvetica" w:cs="Helvetica"/>
+                <w:color w:val="2D3B45"/>
+                <w:shd w:val="clear" w:color="auto" w:fill="FFFFFF"/>
+                <w:lang w:val="is-IS"/>
+              </w:rPr>
+              <w:t>1</w:t>
+            </w:r>
+          </w:p>
+        </w:tc>
+        <w:tc>
+          <w:tcPr>
+            <w:tcW w:w="992" w:type="dxa"/>
+          </w:tcPr>
+          <w:p>
+            <w:pPr>
+              <w:spacing w:after="0" w:line="240" w:lineRule="auto"/>
+              <w:rPr>
+                <w:rFonts w:ascii="Helvetica" w:hAnsi="Helvetica" w:cs="Helvetica"/>
+                <w:color w:val="2D3B45"/>
+                <w:shd w:val="clear" w:color="auto" w:fill="FFFFFF"/>
+                <w:lang w:val="is-IS"/>
+              </w:rPr>
+            </w:pPr>
+            <w:r>
+              <w:rPr>
+                <w:rFonts w:ascii="Helvetica" w:hAnsi="Helvetica" w:cs="Helvetica"/>
+                <w:color w:val="2D3B45"/>
+                <w:shd w:val="clear" w:color="auto" w:fill="FFFFFF"/>
+                <w:lang w:val="is-IS"/>
+              </w:rPr>
+              <w:t>2</w:t>
             </w:r>
           </w:p>
         </w:tc>

</xml_diff>

<commit_message>
Bætti við í sprint
</commit_message>
<xml_diff>
--- a/Verkefni1HBV601G.docx
+++ b/Verkefni1HBV601G.docx
@@ -279,6 +279,15 @@
         </w:rPr>
         <w:t>Project Vision</w:t>
       </w:r>
+      <w:r>
+        <w:rPr>
+          <w:b/>
+          <w:bCs/>
+          <w:sz w:val="28"/>
+          <w:szCs w:val="28"/>
+        </w:rPr>
+        <w:t xml:space="preserve"> </w:t>
+      </w:r>
     </w:p>
     <w:p>
       <w:pPr>
@@ -3514,7 +3523,6 @@
         <w:t xml:space="preserve"> </w:t>
       </w:r>
       <w:proofErr w:type="spellStart"/>
-      <w:proofErr w:type="gramStart"/>
       <w:r>
         <w:rPr>
           <w:sz w:val="24"/>
@@ -3530,16 +3538,7 @@
           <w:szCs w:val="24"/>
           <w:lang w:val="en-US"/>
         </w:rPr>
-        <w:t xml:space="preserve">  (</w:t>
-      </w:r>
-      <w:proofErr w:type="gramEnd"/>
-      <w:r>
-        <w:rPr>
-          <w:sz w:val="24"/>
-          <w:szCs w:val="24"/>
-          <w:lang w:val="en-US"/>
-        </w:rPr>
-        <w:t xml:space="preserve">oft </w:t>
+        <w:t xml:space="preserve">  (oft </w:t>
       </w:r>
       <w:proofErr w:type="spellStart"/>
       <w:r>
@@ -4491,7 +4490,6 @@
         <w:t xml:space="preserve">1.2 </w:t>
       </w:r>
       <w:proofErr w:type="spellStart"/>
-      <w:proofErr w:type="gramStart"/>
       <w:r>
         <w:rPr>
           <w:b/>
@@ -4509,17 +4507,7 @@
           <w:sz w:val="28"/>
           <w:szCs w:val="28"/>
         </w:rPr>
-        <w:t>(</w:t>
-      </w:r>
-      <w:proofErr w:type="gramEnd"/>
-      <w:r>
-        <w:rPr>
-          <w:b/>
-          <w:bCs/>
-          <w:sz w:val="28"/>
-          <w:szCs w:val="28"/>
-        </w:rPr>
-        <w:t xml:space="preserve">Business </w:t>
+        <w:t xml:space="preserve">(Business </w:t>
       </w:r>
       <w:r>
         <w:rPr>
@@ -5247,27 +5235,7 @@
           <w:sz w:val="28"/>
           <w:szCs w:val="28"/>
         </w:rPr>
-        <w:t xml:space="preserve">2.2 Scope of initial </w:t>
-      </w:r>
-      <w:proofErr w:type="gramStart"/>
-      <w:r>
-        <w:rPr>
-          <w:b/>
-          <w:bCs/>
-          <w:sz w:val="28"/>
-          <w:szCs w:val="28"/>
-        </w:rPr>
-        <w:t>release(</w:t>
-      </w:r>
-      <w:proofErr w:type="gramEnd"/>
-      <w:r>
-        <w:rPr>
-          <w:b/>
-          <w:bCs/>
-          <w:sz w:val="28"/>
-          <w:szCs w:val="28"/>
-        </w:rPr>
-        <w:t xml:space="preserve">What should be rolled out first) </w:t>
+        <w:t xml:space="preserve">2.2 Scope of initial release(What should be rolled out first) </w:t>
       </w:r>
     </w:p>
     <w:p>
@@ -9379,17 +9347,7 @@
           <w:sz w:val="24"/>
           <w:szCs w:val="24"/>
         </w:rPr>
-        <w:t xml:space="preserve"> er </w:t>
-      </w:r>
-      <w:proofErr w:type="gramStart"/>
-      <w:r>
-        <w:rPr>
-          <w:b/>
-          <w:bCs/>
-          <w:sz w:val="24"/>
-          <w:szCs w:val="24"/>
-        </w:rPr>
-        <w:t>á</w:t>
+        <w:t xml:space="preserve"> er á</w:t>
       </w:r>
       <w:r>
         <w:rPr>
@@ -9407,17 +9365,7 @@
           <w:sz w:val="24"/>
           <w:szCs w:val="24"/>
         </w:rPr>
-        <w:t>.</w:t>
-      </w:r>
-      <w:proofErr w:type="gramEnd"/>
-      <w:r>
-        <w:rPr>
-          <w:b/>
-          <w:bCs/>
-          <w:sz w:val="24"/>
-          <w:szCs w:val="24"/>
-        </w:rPr>
-        <w:t xml:space="preserve"> </w:t>
+        <w:t xml:space="preserve">. </w:t>
       </w:r>
     </w:p>
     <w:p>
@@ -10003,17 +9951,15 @@
         </w:rPr>
         <w:t xml:space="preserve"> </w:t>
       </w:r>
-      <w:proofErr w:type="spellStart"/>
-      <w:r>
-        <w:rPr>
-          <w:rFonts w:ascii="Helvetica" w:hAnsi="Helvetica" w:cs="Helvetica"/>
-          <w:b/>
-          <w:bCs/>
-          <w:shd w:val="clear" w:color="auto" w:fill="FFFFFF"/>
-        </w:rPr>
-        <w:t>spár</w:t>
-      </w:r>
-      <w:proofErr w:type="spellEnd"/>
+      <w:r>
+        <w:rPr>
+          <w:rFonts w:ascii="Helvetica" w:hAnsi="Helvetica" w:cs="Helvetica"/>
+          <w:b/>
+          <w:bCs/>
+          <w:shd w:val="clear" w:color="auto" w:fill="FFFFFF"/>
+        </w:rPr>
+        <w:t>spar.</w:t>
+      </w:r>
     </w:p>
     <w:p>
       <w:pPr>
@@ -10335,281 +10281,14 @@
         <w:t>niðurstöður</w:t>
       </w:r>
       <w:proofErr w:type="spellEnd"/>
-    </w:p>
-    <w:p>
-      <w:pPr>
-        <w:rPr>
-          <w:rFonts w:ascii="Helvetica" w:hAnsi="Helvetica" w:cs="Helvetica"/>
-          <w:b/>
-          <w:bCs/>
-          <w:shd w:val="clear" w:color="auto" w:fill="FFFFFF"/>
-        </w:rPr>
-      </w:pPr>
-      <w:r>
-        <w:rPr>
-          <w:rFonts w:ascii="Helvetica" w:hAnsi="Helvetica" w:cs="Helvetica"/>
-          <w:b/>
-          <w:bCs/>
-          <w:shd w:val="clear" w:color="auto" w:fill="FFFFFF"/>
-        </w:rPr>
-        <w:t xml:space="preserve">O </w:t>
-      </w:r>
-      <w:r>
-        <w:rPr>
-          <w:rFonts w:ascii="Helvetica" w:hAnsi="Helvetica" w:cs="Helvetica"/>
-          <w:b/>
-          <w:bCs/>
-          <w:shd w:val="clear" w:color="auto" w:fill="FFFFFF"/>
-        </w:rPr>
-        <w:tab/>
-        <w:t>Se</w:t>
-      </w:r>
-      <w:r>
-        <w:rPr>
-          <w:rFonts w:ascii="Helvetica" w:hAnsi="Helvetica" w:cs="Helvetica"/>
-          <w:b/>
-          <w:bCs/>
-          <w:shd w:val="clear" w:color="auto" w:fill="FFFFFF"/>
-        </w:rPr>
-        <w:t>m</w:t>
-      </w:r>
-      <w:r>
-        <w:rPr>
-          <w:rFonts w:ascii="Helvetica" w:hAnsi="Helvetica" w:cs="Helvetica"/>
-          <w:b/>
-          <w:bCs/>
-          <w:shd w:val="clear" w:color="auto" w:fill="FFFFFF"/>
-        </w:rPr>
-        <w:t xml:space="preserve"> </w:t>
-      </w:r>
-      <w:proofErr w:type="spellStart"/>
-      <w:r>
-        <w:rPr>
-          <w:rFonts w:ascii="Helvetica" w:hAnsi="Helvetica" w:cs="Helvetica"/>
-          <w:b/>
-          <w:bCs/>
-          <w:shd w:val="clear" w:color="auto" w:fill="FFFFFF"/>
-        </w:rPr>
-        <w:t>notandi</w:t>
-      </w:r>
-      <w:proofErr w:type="spellEnd"/>
-      <w:r>
-        <w:rPr>
-          <w:rFonts w:ascii="Helvetica" w:hAnsi="Helvetica" w:cs="Helvetica"/>
-          <w:b/>
-          <w:bCs/>
-          <w:shd w:val="clear" w:color="auto" w:fill="FFFFFF"/>
-        </w:rPr>
-        <w:t xml:space="preserve"> </w:t>
-      </w:r>
-      <w:proofErr w:type="spellStart"/>
-      <w:r>
-        <w:rPr>
-          <w:rFonts w:ascii="Helvetica" w:hAnsi="Helvetica" w:cs="Helvetica"/>
-          <w:b/>
-          <w:bCs/>
-          <w:shd w:val="clear" w:color="auto" w:fill="FFFFFF"/>
-        </w:rPr>
-        <w:t>vill</w:t>
-      </w:r>
-      <w:proofErr w:type="spellEnd"/>
-      <w:r>
-        <w:rPr>
-          <w:rFonts w:ascii="Helvetica" w:hAnsi="Helvetica" w:cs="Helvetica"/>
-          <w:b/>
-          <w:bCs/>
-          <w:shd w:val="clear" w:color="auto" w:fill="FFFFFF"/>
-        </w:rPr>
-        <w:t xml:space="preserve"> </w:t>
-      </w:r>
-      <w:proofErr w:type="spellStart"/>
-      <w:r>
-        <w:rPr>
-          <w:rFonts w:ascii="Helvetica" w:hAnsi="Helvetica" w:cs="Helvetica"/>
-          <w:b/>
-          <w:bCs/>
-          <w:shd w:val="clear" w:color="auto" w:fill="FFFFFF"/>
-        </w:rPr>
-        <w:t>ég</w:t>
-      </w:r>
-      <w:proofErr w:type="spellEnd"/>
-      <w:r>
-        <w:rPr>
-          <w:rFonts w:ascii="Helvetica" w:hAnsi="Helvetica" w:cs="Helvetica"/>
-          <w:b/>
-          <w:bCs/>
-          <w:shd w:val="clear" w:color="auto" w:fill="FFFFFF"/>
-        </w:rPr>
-        <w:t xml:space="preserve"> </w:t>
-      </w:r>
-      <w:proofErr w:type="spellStart"/>
-      <w:r>
-        <w:rPr>
-          <w:rFonts w:ascii="Helvetica" w:hAnsi="Helvetica" w:cs="Helvetica"/>
-          <w:b/>
-          <w:bCs/>
-          <w:shd w:val="clear" w:color="auto" w:fill="FFFFFF"/>
-        </w:rPr>
-        <w:t>að</w:t>
-      </w:r>
-      <w:proofErr w:type="spellEnd"/>
-      <w:r>
-        <w:rPr>
-          <w:rFonts w:ascii="Helvetica" w:hAnsi="Helvetica" w:cs="Helvetica"/>
-          <w:b/>
-          <w:bCs/>
-          <w:shd w:val="clear" w:color="auto" w:fill="FFFFFF"/>
-        </w:rPr>
-        <w:t xml:space="preserve"> </w:t>
-      </w:r>
-      <w:proofErr w:type="spellStart"/>
-      <w:r>
-        <w:rPr>
-          <w:rFonts w:ascii="Helvetica" w:hAnsi="Helvetica" w:cs="Helvetica"/>
-          <w:b/>
-          <w:bCs/>
-          <w:shd w:val="clear" w:color="auto" w:fill="FFFFFF"/>
-        </w:rPr>
-        <w:t>hugbúnaðurinn</w:t>
-      </w:r>
-      <w:proofErr w:type="spellEnd"/>
-      <w:r>
-        <w:rPr>
-          <w:rFonts w:ascii="Helvetica" w:hAnsi="Helvetica" w:cs="Helvetica"/>
-          <w:b/>
-          <w:bCs/>
-          <w:shd w:val="clear" w:color="auto" w:fill="FFFFFF"/>
-        </w:rPr>
-        <w:t xml:space="preserve"> </w:t>
-      </w:r>
-      <w:proofErr w:type="spellStart"/>
-      <w:r>
-        <w:rPr>
-          <w:rFonts w:ascii="Helvetica" w:hAnsi="Helvetica" w:cs="Helvetica"/>
-          <w:b/>
-          <w:bCs/>
-          <w:shd w:val="clear" w:color="auto" w:fill="FFFFFF"/>
-        </w:rPr>
-        <w:t>s</w:t>
-      </w:r>
-      <w:r>
-        <w:rPr>
-          <w:rFonts w:ascii="Helvetica" w:hAnsi="Helvetica" w:cs="Helvetica"/>
-          <w:b/>
-          <w:bCs/>
-          <w:shd w:val="clear" w:color="auto" w:fill="FFFFFF"/>
-        </w:rPr>
-        <w:t>é</w:t>
-      </w:r>
-      <w:proofErr w:type="spellEnd"/>
-      <w:r>
-        <w:rPr>
-          <w:rFonts w:ascii="Helvetica" w:hAnsi="Helvetica" w:cs="Helvetica"/>
-          <w:b/>
-          <w:bCs/>
-          <w:shd w:val="clear" w:color="auto" w:fill="FFFFFF"/>
-        </w:rPr>
-        <w:t xml:space="preserve"> </w:t>
-      </w:r>
-      <w:proofErr w:type="spellStart"/>
-      <w:r>
-        <w:rPr>
-          <w:rFonts w:ascii="Helvetica" w:hAnsi="Helvetica" w:cs="Helvetica"/>
-          <w:b/>
-          <w:bCs/>
-          <w:shd w:val="clear" w:color="auto" w:fill="FFFFFF"/>
-        </w:rPr>
-        <w:t>þokkalega</w:t>
-      </w:r>
-      <w:proofErr w:type="spellEnd"/>
-      <w:r>
-        <w:rPr>
-          <w:rFonts w:ascii="Helvetica" w:hAnsi="Helvetica" w:cs="Helvetica"/>
-          <w:b/>
-          <w:bCs/>
-          <w:shd w:val="clear" w:color="auto" w:fill="FFFFFF"/>
-        </w:rPr>
-        <w:t xml:space="preserve"> </w:t>
-      </w:r>
-      <w:proofErr w:type="spellStart"/>
-      <w:r>
-        <w:rPr>
-          <w:rFonts w:ascii="Helvetica" w:hAnsi="Helvetica" w:cs="Helvetica"/>
-          <w:b/>
-          <w:bCs/>
-          <w:shd w:val="clear" w:color="auto" w:fill="FFFFFF"/>
-        </w:rPr>
-        <w:t>hraðvirkur</w:t>
-      </w:r>
-      <w:proofErr w:type="spellEnd"/>
-      <w:r>
-        <w:rPr>
-          <w:rFonts w:ascii="Helvetica" w:hAnsi="Helvetica" w:cs="Helvetica"/>
-          <w:b/>
-          <w:bCs/>
-          <w:shd w:val="clear" w:color="auto" w:fill="FFFFFF"/>
-        </w:rPr>
-        <w:t xml:space="preserve"> </w:t>
-      </w:r>
-      <w:proofErr w:type="spellStart"/>
-      <w:r>
-        <w:rPr>
-          <w:rFonts w:ascii="Helvetica" w:hAnsi="Helvetica" w:cs="Helvetica"/>
-          <w:b/>
-          <w:bCs/>
-          <w:shd w:val="clear" w:color="auto" w:fill="FFFFFF"/>
-        </w:rPr>
-        <w:t>til</w:t>
-      </w:r>
-      <w:proofErr w:type="spellEnd"/>
-      <w:r>
-        <w:rPr>
-          <w:rFonts w:ascii="Helvetica" w:hAnsi="Helvetica" w:cs="Helvetica"/>
-          <w:b/>
-          <w:bCs/>
-          <w:shd w:val="clear" w:color="auto" w:fill="FFFFFF"/>
-        </w:rPr>
-        <w:t xml:space="preserve"> </w:t>
-      </w:r>
-      <w:proofErr w:type="spellStart"/>
-      <w:r>
-        <w:rPr>
-          <w:rFonts w:ascii="Helvetica" w:hAnsi="Helvetica" w:cs="Helvetica"/>
-          <w:b/>
-          <w:bCs/>
-          <w:shd w:val="clear" w:color="auto" w:fill="FFFFFF"/>
-        </w:rPr>
-        <w:t>þess</w:t>
-      </w:r>
-      <w:proofErr w:type="spellEnd"/>
-      <w:r>
-        <w:rPr>
-          <w:rFonts w:ascii="Helvetica" w:hAnsi="Helvetica" w:cs="Helvetica"/>
-          <w:b/>
-          <w:bCs/>
-          <w:shd w:val="clear" w:color="auto" w:fill="FFFFFF"/>
-        </w:rPr>
-        <w:t xml:space="preserve"> </w:t>
-      </w:r>
-      <w:proofErr w:type="spellStart"/>
-      <w:r>
-        <w:rPr>
-          <w:rFonts w:ascii="Helvetica" w:hAnsi="Helvetica" w:cs="Helvetica"/>
-          <w:b/>
-          <w:bCs/>
-          <w:shd w:val="clear" w:color="auto" w:fill="FFFFFF"/>
-        </w:rPr>
-        <w:t>að</w:t>
-      </w:r>
-      <w:proofErr w:type="spellEnd"/>
-      <w:r>
-        <w:rPr>
-          <w:rFonts w:ascii="Helvetica" w:hAnsi="Helvetica" w:cs="Helvetica"/>
-          <w:b/>
-          <w:bCs/>
-          <w:shd w:val="clear" w:color="auto" w:fill="FFFFFF"/>
-        </w:rPr>
-        <w:t xml:space="preserve">… </w:t>
+      <w:r>
+        <w:rPr>
+          <w:rFonts w:ascii="Helvetica" w:hAnsi="Helvetica" w:cs="Helvetica"/>
+          <w:b/>
+          <w:bCs/>
+          <w:shd w:val="clear" w:color="auto" w:fill="FFFFFF"/>
+        </w:rPr>
+        <w:t>.</w:t>
       </w:r>
     </w:p>
     <w:p>
@@ -10629,7 +10308,7 @@
           <w:bCs/>
           <w:shd w:val="clear" w:color="auto" w:fill="FFFFFF"/>
         </w:rPr>
-        <w:t>P</w:t>
+        <w:t xml:space="preserve">O </w:t>
       </w:r>
       <w:r>
         <w:rPr>
@@ -10639,15 +10318,25 @@
           <w:shd w:val="clear" w:color="auto" w:fill="FFFFFF"/>
         </w:rPr>
         <w:tab/>
-      </w:r>
-      <w:r>
-        <w:rPr>
-          <w:rFonts w:ascii="Helvetica" w:hAnsi="Helvetica" w:cs="Helvetica"/>
-          <w:b/>
-          <w:bCs/>
-          <w:shd w:val="clear" w:color="auto" w:fill="FFFFFF"/>
-        </w:rPr>
-        <w:t xml:space="preserve">Sem </w:t>
+        <w:t>Se</w:t>
+      </w:r>
+      <w:r>
+        <w:rPr>
+          <w:rFonts w:ascii="Helvetica" w:hAnsi="Helvetica" w:cs="Helvetica"/>
+          <w:b/>
+          <w:bCs/>
+          <w:shd w:val="clear" w:color="auto" w:fill="FFFFFF"/>
+        </w:rPr>
+        <w:t>m</w:t>
+      </w:r>
+      <w:r>
+        <w:rPr>
+          <w:rFonts w:ascii="Helvetica" w:hAnsi="Helvetica" w:cs="Helvetica"/>
+          <w:b/>
+          <w:bCs/>
+          <w:shd w:val="clear" w:color="auto" w:fill="FFFFFF"/>
+        </w:rPr>
+        <w:t xml:space="preserve"> </w:t>
       </w:r>
       <w:proofErr w:type="spellStart"/>
       <w:r>
@@ -10707,17 +10396,106 @@
           <w:bCs/>
           <w:shd w:val="clear" w:color="auto" w:fill="FFFFFF"/>
         </w:rPr>
-        <w:t xml:space="preserve"> geta </w:t>
-      </w:r>
-      <w:proofErr w:type="spellStart"/>
-      <w:r>
-        <w:rPr>
-          <w:rFonts w:ascii="Helvetica" w:hAnsi="Helvetica" w:cs="Helvetica"/>
-          <w:b/>
-          <w:bCs/>
-          <w:shd w:val="clear" w:color="auto" w:fill="FFFFFF"/>
-        </w:rPr>
-        <w:t>búið</w:t>
+        <w:t xml:space="preserve"> </w:t>
+      </w:r>
+      <w:proofErr w:type="spellStart"/>
+      <w:r>
+        <w:rPr>
+          <w:rFonts w:ascii="Helvetica" w:hAnsi="Helvetica" w:cs="Helvetica"/>
+          <w:b/>
+          <w:bCs/>
+          <w:shd w:val="clear" w:color="auto" w:fill="FFFFFF"/>
+        </w:rPr>
+        <w:t>að</w:t>
+      </w:r>
+      <w:proofErr w:type="spellEnd"/>
+      <w:r>
+        <w:rPr>
+          <w:rFonts w:ascii="Helvetica" w:hAnsi="Helvetica" w:cs="Helvetica"/>
+          <w:b/>
+          <w:bCs/>
+          <w:shd w:val="clear" w:color="auto" w:fill="FFFFFF"/>
+        </w:rPr>
+        <w:t xml:space="preserve"> </w:t>
+      </w:r>
+      <w:proofErr w:type="spellStart"/>
+      <w:r>
+        <w:rPr>
+          <w:rFonts w:ascii="Helvetica" w:hAnsi="Helvetica" w:cs="Helvetica"/>
+          <w:b/>
+          <w:bCs/>
+          <w:shd w:val="clear" w:color="auto" w:fill="FFFFFF"/>
+        </w:rPr>
+        <w:t>hugbúnaðurinn</w:t>
+      </w:r>
+      <w:proofErr w:type="spellEnd"/>
+      <w:r>
+        <w:rPr>
+          <w:rFonts w:ascii="Helvetica" w:hAnsi="Helvetica" w:cs="Helvetica"/>
+          <w:b/>
+          <w:bCs/>
+          <w:shd w:val="clear" w:color="auto" w:fill="FFFFFF"/>
+        </w:rPr>
+        <w:t xml:space="preserve"> </w:t>
+      </w:r>
+      <w:proofErr w:type="spellStart"/>
+      <w:r>
+        <w:rPr>
+          <w:rFonts w:ascii="Helvetica" w:hAnsi="Helvetica" w:cs="Helvetica"/>
+          <w:b/>
+          <w:bCs/>
+          <w:shd w:val="clear" w:color="auto" w:fill="FFFFFF"/>
+        </w:rPr>
+        <w:t>s</w:t>
+      </w:r>
+      <w:r>
+        <w:rPr>
+          <w:rFonts w:ascii="Helvetica" w:hAnsi="Helvetica" w:cs="Helvetica"/>
+          <w:b/>
+          <w:bCs/>
+          <w:shd w:val="clear" w:color="auto" w:fill="FFFFFF"/>
+        </w:rPr>
+        <w:t>é</w:t>
+      </w:r>
+      <w:proofErr w:type="spellEnd"/>
+      <w:r>
+        <w:rPr>
+          <w:rFonts w:ascii="Helvetica" w:hAnsi="Helvetica" w:cs="Helvetica"/>
+          <w:b/>
+          <w:bCs/>
+          <w:shd w:val="clear" w:color="auto" w:fill="FFFFFF"/>
+        </w:rPr>
+        <w:t xml:space="preserve"> </w:t>
+      </w:r>
+      <w:proofErr w:type="spellStart"/>
+      <w:r>
+        <w:rPr>
+          <w:rFonts w:ascii="Helvetica" w:hAnsi="Helvetica" w:cs="Helvetica"/>
+          <w:b/>
+          <w:bCs/>
+          <w:shd w:val="clear" w:color="auto" w:fill="FFFFFF"/>
+        </w:rPr>
+        <w:t>þokkalega</w:t>
+      </w:r>
+      <w:proofErr w:type="spellEnd"/>
+      <w:r>
+        <w:rPr>
+          <w:rFonts w:ascii="Helvetica" w:hAnsi="Helvetica" w:cs="Helvetica"/>
+          <w:b/>
+          <w:bCs/>
+          <w:shd w:val="clear" w:color="auto" w:fill="FFFFFF"/>
+        </w:rPr>
+        <w:t xml:space="preserve"> </w:t>
+      </w:r>
+      <w:proofErr w:type="spellStart"/>
+      <w:r>
+        <w:rPr>
+          <w:rFonts w:ascii="Helvetica" w:hAnsi="Helvetica" w:cs="Helvetica"/>
+          <w:b/>
+          <w:bCs/>
+          <w:shd w:val="clear" w:color="auto" w:fill="FFFFFF"/>
+        </w:rPr>
+        <w:t>hraðvirkur</w:t>
       </w:r>
       <w:proofErr w:type="spellEnd"/>
       <w:r>
@@ -10757,107 +10535,76 @@
           <w:bCs/>
           <w:shd w:val="clear" w:color="auto" w:fill="FFFFFF"/>
         </w:rPr>
-        <w:t>mismunandi</w:t>
-      </w:r>
-      <w:proofErr w:type="spellEnd"/>
-      <w:r>
-        <w:rPr>
-          <w:rFonts w:ascii="Helvetica" w:hAnsi="Helvetica" w:cs="Helvetica"/>
-          <w:b/>
-          <w:bCs/>
-          <w:shd w:val="clear" w:color="auto" w:fill="FFFFFF"/>
-        </w:rPr>
-        <w:t xml:space="preserve"> </w:t>
-      </w:r>
-      <w:proofErr w:type="spellStart"/>
-      <w:r>
-        <w:rPr>
-          <w:rFonts w:ascii="Helvetica" w:hAnsi="Helvetica" w:cs="Helvetica"/>
-          <w:b/>
-          <w:bCs/>
-          <w:shd w:val="clear" w:color="auto" w:fill="FFFFFF"/>
-        </w:rPr>
-        <w:t>spálíkön</w:t>
-      </w:r>
-      <w:proofErr w:type="spellEnd"/>
-      <w:r>
-        <w:rPr>
-          <w:rFonts w:ascii="Helvetica" w:hAnsi="Helvetica" w:cs="Helvetica"/>
-          <w:b/>
-          <w:bCs/>
-          <w:shd w:val="clear" w:color="auto" w:fill="FFFFFF"/>
-        </w:rPr>
-        <w:t xml:space="preserve"> </w:t>
-      </w:r>
-      <w:proofErr w:type="spellStart"/>
-      <w:r>
-        <w:rPr>
-          <w:rFonts w:ascii="Helvetica" w:hAnsi="Helvetica" w:cs="Helvetica"/>
-          <w:b/>
-          <w:bCs/>
-          <w:shd w:val="clear" w:color="auto" w:fill="FFFFFF"/>
-        </w:rPr>
-        <w:t>til</w:t>
-      </w:r>
-      <w:proofErr w:type="spellEnd"/>
-      <w:r>
-        <w:rPr>
-          <w:rFonts w:ascii="Helvetica" w:hAnsi="Helvetica" w:cs="Helvetica"/>
-          <w:b/>
-          <w:bCs/>
-          <w:shd w:val="clear" w:color="auto" w:fill="FFFFFF"/>
-        </w:rPr>
-        <w:t xml:space="preserve"> </w:t>
-      </w:r>
-      <w:proofErr w:type="spellStart"/>
-      <w:r>
-        <w:rPr>
-          <w:rFonts w:ascii="Helvetica" w:hAnsi="Helvetica" w:cs="Helvetica"/>
-          <w:b/>
-          <w:bCs/>
-          <w:shd w:val="clear" w:color="auto" w:fill="FFFFFF"/>
-        </w:rPr>
-        <w:t>að</w:t>
-      </w:r>
-      <w:proofErr w:type="spellEnd"/>
-      <w:r>
-        <w:rPr>
-          <w:rFonts w:ascii="Helvetica" w:hAnsi="Helvetica" w:cs="Helvetica"/>
-          <w:b/>
-          <w:bCs/>
-          <w:shd w:val="clear" w:color="auto" w:fill="FFFFFF"/>
-        </w:rPr>
-        <w:t xml:space="preserve"> geta </w:t>
-      </w:r>
-      <w:proofErr w:type="spellStart"/>
-      <w:r>
-        <w:rPr>
-          <w:rFonts w:ascii="Helvetica" w:hAnsi="Helvetica" w:cs="Helvetica"/>
-          <w:b/>
-          <w:bCs/>
-          <w:shd w:val="clear" w:color="auto" w:fill="FFFFFF"/>
-        </w:rPr>
-        <w:t>séð</w:t>
-      </w:r>
-      <w:proofErr w:type="spellEnd"/>
-      <w:r>
-        <w:rPr>
-          <w:rFonts w:ascii="Helvetica" w:hAnsi="Helvetica" w:cs="Helvetica"/>
-          <w:b/>
-          <w:bCs/>
-          <w:shd w:val="clear" w:color="auto" w:fill="FFFFFF"/>
-        </w:rPr>
-        <w:t xml:space="preserve"> </w:t>
-      </w:r>
-      <w:proofErr w:type="spellStart"/>
-      <w:r>
-        <w:rPr>
-          <w:rFonts w:ascii="Helvetica" w:hAnsi="Helvetica" w:cs="Helvetica"/>
-          <w:b/>
-          <w:bCs/>
-          <w:shd w:val="clear" w:color="auto" w:fill="FFFFFF"/>
-        </w:rPr>
-        <w:t>muninn</w:t>
+        <w:t>þess</w:t>
+      </w:r>
+      <w:proofErr w:type="spellEnd"/>
+      <w:r>
+        <w:rPr>
+          <w:rFonts w:ascii="Helvetica" w:hAnsi="Helvetica" w:cs="Helvetica"/>
+          <w:b/>
+          <w:bCs/>
+          <w:shd w:val="clear" w:color="auto" w:fill="FFFFFF"/>
+        </w:rPr>
+        <w:t xml:space="preserve"> </w:t>
+      </w:r>
+      <w:proofErr w:type="spellStart"/>
+      <w:r>
+        <w:rPr>
+          <w:rFonts w:ascii="Helvetica" w:hAnsi="Helvetica" w:cs="Helvetica"/>
+          <w:b/>
+          <w:bCs/>
+          <w:shd w:val="clear" w:color="auto" w:fill="FFFFFF"/>
+        </w:rPr>
+        <w:t>a</w:t>
+      </w:r>
+      <w:r>
+        <w:rPr>
+          <w:rFonts w:ascii="Helvetica" w:hAnsi="Helvetica" w:cs="Helvetica"/>
+          <w:b/>
+          <w:bCs/>
+          <w:shd w:val="clear" w:color="auto" w:fill="FFFFFF"/>
+        </w:rPr>
+        <w:t>ð</w:t>
+      </w:r>
+      <w:proofErr w:type="spellEnd"/>
+      <w:r>
+        <w:rPr>
+          <w:rFonts w:ascii="Helvetica" w:hAnsi="Helvetica" w:cs="Helvetica"/>
+          <w:b/>
+          <w:bCs/>
+          <w:shd w:val="clear" w:color="auto" w:fill="FFFFFF"/>
+        </w:rPr>
+        <w:t xml:space="preserve"> </w:t>
+      </w:r>
+      <w:proofErr w:type="spellStart"/>
+      <w:r>
+        <w:rPr>
+          <w:rFonts w:ascii="Helvetica" w:hAnsi="Helvetica" w:cs="Helvetica"/>
+          <w:b/>
+          <w:bCs/>
+          <w:shd w:val="clear" w:color="auto" w:fill="FFFFFF"/>
+        </w:rPr>
+        <w:t>fá</w:t>
+      </w:r>
+      <w:proofErr w:type="spellEnd"/>
+      <w:r>
+        <w:rPr>
+          <w:rFonts w:ascii="Helvetica" w:hAnsi="Helvetica" w:cs="Helvetica"/>
+          <w:b/>
+          <w:bCs/>
+          <w:shd w:val="clear" w:color="auto" w:fill="FFFFFF"/>
+        </w:rPr>
+        <w:t xml:space="preserve"> </w:t>
+      </w:r>
+      <w:proofErr w:type="spellStart"/>
+      <w:r>
+        <w:rPr>
+          <w:rFonts w:ascii="Helvetica" w:hAnsi="Helvetica" w:cs="Helvetica"/>
+          <w:b/>
+          <w:bCs/>
+          <w:shd w:val="clear" w:color="auto" w:fill="FFFFFF"/>
+        </w:rPr>
+        <w:t>niðurstöður</w:t>
       </w:r>
       <w:proofErr w:type="spellEnd"/>
       <w:r>
@@ -10877,7 +10624,7 @@
           <w:bCs/>
           <w:shd w:val="clear" w:color="auto" w:fill="FFFFFF"/>
         </w:rPr>
-        <w:t>þeim</w:t>
+        <w:t>rauntíma</w:t>
       </w:r>
       <w:proofErr w:type="spellEnd"/>
       <w:r>
@@ -10888,6 +10635,15 @@
           <w:shd w:val="clear" w:color="auto" w:fill="FFFFFF"/>
         </w:rPr>
         <w:t>.</w:t>
+      </w:r>
+      <w:r>
+        <w:rPr>
+          <w:rFonts w:ascii="Helvetica" w:hAnsi="Helvetica" w:cs="Helvetica"/>
+          <w:b/>
+          <w:bCs/>
+          <w:shd w:val="clear" w:color="auto" w:fill="FFFFFF"/>
+        </w:rPr>
+        <w:t xml:space="preserve"> </w:t>
       </w:r>
     </w:p>
     <w:p>
@@ -10907,7 +10663,7 @@
           <w:bCs/>
           <w:shd w:val="clear" w:color="auto" w:fill="FFFFFF"/>
         </w:rPr>
-        <w:t>Q</w:t>
+        <w:t>P</w:t>
       </w:r>
       <w:r>
         <w:rPr>
@@ -11035,46 +10791,6 @@
           <w:bCs/>
           <w:shd w:val="clear" w:color="auto" w:fill="FFFFFF"/>
         </w:rPr>
-        <w:t>spá</w:t>
-      </w:r>
-      <w:proofErr w:type="spellEnd"/>
-      <w:r>
-        <w:rPr>
-          <w:rFonts w:ascii="Helvetica" w:hAnsi="Helvetica" w:cs="Helvetica"/>
-          <w:b/>
-          <w:bCs/>
-          <w:shd w:val="clear" w:color="auto" w:fill="FFFFFF"/>
-        </w:rPr>
-        <w:t xml:space="preserve"> </w:t>
-      </w:r>
-      <w:proofErr w:type="spellStart"/>
-      <w:r>
-        <w:rPr>
-          <w:rFonts w:ascii="Helvetica" w:hAnsi="Helvetica" w:cs="Helvetica"/>
-          <w:b/>
-          <w:bCs/>
-          <w:shd w:val="clear" w:color="auto" w:fill="FFFFFF"/>
-        </w:rPr>
-        <w:t>með</w:t>
-      </w:r>
-      <w:proofErr w:type="spellEnd"/>
-      <w:r>
-        <w:rPr>
-          <w:rFonts w:ascii="Helvetica" w:hAnsi="Helvetica" w:cs="Helvetica"/>
-          <w:b/>
-          <w:bCs/>
-          <w:shd w:val="clear" w:color="auto" w:fill="FFFFFF"/>
-        </w:rPr>
-        <w:t xml:space="preserve"> </w:t>
-      </w:r>
-      <w:proofErr w:type="spellStart"/>
-      <w:r>
-        <w:rPr>
-          <w:rFonts w:ascii="Helvetica" w:hAnsi="Helvetica" w:cs="Helvetica"/>
-          <w:b/>
-          <w:bCs/>
-          <w:shd w:val="clear" w:color="auto" w:fill="FFFFFF"/>
-        </w:rPr>
         <w:t>mismunandi</w:t>
       </w:r>
       <w:proofErr w:type="spellEnd"/>
@@ -11095,7 +10811,7 @@
           <w:bCs/>
           <w:shd w:val="clear" w:color="auto" w:fill="FFFFFF"/>
         </w:rPr>
-        <w:t>tölfræðibreytum</w:t>
+        <w:t>spálíkön</w:t>
       </w:r>
       <w:proofErr w:type="spellEnd"/>
       <w:r>
@@ -11145,57 +10861,57 @@
           <w:bCs/>
           <w:shd w:val="clear" w:color="auto" w:fill="FFFFFF"/>
         </w:rPr>
-        <w:t xml:space="preserve"> </w:t>
-      </w:r>
-      <w:proofErr w:type="spellStart"/>
-      <w:r>
-        <w:rPr>
-          <w:rFonts w:ascii="Helvetica" w:hAnsi="Helvetica" w:cs="Helvetica"/>
-          <w:b/>
-          <w:bCs/>
-          <w:shd w:val="clear" w:color="auto" w:fill="FFFFFF"/>
-        </w:rPr>
-        <w:t>henta</w:t>
-      </w:r>
-      <w:proofErr w:type="spellEnd"/>
-      <w:r>
-        <w:rPr>
-          <w:rFonts w:ascii="Helvetica" w:hAnsi="Helvetica" w:cs="Helvetica"/>
-          <w:b/>
-          <w:bCs/>
-          <w:shd w:val="clear" w:color="auto" w:fill="FFFFFF"/>
-        </w:rPr>
-        <w:t xml:space="preserve"> </w:t>
-      </w:r>
-      <w:proofErr w:type="spellStart"/>
-      <w:r>
-        <w:rPr>
-          <w:rFonts w:ascii="Helvetica" w:hAnsi="Helvetica" w:cs="Helvetica"/>
-          <w:b/>
-          <w:bCs/>
-          <w:shd w:val="clear" w:color="auto" w:fill="FFFFFF"/>
-        </w:rPr>
-        <w:t>mínum</w:t>
-      </w:r>
-      <w:proofErr w:type="spellEnd"/>
-      <w:r>
-        <w:rPr>
-          <w:rFonts w:ascii="Helvetica" w:hAnsi="Helvetica" w:cs="Helvetica"/>
-          <w:b/>
-          <w:bCs/>
-          <w:shd w:val="clear" w:color="auto" w:fill="FFFFFF"/>
-        </w:rPr>
-        <w:t xml:space="preserve"> </w:t>
-      </w:r>
-      <w:proofErr w:type="spellStart"/>
-      <w:r>
-        <w:rPr>
-          <w:rFonts w:ascii="Helvetica" w:hAnsi="Helvetica" w:cs="Helvetica"/>
-          <w:b/>
-          <w:bCs/>
-          <w:shd w:val="clear" w:color="auto" w:fill="FFFFFF"/>
-        </w:rPr>
-        <w:t>þörfum</w:t>
+        <w:t xml:space="preserve"> geta </w:t>
+      </w:r>
+      <w:proofErr w:type="spellStart"/>
+      <w:r>
+        <w:rPr>
+          <w:rFonts w:ascii="Helvetica" w:hAnsi="Helvetica" w:cs="Helvetica"/>
+          <w:b/>
+          <w:bCs/>
+          <w:shd w:val="clear" w:color="auto" w:fill="FFFFFF"/>
+        </w:rPr>
+        <w:t>séð</w:t>
+      </w:r>
+      <w:proofErr w:type="spellEnd"/>
+      <w:r>
+        <w:rPr>
+          <w:rFonts w:ascii="Helvetica" w:hAnsi="Helvetica" w:cs="Helvetica"/>
+          <w:b/>
+          <w:bCs/>
+          <w:shd w:val="clear" w:color="auto" w:fill="FFFFFF"/>
+        </w:rPr>
+        <w:t xml:space="preserve"> </w:t>
+      </w:r>
+      <w:proofErr w:type="spellStart"/>
+      <w:r>
+        <w:rPr>
+          <w:rFonts w:ascii="Helvetica" w:hAnsi="Helvetica" w:cs="Helvetica"/>
+          <w:b/>
+          <w:bCs/>
+          <w:shd w:val="clear" w:color="auto" w:fill="FFFFFF"/>
+        </w:rPr>
+        <w:t>muninn</w:t>
+      </w:r>
+      <w:proofErr w:type="spellEnd"/>
+      <w:r>
+        <w:rPr>
+          <w:rFonts w:ascii="Helvetica" w:hAnsi="Helvetica" w:cs="Helvetica"/>
+          <w:b/>
+          <w:bCs/>
+          <w:shd w:val="clear" w:color="auto" w:fill="FFFFFF"/>
+        </w:rPr>
+        <w:t xml:space="preserve"> á </w:t>
+      </w:r>
+      <w:proofErr w:type="spellStart"/>
+      <w:r>
+        <w:rPr>
+          <w:rFonts w:ascii="Helvetica" w:hAnsi="Helvetica" w:cs="Helvetica"/>
+          <w:b/>
+          <w:bCs/>
+          <w:shd w:val="clear" w:color="auto" w:fill="FFFFFF"/>
+        </w:rPr>
+        <w:t>þeim</w:t>
       </w:r>
       <w:proofErr w:type="spellEnd"/>
       <w:r>
@@ -11225,7 +10941,7 @@
           <w:bCs/>
           <w:shd w:val="clear" w:color="auto" w:fill="FFFFFF"/>
         </w:rPr>
-        <w:t>R</w:t>
+        <w:t>Q</w:t>
       </w:r>
       <w:r>
         <w:rPr>
@@ -11413,7 +11129,7 @@
           <w:bCs/>
           <w:shd w:val="clear" w:color="auto" w:fill="FFFFFF"/>
         </w:rPr>
-        <w:t>tímabilum</w:t>
+        <w:t>tölfræðibreytum</w:t>
       </w:r>
       <w:proofErr w:type="spellEnd"/>
       <w:r>
@@ -11543,6 +11259,324 @@
           <w:bCs/>
           <w:shd w:val="clear" w:color="auto" w:fill="FFFFFF"/>
         </w:rPr>
+        <w:t>R</w:t>
+      </w:r>
+      <w:r>
+        <w:rPr>
+          <w:rFonts w:ascii="Helvetica" w:hAnsi="Helvetica" w:cs="Helvetica"/>
+          <w:b/>
+          <w:bCs/>
+          <w:shd w:val="clear" w:color="auto" w:fill="FFFFFF"/>
+        </w:rPr>
+        <w:tab/>
+      </w:r>
+      <w:r>
+        <w:rPr>
+          <w:rFonts w:ascii="Helvetica" w:hAnsi="Helvetica" w:cs="Helvetica"/>
+          <w:b/>
+          <w:bCs/>
+          <w:shd w:val="clear" w:color="auto" w:fill="FFFFFF"/>
+        </w:rPr>
+        <w:t xml:space="preserve">Sem </w:t>
+      </w:r>
+      <w:proofErr w:type="spellStart"/>
+      <w:r>
+        <w:rPr>
+          <w:rFonts w:ascii="Helvetica" w:hAnsi="Helvetica" w:cs="Helvetica"/>
+          <w:b/>
+          <w:bCs/>
+          <w:shd w:val="clear" w:color="auto" w:fill="FFFFFF"/>
+        </w:rPr>
+        <w:t>notandi</w:t>
+      </w:r>
+      <w:proofErr w:type="spellEnd"/>
+      <w:r>
+        <w:rPr>
+          <w:rFonts w:ascii="Helvetica" w:hAnsi="Helvetica" w:cs="Helvetica"/>
+          <w:b/>
+          <w:bCs/>
+          <w:shd w:val="clear" w:color="auto" w:fill="FFFFFF"/>
+        </w:rPr>
+        <w:t xml:space="preserve"> </w:t>
+      </w:r>
+      <w:proofErr w:type="spellStart"/>
+      <w:r>
+        <w:rPr>
+          <w:rFonts w:ascii="Helvetica" w:hAnsi="Helvetica" w:cs="Helvetica"/>
+          <w:b/>
+          <w:bCs/>
+          <w:shd w:val="clear" w:color="auto" w:fill="FFFFFF"/>
+        </w:rPr>
+        <w:t>vill</w:t>
+      </w:r>
+      <w:proofErr w:type="spellEnd"/>
+      <w:r>
+        <w:rPr>
+          <w:rFonts w:ascii="Helvetica" w:hAnsi="Helvetica" w:cs="Helvetica"/>
+          <w:b/>
+          <w:bCs/>
+          <w:shd w:val="clear" w:color="auto" w:fill="FFFFFF"/>
+        </w:rPr>
+        <w:t xml:space="preserve"> </w:t>
+      </w:r>
+      <w:proofErr w:type="spellStart"/>
+      <w:r>
+        <w:rPr>
+          <w:rFonts w:ascii="Helvetica" w:hAnsi="Helvetica" w:cs="Helvetica"/>
+          <w:b/>
+          <w:bCs/>
+          <w:shd w:val="clear" w:color="auto" w:fill="FFFFFF"/>
+        </w:rPr>
+        <w:t>ég</w:t>
+      </w:r>
+      <w:proofErr w:type="spellEnd"/>
+      <w:r>
+        <w:rPr>
+          <w:rFonts w:ascii="Helvetica" w:hAnsi="Helvetica" w:cs="Helvetica"/>
+          <w:b/>
+          <w:bCs/>
+          <w:shd w:val="clear" w:color="auto" w:fill="FFFFFF"/>
+        </w:rPr>
+        <w:t xml:space="preserve"> geta </w:t>
+      </w:r>
+      <w:proofErr w:type="spellStart"/>
+      <w:r>
+        <w:rPr>
+          <w:rFonts w:ascii="Helvetica" w:hAnsi="Helvetica" w:cs="Helvetica"/>
+          <w:b/>
+          <w:bCs/>
+          <w:shd w:val="clear" w:color="auto" w:fill="FFFFFF"/>
+        </w:rPr>
+        <w:t>búið</w:t>
+      </w:r>
+      <w:proofErr w:type="spellEnd"/>
+      <w:r>
+        <w:rPr>
+          <w:rFonts w:ascii="Helvetica" w:hAnsi="Helvetica" w:cs="Helvetica"/>
+          <w:b/>
+          <w:bCs/>
+          <w:shd w:val="clear" w:color="auto" w:fill="FFFFFF"/>
+        </w:rPr>
+        <w:t xml:space="preserve"> </w:t>
+      </w:r>
+      <w:proofErr w:type="spellStart"/>
+      <w:r>
+        <w:rPr>
+          <w:rFonts w:ascii="Helvetica" w:hAnsi="Helvetica" w:cs="Helvetica"/>
+          <w:b/>
+          <w:bCs/>
+          <w:shd w:val="clear" w:color="auto" w:fill="FFFFFF"/>
+        </w:rPr>
+        <w:t>til</w:t>
+      </w:r>
+      <w:proofErr w:type="spellEnd"/>
+      <w:r>
+        <w:rPr>
+          <w:rFonts w:ascii="Helvetica" w:hAnsi="Helvetica" w:cs="Helvetica"/>
+          <w:b/>
+          <w:bCs/>
+          <w:shd w:val="clear" w:color="auto" w:fill="FFFFFF"/>
+        </w:rPr>
+        <w:t xml:space="preserve"> </w:t>
+      </w:r>
+      <w:proofErr w:type="spellStart"/>
+      <w:r>
+        <w:rPr>
+          <w:rFonts w:ascii="Helvetica" w:hAnsi="Helvetica" w:cs="Helvetica"/>
+          <w:b/>
+          <w:bCs/>
+          <w:shd w:val="clear" w:color="auto" w:fill="FFFFFF"/>
+        </w:rPr>
+        <w:t>spá</w:t>
+      </w:r>
+      <w:proofErr w:type="spellEnd"/>
+      <w:r>
+        <w:rPr>
+          <w:rFonts w:ascii="Helvetica" w:hAnsi="Helvetica" w:cs="Helvetica"/>
+          <w:b/>
+          <w:bCs/>
+          <w:shd w:val="clear" w:color="auto" w:fill="FFFFFF"/>
+        </w:rPr>
+        <w:t xml:space="preserve"> </w:t>
+      </w:r>
+      <w:proofErr w:type="spellStart"/>
+      <w:r>
+        <w:rPr>
+          <w:rFonts w:ascii="Helvetica" w:hAnsi="Helvetica" w:cs="Helvetica"/>
+          <w:b/>
+          <w:bCs/>
+          <w:shd w:val="clear" w:color="auto" w:fill="FFFFFF"/>
+        </w:rPr>
+        <w:t>með</w:t>
+      </w:r>
+      <w:proofErr w:type="spellEnd"/>
+      <w:r>
+        <w:rPr>
+          <w:rFonts w:ascii="Helvetica" w:hAnsi="Helvetica" w:cs="Helvetica"/>
+          <w:b/>
+          <w:bCs/>
+          <w:shd w:val="clear" w:color="auto" w:fill="FFFFFF"/>
+        </w:rPr>
+        <w:t xml:space="preserve"> </w:t>
+      </w:r>
+      <w:proofErr w:type="spellStart"/>
+      <w:r>
+        <w:rPr>
+          <w:rFonts w:ascii="Helvetica" w:hAnsi="Helvetica" w:cs="Helvetica"/>
+          <w:b/>
+          <w:bCs/>
+          <w:shd w:val="clear" w:color="auto" w:fill="FFFFFF"/>
+        </w:rPr>
+        <w:t>mismunandi</w:t>
+      </w:r>
+      <w:proofErr w:type="spellEnd"/>
+      <w:r>
+        <w:rPr>
+          <w:rFonts w:ascii="Helvetica" w:hAnsi="Helvetica" w:cs="Helvetica"/>
+          <w:b/>
+          <w:bCs/>
+          <w:shd w:val="clear" w:color="auto" w:fill="FFFFFF"/>
+        </w:rPr>
+        <w:t xml:space="preserve"> </w:t>
+      </w:r>
+      <w:proofErr w:type="spellStart"/>
+      <w:r>
+        <w:rPr>
+          <w:rFonts w:ascii="Helvetica" w:hAnsi="Helvetica" w:cs="Helvetica"/>
+          <w:b/>
+          <w:bCs/>
+          <w:shd w:val="clear" w:color="auto" w:fill="FFFFFF"/>
+        </w:rPr>
+        <w:t>tímabilum</w:t>
+      </w:r>
+      <w:proofErr w:type="spellEnd"/>
+      <w:r>
+        <w:rPr>
+          <w:rFonts w:ascii="Helvetica" w:hAnsi="Helvetica" w:cs="Helvetica"/>
+          <w:b/>
+          <w:bCs/>
+          <w:shd w:val="clear" w:color="auto" w:fill="FFFFFF"/>
+        </w:rPr>
+        <w:t xml:space="preserve"> </w:t>
+      </w:r>
+      <w:proofErr w:type="spellStart"/>
+      <w:r>
+        <w:rPr>
+          <w:rFonts w:ascii="Helvetica" w:hAnsi="Helvetica" w:cs="Helvetica"/>
+          <w:b/>
+          <w:bCs/>
+          <w:shd w:val="clear" w:color="auto" w:fill="FFFFFF"/>
+        </w:rPr>
+        <w:t>til</w:t>
+      </w:r>
+      <w:proofErr w:type="spellEnd"/>
+      <w:r>
+        <w:rPr>
+          <w:rFonts w:ascii="Helvetica" w:hAnsi="Helvetica" w:cs="Helvetica"/>
+          <w:b/>
+          <w:bCs/>
+          <w:shd w:val="clear" w:color="auto" w:fill="FFFFFF"/>
+        </w:rPr>
+        <w:t xml:space="preserve"> </w:t>
+      </w:r>
+      <w:proofErr w:type="spellStart"/>
+      <w:r>
+        <w:rPr>
+          <w:rFonts w:ascii="Helvetica" w:hAnsi="Helvetica" w:cs="Helvetica"/>
+          <w:b/>
+          <w:bCs/>
+          <w:shd w:val="clear" w:color="auto" w:fill="FFFFFF"/>
+        </w:rPr>
+        <w:t>að</w:t>
+      </w:r>
+      <w:proofErr w:type="spellEnd"/>
+      <w:r>
+        <w:rPr>
+          <w:rFonts w:ascii="Helvetica" w:hAnsi="Helvetica" w:cs="Helvetica"/>
+          <w:b/>
+          <w:bCs/>
+          <w:shd w:val="clear" w:color="auto" w:fill="FFFFFF"/>
+        </w:rPr>
+        <w:t xml:space="preserve"> </w:t>
+      </w:r>
+      <w:proofErr w:type="spellStart"/>
+      <w:r>
+        <w:rPr>
+          <w:rFonts w:ascii="Helvetica" w:hAnsi="Helvetica" w:cs="Helvetica"/>
+          <w:b/>
+          <w:bCs/>
+          <w:shd w:val="clear" w:color="auto" w:fill="FFFFFF"/>
+        </w:rPr>
+        <w:t>henta</w:t>
+      </w:r>
+      <w:proofErr w:type="spellEnd"/>
+      <w:r>
+        <w:rPr>
+          <w:rFonts w:ascii="Helvetica" w:hAnsi="Helvetica" w:cs="Helvetica"/>
+          <w:b/>
+          <w:bCs/>
+          <w:shd w:val="clear" w:color="auto" w:fill="FFFFFF"/>
+        </w:rPr>
+        <w:t xml:space="preserve"> </w:t>
+      </w:r>
+      <w:proofErr w:type="spellStart"/>
+      <w:r>
+        <w:rPr>
+          <w:rFonts w:ascii="Helvetica" w:hAnsi="Helvetica" w:cs="Helvetica"/>
+          <w:b/>
+          <w:bCs/>
+          <w:shd w:val="clear" w:color="auto" w:fill="FFFFFF"/>
+        </w:rPr>
+        <w:t>mínum</w:t>
+      </w:r>
+      <w:proofErr w:type="spellEnd"/>
+      <w:r>
+        <w:rPr>
+          <w:rFonts w:ascii="Helvetica" w:hAnsi="Helvetica" w:cs="Helvetica"/>
+          <w:b/>
+          <w:bCs/>
+          <w:shd w:val="clear" w:color="auto" w:fill="FFFFFF"/>
+        </w:rPr>
+        <w:t xml:space="preserve"> </w:t>
+      </w:r>
+      <w:proofErr w:type="spellStart"/>
+      <w:r>
+        <w:rPr>
+          <w:rFonts w:ascii="Helvetica" w:hAnsi="Helvetica" w:cs="Helvetica"/>
+          <w:b/>
+          <w:bCs/>
+          <w:shd w:val="clear" w:color="auto" w:fill="FFFFFF"/>
+        </w:rPr>
+        <w:t>þörfum</w:t>
+      </w:r>
+      <w:proofErr w:type="spellEnd"/>
+      <w:r>
+        <w:rPr>
+          <w:rFonts w:ascii="Helvetica" w:hAnsi="Helvetica" w:cs="Helvetica"/>
+          <w:b/>
+          <w:bCs/>
+          <w:shd w:val="clear" w:color="auto" w:fill="FFFFFF"/>
+        </w:rPr>
+        <w:t>.</w:t>
+      </w:r>
+    </w:p>
+    <w:p>
+      <w:pPr>
+        <w:ind w:left="720" w:hanging="720"/>
+        <w:rPr>
+          <w:rFonts w:ascii="Helvetica" w:hAnsi="Helvetica" w:cs="Helvetica"/>
+          <w:b/>
+          <w:bCs/>
+          <w:shd w:val="clear" w:color="auto" w:fill="FFFFFF"/>
+        </w:rPr>
+      </w:pPr>
+      <w:r>
+        <w:rPr>
+          <w:rFonts w:ascii="Helvetica" w:hAnsi="Helvetica" w:cs="Helvetica"/>
+          <w:b/>
+          <w:bCs/>
+          <w:shd w:val="clear" w:color="auto" w:fill="FFFFFF"/>
+        </w:rPr>
         <w:t>S</w:t>
       </w:r>
       <w:r>
@@ -12631,7 +12665,6 @@
         <w:t xml:space="preserve">                                            </w:t>
       </w:r>
       <w:proofErr w:type="spellStart"/>
-      <w:proofErr w:type="gramStart"/>
       <w:r>
         <w:rPr>
           <w:rFonts w:ascii="Helvetica" w:hAnsi="Helvetica" w:cs="Helvetica"/>
@@ -12665,7 +12698,6 @@
         <w:t>gildismat</w:t>
       </w:r>
       <w:proofErr w:type="spellEnd"/>
-      <w:proofErr w:type="gramEnd"/>
     </w:p>
     <w:tbl>
       <w:tblPr>
@@ -12697,7 +12729,6 @@
                 <w:shd w:val="clear" w:color="auto" w:fill="FFFFFF"/>
               </w:rPr>
             </w:pPr>
-            <w:proofErr w:type="gramStart"/>
             <w:r>
               <w:rPr>
                 <w:rFonts w:ascii="Helvetica" w:hAnsi="Helvetica" w:cs="Helvetica"/>
@@ -12738,7 +12769,6 @@
               </w:rPr>
               <w:t>B</w:t>
             </w:r>
-            <w:proofErr w:type="gramEnd"/>
             <w:r>
               <w:rPr>
                 <w:rFonts w:ascii="Helvetica" w:hAnsi="Helvetica" w:cs="Helvetica"/>
@@ -12846,7 +12876,6 @@
                 <w:shd w:val="clear" w:color="auto" w:fill="FFFFFF"/>
               </w:rPr>
             </w:pPr>
-            <w:proofErr w:type="gramStart"/>
             <w:r>
               <w:rPr>
                 <w:rFonts w:ascii="Helvetica" w:hAnsi="Helvetica" w:cs="Helvetica"/>
@@ -12887,7 +12916,6 @@
               </w:rPr>
               <w:t>K</w:t>
             </w:r>
-            <w:proofErr w:type="gramEnd"/>
             <w:r>
               <w:rPr>
                 <w:rFonts w:ascii="Helvetica" w:hAnsi="Helvetica" w:cs="Helvetica"/>
@@ -12999,7 +13027,6 @@
                 <w:shd w:val="clear" w:color="auto" w:fill="FFFFFF"/>
               </w:rPr>
             </w:pPr>
-            <w:proofErr w:type="gramStart"/>
             <w:r>
               <w:rPr>
                 <w:rFonts w:ascii="Helvetica" w:hAnsi="Helvetica" w:cs="Helvetica"/>
@@ -13040,7 +13067,6 @@
               </w:rPr>
               <w:t>I</w:t>
             </w:r>
-            <w:proofErr w:type="gramEnd"/>
             <w:r>
               <w:rPr>
                 <w:rFonts w:ascii="Helvetica" w:hAnsi="Helvetica" w:cs="Helvetica"/>
@@ -13400,6 +13426,25 @@
           <w:lang w:val="is-IS"/>
         </w:rPr>
         <w:t>(S) Svartsýn lengd verkefnis</w:t>
+      </w:r>
+    </w:p>
+    <w:p>
+      <w:pPr>
+        <w:rPr>
+          <w:rFonts w:ascii="Helvetica" w:hAnsi="Helvetica" w:cs="Helvetica"/>
+          <w:color w:val="2D3B45"/>
+          <w:shd w:val="clear" w:color="auto" w:fill="FFFFFF"/>
+          <w:lang w:val="is-IS"/>
+        </w:rPr>
+      </w:pPr>
+      <w:r>
+        <w:rPr>
+          <w:rFonts w:ascii="Helvetica" w:hAnsi="Helvetica" w:cs="Helvetica"/>
+          <w:color w:val="2D3B45"/>
+          <w:shd w:val="clear" w:color="auto" w:fill="FFFFFF"/>
+          <w:lang w:val="is-IS"/>
+        </w:rPr>
+        <w:t>Útkoma er Líkleg lengd í dögum.</w:t>
       </w:r>
     </w:p>
     <w:p>
@@ -13448,6 +13493,7 @@
                 <w:shd w:val="clear" w:color="auto" w:fill="FFFFFF"/>
                 <w:lang w:val="is-IS"/>
               </w:rPr>
+              <w:lastRenderedPageBreak/>
               <w:t>User story</w:t>
             </w:r>
           </w:p>
@@ -13841,7 +13887,6 @@
                 <w:shd w:val="clear" w:color="auto" w:fill="FFFFFF"/>
                 <w:lang w:val="is-IS"/>
               </w:rPr>
-              <w:lastRenderedPageBreak/>
               <w:t>C</w:t>
             </w:r>
           </w:p>
@@ -16417,6 +16462,33 @@
               </w:rPr>
               <w:t xml:space="preserve"> Android</w:t>
             </w:r>
+            <w:r>
+              <w:rPr>
+                <w:rFonts w:eastAsia="Times New Roman" w:cs="Calibri"/>
+                <w:color w:val="000000"/>
+                <w:sz w:val="18"/>
+                <w:szCs w:val="18"/>
+              </w:rPr>
+              <w:t>(</w:t>
+            </w:r>
+            <w:r>
+              <w:rPr>
+                <w:rFonts w:eastAsia="Times New Roman" w:cs="Calibri"/>
+                <w:color w:val="000000"/>
+                <w:sz w:val="18"/>
+                <w:szCs w:val="18"/>
+              </w:rPr>
+              <w:t>D,</w:t>
+            </w:r>
+            <w:r>
+              <w:rPr>
+                <w:rFonts w:eastAsia="Times New Roman" w:cs="Calibri"/>
+                <w:color w:val="000000"/>
+                <w:sz w:val="18"/>
+                <w:szCs w:val="18"/>
+              </w:rPr>
+              <w:t>C,J,L)</w:t>
+            </w:r>
           </w:p>
         </w:tc>
         <w:tc>
@@ -16619,6 +16691,55 @@
                 <w:szCs w:val="18"/>
               </w:rPr>
             </w:pPr>
+            <w:proofErr w:type="spellStart"/>
+            <w:r>
+              <w:rPr>
+                <w:rFonts w:eastAsia="Times New Roman" w:cs="Calibri"/>
+                <w:color w:val="000000"/>
+                <w:sz w:val="18"/>
+                <w:szCs w:val="18"/>
+              </w:rPr>
+              <w:t>Flytja</w:t>
+            </w:r>
+            <w:proofErr w:type="spellEnd"/>
+            <w:r>
+              <w:rPr>
+                <w:rFonts w:eastAsia="Times New Roman" w:cs="Calibri"/>
+                <w:color w:val="000000"/>
+                <w:sz w:val="18"/>
+                <w:szCs w:val="18"/>
+              </w:rPr>
+              <w:t xml:space="preserve"> inn</w:t>
+            </w:r>
+            <w:r>
+              <w:rPr>
+                <w:rFonts w:eastAsia="Times New Roman" w:cs="Calibri"/>
+                <w:color w:val="000000"/>
+                <w:sz w:val="18"/>
+                <w:szCs w:val="18"/>
+              </w:rPr>
+              <w:t xml:space="preserve"> Ba</w:t>
+            </w:r>
+            <w:proofErr w:type="spellStart"/>
+            <w:r>
+              <w:rPr>
+                <w:rFonts w:eastAsia="Times New Roman" w:cs="Calibri"/>
+                <w:color w:val="000000"/>
+                <w:sz w:val="18"/>
+                <w:szCs w:val="18"/>
+              </w:rPr>
+              <w:t>kenda</w:t>
+            </w:r>
+            <w:proofErr w:type="spellEnd"/>
+            <w:r>
+              <w:rPr>
+                <w:rFonts w:eastAsia="Times New Roman" w:cs="Calibri"/>
+                <w:color w:val="000000"/>
+                <w:sz w:val="18"/>
+                <w:szCs w:val="18"/>
+              </w:rPr>
+              <w:t>(B,M,P,Q,R,S)</w:t>
+            </w:r>
           </w:p>
         </w:tc>
         <w:tc>
@@ -16703,6 +16824,13 @@
                 <w:color w:val="000000"/>
               </w:rPr>
             </w:pPr>
+            <w:r>
+              <w:rPr>
+                <w:rFonts w:eastAsia="Times New Roman" w:cs="Calibri"/>
+                <w:color w:val="000000"/>
+              </w:rPr>
+              <w:t>14</w:t>
+            </w:r>
           </w:p>
         </w:tc>
         <w:tc>
@@ -16768,13 +16896,106 @@
           <w:p>
             <w:pPr>
               <w:rPr>
-                <w:rFonts w:ascii="Century Gothic" w:eastAsia="Times New Roman" w:hAnsi="Century Gothic" w:cs="Calibri"/>
+                <w:rFonts w:ascii="Calibri" w:eastAsia="Times New Roman" w:hAnsi="Calibri" w:cs="Calibri"/>
                 <w:color w:val="000000"/>
                 <w:sz w:val="18"/>
                 <w:szCs w:val="18"/>
                 <w:lang w:val="en-US"/>
               </w:rPr>
             </w:pPr>
+            <w:proofErr w:type="spellStart"/>
+            <w:r>
+              <w:rPr>
+                <w:rFonts w:ascii="Calibri" w:eastAsia="Times New Roman" w:hAnsi="Calibri" w:cs="Calibri"/>
+                <w:color w:val="000000"/>
+                <w:sz w:val="18"/>
+                <w:szCs w:val="18"/>
+                <w:lang w:val="en-US"/>
+              </w:rPr>
+              <w:t>Grunn</w:t>
+            </w:r>
+            <w:proofErr w:type="spellEnd"/>
+            <w:r>
+              <w:rPr>
+                <w:rFonts w:ascii="Calibri" w:eastAsia="Times New Roman" w:hAnsi="Calibri" w:cs="Calibri"/>
+                <w:color w:val="000000"/>
+                <w:sz w:val="18"/>
+                <w:szCs w:val="18"/>
+                <w:lang w:val="en-US"/>
+              </w:rPr>
+              <w:t xml:space="preserve"> </w:t>
+            </w:r>
+            <w:proofErr w:type="spellStart"/>
+            <w:r>
+              <w:rPr>
+                <w:rFonts w:ascii="Calibri" w:eastAsia="Times New Roman" w:hAnsi="Calibri" w:cs="Calibri"/>
+                <w:color w:val="000000"/>
+                <w:sz w:val="18"/>
+                <w:szCs w:val="18"/>
+                <w:lang w:val="en-US"/>
+              </w:rPr>
+              <w:t>framendi</w:t>
+            </w:r>
+            <w:proofErr w:type="spellEnd"/>
+            <w:r>
+              <w:rPr>
+                <w:rFonts w:ascii="Calibri" w:eastAsia="Times New Roman" w:hAnsi="Calibri" w:cs="Calibri"/>
+                <w:color w:val="000000"/>
+                <w:sz w:val="18"/>
+                <w:szCs w:val="18"/>
+                <w:lang w:val="en-US"/>
+              </w:rPr>
+              <w:t xml:space="preserve"> (A)</w:t>
+            </w:r>
+          </w:p>
+          <w:p>
+            <w:pPr>
+              <w:rPr>
+                <w:rFonts w:ascii="Calibri" w:eastAsia="Times New Roman" w:hAnsi="Calibri" w:cs="Calibri"/>
+                <w:b/>
+                <w:bCs/>
+                <w:color w:val="000000"/>
+                <w:sz w:val="18"/>
+                <w:szCs w:val="18"/>
+                <w:lang w:val="en-US"/>
+              </w:rPr>
+            </w:pPr>
+            <w:r>
+              <w:rPr>
+                <w:rFonts w:ascii="Calibri" w:eastAsia="Times New Roman" w:hAnsi="Calibri" w:cs="Calibri"/>
+                <w:b/>
+                <w:bCs/>
+                <w:color w:val="000000"/>
+                <w:sz w:val="18"/>
+                <w:szCs w:val="18"/>
+                <w:lang w:val="en-US"/>
+              </w:rPr>
+              <w:t>Mile</w:t>
+            </w:r>
+            <w:r>
+              <w:rPr>
+                <w:rFonts w:ascii="Calibri" w:eastAsia="Times New Roman" w:hAnsi="Calibri" w:cs="Calibri"/>
+                <w:b/>
+                <w:bCs/>
+                <w:color w:val="000000"/>
+                <w:sz w:val="18"/>
+                <w:szCs w:val="18"/>
+                <w:lang w:val="en-US"/>
+              </w:rPr>
+              <w:t>s</w:t>
+            </w:r>
+            <w:r>
+              <w:rPr>
+                <w:rFonts w:ascii="Calibri" w:eastAsia="Times New Roman" w:hAnsi="Calibri" w:cs="Calibri"/>
+                <w:b/>
+                <w:bCs/>
+                <w:color w:val="000000"/>
+                <w:sz w:val="18"/>
+                <w:szCs w:val="18"/>
+                <w:lang w:val="en-US"/>
+              </w:rPr>
+              <w:t>tone</w:t>
+            </w:r>
           </w:p>
         </w:tc>
         <w:tc>
@@ -16859,6 +17080,13 @@
                 <w:color w:val="000000"/>
               </w:rPr>
             </w:pPr>
+            <w:r>
+              <w:rPr>
+                <w:rFonts w:eastAsia="Times New Roman" w:cs="Calibri"/>
+                <w:color w:val="000000"/>
+              </w:rPr>
+              <w:t>8</w:t>
+            </w:r>
           </w:p>
         </w:tc>
         <w:tc>
@@ -16923,13 +17151,23 @@
           <w:p>
             <w:pPr>
               <w:rPr>
-                <w:rFonts w:ascii="Century Gothic" w:eastAsia="Times New Roman" w:hAnsi="Century Gothic" w:cs="Calibri"/>
+                <w:rFonts w:eastAsia="Times New Roman" w:cstheme="minorHAnsi"/>
                 <w:color w:val="000000"/>
                 <w:sz w:val="18"/>
                 <w:szCs w:val="18"/>
                 <w:lang w:val="en-US"/>
               </w:rPr>
             </w:pPr>
+            <w:r>
+              <w:rPr>
+                <w:rFonts w:eastAsia="Times New Roman" w:cstheme="minorHAnsi"/>
+                <w:color w:val="000000"/>
+                <w:sz w:val="18"/>
+                <w:szCs w:val="18"/>
+                <w:lang w:val="en-US"/>
+              </w:rPr>
+              <w:t>Assignment 2: Design Model</w:t>
+            </w:r>
           </w:p>
         </w:tc>
         <w:tc>
@@ -16971,6 +17209,13 @@
                 <w:color w:val="000000"/>
               </w:rPr>
             </w:pPr>
+            <w:r>
+              <w:rPr>
+                <w:rFonts w:eastAsia="Times New Roman" w:cs="Calibri"/>
+                <w:color w:val="000000"/>
+              </w:rPr>
+              <w:t>28.2.2021</w:t>
+            </w:r>
           </w:p>
         </w:tc>
         <w:tc>
@@ -17085,6 +17330,70 @@
                 <w:lang w:val="en-US"/>
               </w:rPr>
             </w:pPr>
+            <w:proofErr w:type="spellStart"/>
+            <w:r>
+              <w:rPr>
+                <w:rFonts w:eastAsia="Times New Roman" w:cstheme="minorHAnsi"/>
+                <w:color w:val="000000"/>
+                <w:sz w:val="18"/>
+                <w:szCs w:val="18"/>
+                <w:lang w:val="en-US"/>
+              </w:rPr>
+              <w:t>Auka</w:t>
+            </w:r>
+            <w:proofErr w:type="spellEnd"/>
+            <w:r>
+              <w:rPr>
+                <w:rFonts w:eastAsia="Times New Roman" w:cstheme="minorHAnsi"/>
+                <w:color w:val="000000"/>
+                <w:sz w:val="18"/>
+                <w:szCs w:val="18"/>
+                <w:lang w:val="en-US"/>
+              </w:rPr>
+              <w:t xml:space="preserve"> </w:t>
+            </w:r>
+            <w:proofErr w:type="spellStart"/>
+            <w:r>
+              <w:rPr>
+                <w:rFonts w:eastAsia="Times New Roman" w:cstheme="minorHAnsi"/>
+                <w:color w:val="000000"/>
+                <w:sz w:val="18"/>
+                <w:szCs w:val="18"/>
+                <w:lang w:val="en-US"/>
+              </w:rPr>
+              <w:t>virkni</w:t>
+            </w:r>
+            <w:proofErr w:type="spellEnd"/>
+            <w:r>
+              <w:rPr>
+                <w:rFonts w:eastAsia="Times New Roman" w:cstheme="minorHAnsi"/>
+                <w:color w:val="000000"/>
+                <w:sz w:val="18"/>
+                <w:szCs w:val="18"/>
+                <w:lang w:val="en-US"/>
+              </w:rPr>
+              <w:t xml:space="preserve"> ( B</w:t>
+            </w:r>
+            <w:r>
+              <w:rPr>
+                <w:rFonts w:eastAsia="Times New Roman" w:cstheme="minorHAnsi"/>
+                <w:color w:val="000000"/>
+                <w:sz w:val="18"/>
+                <w:szCs w:val="18"/>
+                <w:lang w:val="en-US"/>
+              </w:rPr>
+              <w:t>,F</w:t>
+            </w:r>
+            <w:r>
+              <w:rPr>
+                <w:rFonts w:eastAsia="Times New Roman" w:cstheme="minorHAnsi"/>
+                <w:color w:val="000000"/>
+                <w:sz w:val="18"/>
+                <w:szCs w:val="18"/>
+                <w:lang w:val="en-US"/>
+              </w:rPr>
+              <w:t>)</w:t>
+            </w:r>
           </w:p>
         </w:tc>
         <w:tc>
@@ -17169,6 +17478,13 @@
                 <w:color w:val="000000"/>
               </w:rPr>
             </w:pPr>
+            <w:r>
+              <w:rPr>
+                <w:rFonts w:eastAsia="Times New Roman" w:cs="Calibri"/>
+                <w:color w:val="000000"/>
+              </w:rPr>
+              <w:t>5</w:t>
+            </w:r>
           </w:p>
         </w:tc>
         <w:tc>
@@ -17234,13 +17550,23 @@
           <w:p>
             <w:pPr>
               <w:rPr>
-                <w:rFonts w:ascii="Century Gothic" w:eastAsia="Times New Roman" w:hAnsi="Century Gothic" w:cs="Calibri"/>
+                <w:rFonts w:eastAsia="Times New Roman" w:cstheme="minorHAnsi"/>
                 <w:color w:val="000000"/>
                 <w:sz w:val="18"/>
                 <w:szCs w:val="18"/>
                 <w:lang w:val="en-US"/>
               </w:rPr>
             </w:pPr>
+            <w:r>
+              <w:rPr>
+                <w:rFonts w:eastAsia="Times New Roman" w:cstheme="minorHAnsi"/>
+                <w:color w:val="000000"/>
+                <w:sz w:val="18"/>
+                <w:szCs w:val="18"/>
+                <w:lang w:val="en-US"/>
+              </w:rPr>
+              <w:t>Assignment 3: Code Review</w:t>
+            </w:r>
           </w:p>
         </w:tc>
         <w:tc>
@@ -17283,6 +17609,13 @@
                 <w:color w:val="000000"/>
               </w:rPr>
             </w:pPr>
+            <w:r>
+              <w:rPr>
+                <w:rFonts w:eastAsia="Times New Roman" w:cs="Calibri"/>
+                <w:color w:val="000000"/>
+              </w:rPr>
+              <w:t>14.3.2021</w:t>
+            </w:r>
           </w:p>
         </w:tc>
         <w:tc>
@@ -17325,6 +17658,234 @@
                 <w:color w:val="000000"/>
               </w:rPr>
             </w:pPr>
+          </w:p>
+        </w:tc>
+        <w:tc>
+          <w:tcPr>
+            <w:tcW w:w="997" w:type="dxa"/>
+            <w:tcBorders>
+              <w:top w:val="single" w:sz="4" w:space="0" w:color="BFBFBF" w:themeColor="background1" w:themeShade="BF"/>
+              <w:left w:val="single" w:sz="4" w:space="0" w:color="BFBFBF" w:themeColor="background1" w:themeShade="BF"/>
+              <w:bottom w:val="single" w:sz="4" w:space="0" w:color="BFBFBF" w:themeColor="background1" w:themeShade="BF"/>
+              <w:right w:val="single" w:sz="4" w:space="0" w:color="BFBFBF" w:themeColor="background1" w:themeShade="BF"/>
+            </w:tcBorders>
+            <w:shd w:val="clear" w:color="auto" w:fill="EAEEF3"/>
+            <w:vAlign w:val="center"/>
+          </w:tcPr>
+          <w:p>
+            <w:pPr>
+              <w:rPr>
+                <w:rFonts w:eastAsia="Times New Roman" w:cs="Calibri"/>
+                <w:color w:val="000000"/>
+              </w:rPr>
+            </w:pPr>
+          </w:p>
+        </w:tc>
+      </w:tr>
+      <w:tr>
+        <w:trPr>
+          <w:trHeight w:val="389"/>
+        </w:trPr>
+        <w:tc>
+          <w:tcPr>
+            <w:tcW w:w="346" w:type="dxa"/>
+            <w:tcBorders>
+              <w:top w:val="single" w:sz="4" w:space="0" w:color="BFBFBF" w:themeColor="background1" w:themeShade="BF"/>
+              <w:left w:val="single" w:sz="4" w:space="0" w:color="BFBFBF" w:themeColor="background1" w:themeShade="BF"/>
+              <w:bottom w:val="single" w:sz="4" w:space="0" w:color="BFBFBF" w:themeColor="background1" w:themeShade="BF"/>
+              <w:right w:val="single" w:sz="4" w:space="0" w:color="BFBFBF" w:themeColor="background1" w:themeShade="BF"/>
+            </w:tcBorders>
+            <w:shd w:val="clear" w:color="auto" w:fill="EAEEF3"/>
+            <w:vAlign w:val="center"/>
+          </w:tcPr>
+          <w:p>
+            <w:pPr>
+              <w:rPr>
+                <w:rFonts w:eastAsia="Times New Roman" w:cs="Calibri"/>
+                <w:color w:val="000000"/>
+              </w:rPr>
+            </w:pPr>
+          </w:p>
+        </w:tc>
+        <w:tc>
+          <w:tcPr>
+            <w:tcW w:w="2514" w:type="dxa"/>
+            <w:tcBorders>
+              <w:top w:val="single" w:sz="4" w:space="0" w:color="BFBFBF" w:themeColor="background1" w:themeShade="BF"/>
+              <w:left w:val="single" w:sz="4" w:space="0" w:color="BFBFBF" w:themeColor="background1" w:themeShade="BF"/>
+              <w:bottom w:val="single" w:sz="4" w:space="0" w:color="BFBFBF" w:themeColor="background1" w:themeShade="BF"/>
+              <w:right w:val="single" w:sz="4" w:space="0" w:color="BFBFBF" w:themeColor="background1" w:themeShade="BF"/>
+            </w:tcBorders>
+            <w:shd w:val="clear" w:color="auto" w:fill="FFFFFF"/>
+            <w:vAlign w:val="center"/>
+          </w:tcPr>
+          <w:p>
+            <w:pPr>
+              <w:rPr>
+                <w:rFonts w:eastAsia="Times New Roman" w:cstheme="minorHAnsi"/>
+                <w:color w:val="000000"/>
+                <w:sz w:val="18"/>
+                <w:szCs w:val="18"/>
+                <w:lang w:val="en-US"/>
+              </w:rPr>
+            </w:pPr>
+            <w:proofErr w:type="spellStart"/>
+            <w:r>
+              <w:rPr>
+                <w:rFonts w:eastAsia="Times New Roman" w:cstheme="minorHAnsi"/>
+                <w:color w:val="000000"/>
+                <w:sz w:val="18"/>
+                <w:szCs w:val="18"/>
+                <w:lang w:val="en-US"/>
+              </w:rPr>
+              <w:t>Lagfæra</w:t>
+            </w:r>
+            <w:proofErr w:type="spellEnd"/>
+            <w:r>
+              <w:rPr>
+                <w:rFonts w:eastAsia="Times New Roman" w:cstheme="minorHAnsi"/>
+                <w:color w:val="000000"/>
+                <w:sz w:val="18"/>
+                <w:szCs w:val="18"/>
+                <w:lang w:val="en-US"/>
+              </w:rPr>
+              <w:t xml:space="preserve"> í </w:t>
+            </w:r>
+            <w:proofErr w:type="spellStart"/>
+            <w:r>
+              <w:rPr>
+                <w:rFonts w:eastAsia="Times New Roman" w:cstheme="minorHAnsi"/>
+                <w:color w:val="000000"/>
+                <w:sz w:val="18"/>
+                <w:szCs w:val="18"/>
+                <w:lang w:val="en-US"/>
+              </w:rPr>
+              <w:t>samræmi</w:t>
+            </w:r>
+            <w:proofErr w:type="spellEnd"/>
+            <w:r>
+              <w:rPr>
+                <w:rFonts w:eastAsia="Times New Roman" w:cstheme="minorHAnsi"/>
+                <w:color w:val="000000"/>
+                <w:sz w:val="18"/>
+                <w:szCs w:val="18"/>
+                <w:lang w:val="en-US"/>
+              </w:rPr>
+              <w:t xml:space="preserve"> </w:t>
+            </w:r>
+            <w:proofErr w:type="spellStart"/>
+            <w:r>
+              <w:rPr>
+                <w:rFonts w:eastAsia="Times New Roman" w:cstheme="minorHAnsi"/>
+                <w:color w:val="000000"/>
+                <w:sz w:val="18"/>
+                <w:szCs w:val="18"/>
+                <w:lang w:val="en-US"/>
+              </w:rPr>
+              <w:t>við</w:t>
+            </w:r>
+            <w:proofErr w:type="spellEnd"/>
+            <w:r>
+              <w:rPr>
+                <w:rFonts w:eastAsia="Times New Roman" w:cstheme="minorHAnsi"/>
+                <w:color w:val="000000"/>
+                <w:sz w:val="18"/>
+                <w:szCs w:val="18"/>
+                <w:lang w:val="en-US"/>
+              </w:rPr>
+              <w:t xml:space="preserve"> code review</w:t>
+            </w:r>
+          </w:p>
+        </w:tc>
+        <w:tc>
+          <w:tcPr>
+            <w:tcW w:w="1228" w:type="dxa"/>
+            <w:tcBorders>
+              <w:top w:val="single" w:sz="4" w:space="0" w:color="BFBFBF" w:themeColor="background1" w:themeShade="BF"/>
+              <w:left w:val="single" w:sz="4" w:space="0" w:color="BFBFBF" w:themeColor="background1" w:themeShade="BF"/>
+              <w:bottom w:val="single" w:sz="4" w:space="0" w:color="BFBFBF" w:themeColor="background1" w:themeShade="BF"/>
+              <w:right w:val="single" w:sz="4" w:space="0" w:color="BFBFBF" w:themeColor="background1" w:themeShade="BF"/>
+            </w:tcBorders>
+            <w:shd w:val="clear" w:color="auto" w:fill="FFFFFF"/>
+            <w:vAlign w:val="center"/>
+          </w:tcPr>
+          <w:p>
+            <w:pPr>
+              <w:rPr>
+                <w:rFonts w:eastAsia="Times New Roman" w:cs="Calibri"/>
+                <w:color w:val="000000"/>
+              </w:rPr>
+            </w:pPr>
+          </w:p>
+        </w:tc>
+        <w:tc>
+          <w:tcPr>
+            <w:tcW w:w="1600" w:type="dxa"/>
+            <w:tcBorders>
+              <w:top w:val="single" w:sz="4" w:space="0" w:color="BFBFBF" w:themeColor="background1" w:themeShade="BF"/>
+              <w:left w:val="single" w:sz="4" w:space="0" w:color="BFBFBF" w:themeColor="background1" w:themeShade="BF"/>
+              <w:bottom w:val="single" w:sz="4" w:space="0" w:color="BFBFBF" w:themeColor="background1" w:themeShade="BF"/>
+              <w:right w:val="single" w:sz="4" w:space="0" w:color="BFBFBF" w:themeColor="background1" w:themeShade="BF"/>
+            </w:tcBorders>
+            <w:shd w:val="clear" w:color="auto" w:fill="F2F2F2"/>
+            <w:vAlign w:val="center"/>
+          </w:tcPr>
+          <w:p>
+            <w:pPr>
+              <w:rPr>
+                <w:rFonts w:eastAsia="Times New Roman" w:cs="Calibri"/>
+                <w:color w:val="000000"/>
+              </w:rPr>
+            </w:pPr>
+          </w:p>
+        </w:tc>
+        <w:tc>
+          <w:tcPr>
+            <w:tcW w:w="1388" w:type="dxa"/>
+            <w:tcBorders>
+              <w:top w:val="single" w:sz="4" w:space="0" w:color="BFBFBF" w:themeColor="background1" w:themeShade="BF"/>
+              <w:left w:val="single" w:sz="4" w:space="0" w:color="BFBFBF" w:themeColor="background1" w:themeShade="BF"/>
+              <w:bottom w:val="single" w:sz="4" w:space="0" w:color="BFBFBF" w:themeColor="background1" w:themeShade="BF"/>
+              <w:right w:val="single" w:sz="4" w:space="0" w:color="BFBFBF" w:themeColor="background1" w:themeShade="BF"/>
+            </w:tcBorders>
+            <w:shd w:val="clear" w:color="auto" w:fill="F2F2F2"/>
+            <w:vAlign w:val="center"/>
+          </w:tcPr>
+          <w:p>
+            <w:pPr>
+              <w:rPr>
+                <w:rFonts w:eastAsia="Times New Roman" w:cs="Calibri"/>
+                <w:color w:val="000000"/>
+              </w:rPr>
+            </w:pPr>
+          </w:p>
+        </w:tc>
+        <w:tc>
+          <w:tcPr>
+            <w:tcW w:w="1438" w:type="dxa"/>
+            <w:tcBorders>
+              <w:top w:val="single" w:sz="4" w:space="0" w:color="BFBFBF" w:themeColor="background1" w:themeShade="BF"/>
+              <w:left w:val="single" w:sz="4" w:space="0" w:color="BFBFBF" w:themeColor="background1" w:themeShade="BF"/>
+              <w:bottom w:val="single" w:sz="4" w:space="0" w:color="BFBFBF" w:themeColor="background1" w:themeShade="BF"/>
+              <w:right w:val="single" w:sz="4" w:space="0" w:color="BFBFBF" w:themeColor="background1" w:themeShade="BF"/>
+            </w:tcBorders>
+            <w:shd w:val="clear" w:color="auto" w:fill="EAEEF3"/>
+            <w:vAlign w:val="center"/>
+          </w:tcPr>
+          <w:p>
+            <w:pPr>
+              <w:rPr>
+                <w:rFonts w:eastAsia="Times New Roman" w:cs="Calibri"/>
+                <w:color w:val="000000"/>
+              </w:rPr>
+            </w:pPr>
+            <w:r>
+              <w:rPr>
+                <w:rFonts w:eastAsia="Times New Roman" w:cs="Calibri"/>
+                <w:color w:val="000000"/>
+              </w:rPr>
+              <w:t>5</w:t>
+            </w:r>
           </w:p>
         </w:tc>
         <w:tc>
@@ -17390,13 +17951,89 @@
           <w:p>
             <w:pPr>
               <w:rPr>
-                <w:rFonts w:ascii="Century Gothic" w:eastAsia="Times New Roman" w:hAnsi="Century Gothic" w:cs="Calibri"/>
+                <w:rFonts w:eastAsia="Times New Roman" w:cstheme="minorHAnsi"/>
                 <w:color w:val="000000"/>
                 <w:sz w:val="18"/>
                 <w:szCs w:val="18"/>
                 <w:lang w:val="en-US"/>
               </w:rPr>
             </w:pPr>
+            <w:proofErr w:type="spellStart"/>
+            <w:r>
+              <w:rPr>
+                <w:rFonts w:eastAsia="Times New Roman" w:cstheme="minorHAnsi"/>
+                <w:color w:val="000000"/>
+                <w:sz w:val="18"/>
+                <w:szCs w:val="18"/>
+                <w:lang w:val="en-US"/>
+              </w:rPr>
+              <w:t>Skrá</w:t>
+            </w:r>
+            <w:proofErr w:type="spellEnd"/>
+            <w:r>
+              <w:rPr>
+                <w:rFonts w:eastAsia="Times New Roman" w:cstheme="minorHAnsi"/>
+                <w:color w:val="000000"/>
+                <w:sz w:val="18"/>
+                <w:szCs w:val="18"/>
+                <w:lang w:val="en-US"/>
+              </w:rPr>
+              <w:t xml:space="preserve"> </w:t>
+            </w:r>
+            <w:proofErr w:type="spellStart"/>
+            <w:r>
+              <w:rPr>
+                <w:rFonts w:eastAsia="Times New Roman" w:cstheme="minorHAnsi"/>
+                <w:color w:val="000000"/>
+                <w:sz w:val="18"/>
+                <w:szCs w:val="18"/>
+                <w:lang w:val="en-US"/>
+              </w:rPr>
+              <w:t>notendur</w:t>
+            </w:r>
+            <w:proofErr w:type="spellEnd"/>
+            <w:r>
+              <w:rPr>
+                <w:rFonts w:eastAsia="Times New Roman" w:cstheme="minorHAnsi"/>
+                <w:color w:val="000000"/>
+                <w:sz w:val="18"/>
+                <w:szCs w:val="18"/>
+                <w:lang w:val="en-US"/>
+              </w:rPr>
+              <w:t xml:space="preserve"> </w:t>
+            </w:r>
+            <w:proofErr w:type="spellStart"/>
+            <w:r>
+              <w:rPr>
+                <w:rFonts w:eastAsia="Times New Roman" w:cstheme="minorHAnsi"/>
+                <w:color w:val="000000"/>
+                <w:sz w:val="18"/>
+                <w:szCs w:val="18"/>
+                <w:lang w:val="en-US"/>
+              </w:rPr>
+              <w:t>sem</w:t>
+            </w:r>
+            <w:proofErr w:type="spellEnd"/>
+            <w:r>
+              <w:rPr>
+                <w:rFonts w:eastAsia="Times New Roman" w:cstheme="minorHAnsi"/>
+                <w:color w:val="000000"/>
+                <w:sz w:val="18"/>
+                <w:szCs w:val="18"/>
+                <w:lang w:val="en-US"/>
+              </w:rPr>
+              <w:t xml:space="preserve"> admin</w:t>
+            </w:r>
+            <w:r>
+              <w:rPr>
+                <w:rFonts w:eastAsia="Times New Roman" w:cstheme="minorHAnsi"/>
+                <w:color w:val="000000"/>
+                <w:sz w:val="18"/>
+                <w:szCs w:val="18"/>
+                <w:lang w:val="en-US"/>
+              </w:rPr>
+              <w:t>(L)</w:t>
+            </w:r>
           </w:p>
         </w:tc>
         <w:tc>
@@ -17481,6 +18118,13 @@
                 <w:color w:val="000000"/>
               </w:rPr>
             </w:pPr>
+            <w:r>
+              <w:rPr>
+                <w:rFonts w:eastAsia="Times New Roman" w:cs="Calibri"/>
+                <w:color w:val="000000"/>
+              </w:rPr>
+              <w:t>5</w:t>
+            </w:r>
           </w:p>
         </w:tc>
         <w:tc>
@@ -17546,13 +18190,57 @@
           <w:p>
             <w:pPr>
               <w:rPr>
-                <w:rFonts w:ascii="Century Gothic" w:eastAsia="Times New Roman" w:hAnsi="Century Gothic" w:cs="Calibri"/>
+                <w:rFonts w:eastAsia="Times New Roman" w:cstheme="minorHAnsi"/>
                 <w:color w:val="000000"/>
                 <w:sz w:val="18"/>
                 <w:szCs w:val="18"/>
                 <w:lang w:val="en-US"/>
               </w:rPr>
             </w:pPr>
+            <w:proofErr w:type="spellStart"/>
+            <w:r>
+              <w:rPr>
+                <w:rFonts w:eastAsia="Times New Roman" w:cstheme="minorHAnsi"/>
+                <w:color w:val="000000"/>
+                <w:sz w:val="18"/>
+                <w:szCs w:val="18"/>
+                <w:lang w:val="en-US"/>
+              </w:rPr>
+              <w:t>Lagfæra</w:t>
+            </w:r>
+            <w:proofErr w:type="spellEnd"/>
+            <w:r>
+              <w:rPr>
+                <w:rFonts w:eastAsia="Times New Roman" w:cstheme="minorHAnsi"/>
+                <w:color w:val="000000"/>
+                <w:sz w:val="18"/>
+                <w:szCs w:val="18"/>
+                <w:lang w:val="en-US"/>
+              </w:rPr>
+              <w:t xml:space="preserve"> </w:t>
+            </w:r>
+            <w:proofErr w:type="spellStart"/>
+            <w:r>
+              <w:rPr>
+                <w:rFonts w:eastAsia="Times New Roman" w:cstheme="minorHAnsi"/>
+                <w:color w:val="000000"/>
+                <w:sz w:val="18"/>
+                <w:szCs w:val="18"/>
+                <w:lang w:val="en-US"/>
+              </w:rPr>
+              <w:t>framenda</w:t>
+            </w:r>
+            <w:proofErr w:type="spellEnd"/>
+            <w:r>
+              <w:rPr>
+                <w:rFonts w:eastAsia="Times New Roman" w:cstheme="minorHAnsi"/>
+                <w:color w:val="000000"/>
+                <w:sz w:val="18"/>
+                <w:szCs w:val="18"/>
+                <w:lang w:val="en-US"/>
+              </w:rPr>
+              <w:t>(H)</w:t>
+            </w:r>
           </w:p>
         </w:tc>
         <w:tc>
@@ -17637,6 +18325,13 @@
                 <w:color w:val="000000"/>
               </w:rPr>
             </w:pPr>
+            <w:r>
+              <w:rPr>
+                <w:rFonts w:eastAsia="Times New Roman" w:cs="Calibri"/>
+                <w:color w:val="000000"/>
+              </w:rPr>
+              <w:t>5</w:t>
+            </w:r>
           </w:p>
         </w:tc>
         <w:tc>
@@ -17702,13 +18397,82 @@
           <w:p>
             <w:pPr>
               <w:rPr>
-                <w:rFonts w:ascii="Century Gothic" w:eastAsia="Times New Roman" w:hAnsi="Century Gothic" w:cs="Calibri"/>
+                <w:rFonts w:eastAsia="Times New Roman" w:cstheme="minorHAnsi"/>
                 <w:color w:val="000000"/>
                 <w:sz w:val="18"/>
                 <w:szCs w:val="18"/>
                 <w:lang w:val="en-US"/>
               </w:rPr>
             </w:pPr>
+            <w:proofErr w:type="spellStart"/>
+            <w:r>
+              <w:rPr>
+                <w:rFonts w:eastAsia="Times New Roman" w:cstheme="minorHAnsi"/>
+                <w:color w:val="000000"/>
+                <w:sz w:val="18"/>
+                <w:szCs w:val="18"/>
+                <w:lang w:val="en-US"/>
+              </w:rPr>
+              <w:t>Lagfæra</w:t>
+            </w:r>
+            <w:proofErr w:type="spellEnd"/>
+            <w:r>
+              <w:rPr>
+                <w:rFonts w:eastAsia="Times New Roman" w:cstheme="minorHAnsi"/>
+                <w:color w:val="000000"/>
+                <w:sz w:val="18"/>
+                <w:szCs w:val="18"/>
+                <w:lang w:val="en-US"/>
+              </w:rPr>
+              <w:t xml:space="preserve"> </w:t>
+            </w:r>
+            <w:proofErr w:type="spellStart"/>
+            <w:r>
+              <w:rPr>
+                <w:rFonts w:eastAsia="Times New Roman" w:cstheme="minorHAnsi"/>
+                <w:color w:val="000000"/>
+                <w:sz w:val="18"/>
+                <w:szCs w:val="18"/>
+                <w:lang w:val="en-US"/>
+              </w:rPr>
+              <w:t>bakenda</w:t>
+            </w:r>
+            <w:proofErr w:type="spellEnd"/>
+            <w:r>
+              <w:rPr>
+                <w:rFonts w:eastAsia="Times New Roman" w:cstheme="minorHAnsi"/>
+                <w:color w:val="000000"/>
+                <w:sz w:val="18"/>
+                <w:szCs w:val="18"/>
+                <w:lang w:val="en-US"/>
+              </w:rPr>
+              <w:t>(N, O)</w:t>
+            </w:r>
+          </w:p>
+          <w:p>
+            <w:pPr>
+              <w:rPr>
+                <w:rFonts w:eastAsia="Times New Roman" w:cstheme="minorHAnsi"/>
+                <w:b/>
+                <w:bCs/>
+                <w:color w:val="000000"/>
+                <w:sz w:val="18"/>
+                <w:szCs w:val="18"/>
+                <w:lang w:val="en-US"/>
+              </w:rPr>
+            </w:pPr>
+            <w:r>
+              <w:rPr>
+                <w:rFonts w:eastAsia="Times New Roman" w:cstheme="minorHAnsi"/>
+                <w:b/>
+                <w:bCs/>
+                <w:color w:val="000000"/>
+                <w:sz w:val="18"/>
+                <w:szCs w:val="18"/>
+                <w:lang w:val="en-US"/>
+              </w:rPr>
+              <w:t>Milestone</w:t>
+            </w:r>
           </w:p>
         </w:tc>
         <w:tc>
@@ -17793,6 +18557,13 @@
                 <w:color w:val="000000"/>
               </w:rPr>
             </w:pPr>
+            <w:r>
+              <w:rPr>
+                <w:rFonts w:eastAsia="Times New Roman" w:cs="Calibri"/>
+                <w:color w:val="000000"/>
+              </w:rPr>
+              <w:t>5</w:t>
+            </w:r>
           </w:p>
         </w:tc>
         <w:tc>
@@ -17817,162 +18588,6 @@
           </w:p>
         </w:tc>
       </w:tr>
-      <w:tr>
-        <w:trPr>
-          <w:trHeight w:val="389"/>
-        </w:trPr>
-        <w:tc>
-          <w:tcPr>
-            <w:tcW w:w="346" w:type="dxa"/>
-            <w:tcBorders>
-              <w:top w:val="single" w:sz="4" w:space="0" w:color="BFBFBF" w:themeColor="background1" w:themeShade="BF"/>
-              <w:left w:val="single" w:sz="4" w:space="0" w:color="BFBFBF" w:themeColor="background1" w:themeShade="BF"/>
-              <w:bottom w:val="single" w:sz="4" w:space="0" w:color="BFBFBF" w:themeColor="background1" w:themeShade="BF"/>
-              <w:right w:val="single" w:sz="4" w:space="0" w:color="BFBFBF" w:themeColor="background1" w:themeShade="BF"/>
-            </w:tcBorders>
-            <w:shd w:val="clear" w:color="auto" w:fill="EAEEF3"/>
-            <w:vAlign w:val="center"/>
-            <w:hideMark/>
-          </w:tcPr>
-          <w:p>
-            <w:pPr>
-              <w:rPr>
-                <w:rFonts w:eastAsia="Times New Roman" w:cs="Calibri"/>
-                <w:color w:val="000000"/>
-              </w:rPr>
-            </w:pPr>
-          </w:p>
-        </w:tc>
-        <w:tc>
-          <w:tcPr>
-            <w:tcW w:w="2514" w:type="dxa"/>
-            <w:tcBorders>
-              <w:top w:val="single" w:sz="4" w:space="0" w:color="BFBFBF" w:themeColor="background1" w:themeShade="BF"/>
-              <w:left w:val="single" w:sz="4" w:space="0" w:color="BFBFBF" w:themeColor="background1" w:themeShade="BF"/>
-              <w:bottom w:val="single" w:sz="4" w:space="0" w:color="BFBFBF" w:themeColor="background1" w:themeShade="BF"/>
-              <w:right w:val="single" w:sz="4" w:space="0" w:color="BFBFBF" w:themeColor="background1" w:themeShade="BF"/>
-            </w:tcBorders>
-            <w:shd w:val="clear" w:color="auto" w:fill="FFFFFF"/>
-            <w:vAlign w:val="center"/>
-          </w:tcPr>
-          <w:p>
-            <w:pPr>
-              <w:rPr>
-                <w:rFonts w:ascii="Century Gothic" w:eastAsia="Times New Roman" w:hAnsi="Century Gothic" w:cs="Calibri"/>
-                <w:color w:val="000000"/>
-                <w:sz w:val="18"/>
-                <w:szCs w:val="18"/>
-                <w:lang w:val="en-US"/>
-              </w:rPr>
-            </w:pPr>
-          </w:p>
-        </w:tc>
-        <w:tc>
-          <w:tcPr>
-            <w:tcW w:w="1228" w:type="dxa"/>
-            <w:tcBorders>
-              <w:top w:val="single" w:sz="4" w:space="0" w:color="BFBFBF" w:themeColor="background1" w:themeShade="BF"/>
-              <w:left w:val="single" w:sz="4" w:space="0" w:color="BFBFBF" w:themeColor="background1" w:themeShade="BF"/>
-              <w:bottom w:val="single" w:sz="4" w:space="0" w:color="BFBFBF" w:themeColor="background1" w:themeShade="BF"/>
-              <w:right w:val="single" w:sz="4" w:space="0" w:color="BFBFBF" w:themeColor="background1" w:themeShade="BF"/>
-            </w:tcBorders>
-            <w:shd w:val="clear" w:color="auto" w:fill="FFFFFF"/>
-            <w:vAlign w:val="center"/>
-          </w:tcPr>
-          <w:p>
-            <w:pPr>
-              <w:rPr>
-                <w:rFonts w:eastAsia="Times New Roman" w:cs="Calibri"/>
-                <w:color w:val="000000"/>
-              </w:rPr>
-            </w:pPr>
-          </w:p>
-        </w:tc>
-        <w:tc>
-          <w:tcPr>
-            <w:tcW w:w="1600" w:type="dxa"/>
-            <w:tcBorders>
-              <w:top w:val="single" w:sz="4" w:space="0" w:color="BFBFBF" w:themeColor="background1" w:themeShade="BF"/>
-              <w:left w:val="single" w:sz="4" w:space="0" w:color="BFBFBF" w:themeColor="background1" w:themeShade="BF"/>
-              <w:bottom w:val="single" w:sz="4" w:space="0" w:color="BFBFBF" w:themeColor="background1" w:themeShade="BF"/>
-              <w:right w:val="single" w:sz="4" w:space="0" w:color="BFBFBF" w:themeColor="background1" w:themeShade="BF"/>
-            </w:tcBorders>
-            <w:shd w:val="clear" w:color="auto" w:fill="F2F2F2"/>
-            <w:vAlign w:val="center"/>
-          </w:tcPr>
-          <w:p>
-            <w:pPr>
-              <w:rPr>
-                <w:rFonts w:eastAsia="Times New Roman" w:cs="Calibri"/>
-                <w:color w:val="000000"/>
-              </w:rPr>
-            </w:pPr>
-          </w:p>
-        </w:tc>
-        <w:tc>
-          <w:tcPr>
-            <w:tcW w:w="1388" w:type="dxa"/>
-            <w:tcBorders>
-              <w:top w:val="single" w:sz="4" w:space="0" w:color="BFBFBF" w:themeColor="background1" w:themeShade="BF"/>
-              <w:left w:val="single" w:sz="4" w:space="0" w:color="BFBFBF" w:themeColor="background1" w:themeShade="BF"/>
-              <w:bottom w:val="single" w:sz="4" w:space="0" w:color="BFBFBF" w:themeColor="background1" w:themeShade="BF"/>
-              <w:right w:val="single" w:sz="4" w:space="0" w:color="BFBFBF" w:themeColor="background1" w:themeShade="BF"/>
-            </w:tcBorders>
-            <w:shd w:val="clear" w:color="auto" w:fill="F2F2F2"/>
-            <w:vAlign w:val="center"/>
-          </w:tcPr>
-          <w:p>
-            <w:pPr>
-              <w:rPr>
-                <w:rFonts w:eastAsia="Times New Roman" w:cs="Calibri"/>
-                <w:color w:val="000000"/>
-              </w:rPr>
-            </w:pPr>
-          </w:p>
-        </w:tc>
-        <w:tc>
-          <w:tcPr>
-            <w:tcW w:w="1438" w:type="dxa"/>
-            <w:tcBorders>
-              <w:top w:val="single" w:sz="4" w:space="0" w:color="BFBFBF" w:themeColor="background1" w:themeShade="BF"/>
-              <w:left w:val="single" w:sz="4" w:space="0" w:color="BFBFBF" w:themeColor="background1" w:themeShade="BF"/>
-              <w:bottom w:val="single" w:sz="4" w:space="0" w:color="BFBFBF" w:themeColor="background1" w:themeShade="BF"/>
-              <w:right w:val="single" w:sz="4" w:space="0" w:color="BFBFBF" w:themeColor="background1" w:themeShade="BF"/>
-            </w:tcBorders>
-            <w:shd w:val="clear" w:color="auto" w:fill="EAEEF3"/>
-            <w:vAlign w:val="center"/>
-          </w:tcPr>
-          <w:p>
-            <w:pPr>
-              <w:rPr>
-                <w:rFonts w:eastAsia="Times New Roman" w:cs="Calibri"/>
-                <w:color w:val="000000"/>
-              </w:rPr>
-            </w:pPr>
-          </w:p>
-        </w:tc>
-        <w:tc>
-          <w:tcPr>
-            <w:tcW w:w="997" w:type="dxa"/>
-            <w:tcBorders>
-              <w:top w:val="single" w:sz="4" w:space="0" w:color="BFBFBF" w:themeColor="background1" w:themeShade="BF"/>
-              <w:left w:val="single" w:sz="4" w:space="0" w:color="BFBFBF" w:themeColor="background1" w:themeShade="BF"/>
-              <w:bottom w:val="single" w:sz="4" w:space="0" w:color="BFBFBF" w:themeColor="background1" w:themeShade="BF"/>
-              <w:right w:val="single" w:sz="4" w:space="0" w:color="BFBFBF" w:themeColor="background1" w:themeShade="BF"/>
-            </w:tcBorders>
-            <w:shd w:val="clear" w:color="auto" w:fill="EAEEF3"/>
-            <w:vAlign w:val="center"/>
-          </w:tcPr>
-          <w:p>
-            <w:pPr>
-              <w:rPr>
-                <w:rFonts w:eastAsia="Times New Roman" w:cs="Calibri"/>
-                <w:color w:val="000000"/>
-              </w:rPr>
-            </w:pPr>
-          </w:p>
-        </w:tc>
-      </w:tr>
     </w:tbl>
     <w:p>
       <w:pPr>
@@ -18000,6 +18615,7 @@
           <w:szCs w:val="28"/>
           <w:shd w:val="clear" w:color="auto" w:fill="F2F2F2"/>
         </w:rPr>
+        <w:lastRenderedPageBreak/>
         <w:t>Assignment 2: Design Model</w:t>
       </w:r>
       <w:r>
@@ -18056,7 +18672,7 @@
           <w:szCs w:val="28"/>
           <w:shd w:val="clear" w:color="auto" w:fill="F2F2F2"/>
         </w:rPr>
-        <w:t xml:space="preserve"> 2022</w:t>
+        <w:t xml:space="preserve"> 202</w:t>
       </w:r>
       <w:r>
         <w:rPr>
@@ -18065,17 +18681,26 @@
           <w:szCs w:val="28"/>
           <w:shd w:val="clear" w:color="auto" w:fill="F2F2F2"/>
         </w:rPr>
-        <w:t xml:space="preserve">   </w:t>
-      </w:r>
-    </w:p>
-    <w:p>
-      <w:pPr>
+        <w:t>1</w:t>
+      </w:r>
+      <w:r>
         <w:rPr>
           <w:rFonts w:ascii="Arial" w:hAnsi="Arial" w:cs="Arial"/>
           <w:sz w:val="28"/>
           <w:szCs w:val="28"/>
           <w:shd w:val="clear" w:color="auto" w:fill="F2F2F2"/>
         </w:rPr>
+        <w:t xml:space="preserve">   </w:t>
+      </w:r>
+    </w:p>
+    <w:p>
+      <w:pPr>
+        <w:rPr>
+          <w:rFonts w:ascii="Arial" w:hAnsi="Arial" w:cs="Arial"/>
+          <w:sz w:val="28"/>
+          <w:szCs w:val="28"/>
+          <w:shd w:val="clear" w:color="auto" w:fill="F2F2F2"/>
+        </w:rPr>
       </w:pPr>
     </w:p>
     <w:p>
@@ -18130,7 +18755,16 @@
           <w:szCs w:val="28"/>
           <w:shd w:val="clear" w:color="auto" w:fill="F2F2F2"/>
         </w:rPr>
-        <w:t>14 mars 2022</w:t>
+        <w:t>14 mars 202</w:t>
+      </w:r>
+      <w:r>
+        <w:rPr>
+          <w:rFonts w:ascii="Arial" w:hAnsi="Arial" w:cs="Arial"/>
+          <w:sz w:val="28"/>
+          <w:szCs w:val="28"/>
+          <w:shd w:val="clear" w:color="auto" w:fill="F2F2F2"/>
+        </w:rPr>
+        <w:t>1</w:t>
       </w:r>
     </w:p>
     <w:p>

</xml_diff>